<commit_message>
revisi bab IV & daftar simbol
</commit_message>
<xml_diff>
--- a/10. Daftar Simbol.docx
+++ b/10. Daftar Simbol.docx
@@ -1,6 +1,6 @@
 
 <file path=word/document.xml><?xml version="1.0" encoding="utf-8"?>
-<w:document xmlns:wpc="http://schemas.microsoft.com/office/word/2010/wordprocessingCanvas" xmlns:mc="http://schemas.openxmlformats.org/markup-compatibility/2006" xmlns:o="urn:schemas-microsoft-com:office:office" xmlns:r="http://schemas.openxmlformats.org/officeDocument/2006/relationships" xmlns:m="http://schemas.openxmlformats.org/officeDocument/2006/math" xmlns:v="urn:schemas-microsoft-com:vml" xmlns:wp14="http://schemas.microsoft.com/office/word/2010/wordprocessingDrawing" xmlns:wp="http://schemas.openxmlformats.org/drawingml/2006/wordprocessingDrawing" xmlns:w10="urn:schemas-microsoft-com:office:word" xmlns:w="http://schemas.openxmlformats.org/wordprocessingml/2006/main" xmlns:w14="http://schemas.microsoft.com/office/word/2010/wordml" xmlns:w15="http://schemas.microsoft.com/office/word/2012/wordml" xmlns:wpg="http://schemas.microsoft.com/office/word/2010/wordprocessingGroup" xmlns:wpi="http://schemas.microsoft.com/office/word/2010/wordprocessingInk" xmlns:wne="http://schemas.microsoft.com/office/word/2006/wordml" xmlns:wps="http://schemas.microsoft.com/office/word/2010/wordprocessingShape" mc:Ignorable="w14 w15 wp14">
+<w:document xmlns:wpc="http://schemas.microsoft.com/office/word/2010/wordprocessingCanvas" xmlns:mc="http://schemas.openxmlformats.org/markup-compatibility/2006" xmlns:o="urn:schemas-microsoft-com:office:office" xmlns:r="http://schemas.openxmlformats.org/officeDocument/2006/relationships" xmlns:m="http://schemas.openxmlformats.org/officeDocument/2006/math" xmlns:v="urn:schemas-microsoft-com:vml" xmlns:wp14="http://schemas.microsoft.com/office/word/2010/wordprocessingDrawing" xmlns:wp="http://schemas.openxmlformats.org/drawingml/2006/wordprocessingDrawing" xmlns:w10="urn:schemas-microsoft-com:office:word" xmlns:w="http://schemas.openxmlformats.org/wordprocessingml/2006/main" xmlns:w14="http://schemas.microsoft.com/office/word/2010/wordml" xmlns:wpg="http://schemas.microsoft.com/office/word/2010/wordprocessingGroup" xmlns:wpi="http://schemas.microsoft.com/office/word/2010/wordprocessingInk" xmlns:wne="http://schemas.microsoft.com/office/word/2006/wordml" xmlns:wps="http://schemas.microsoft.com/office/word/2010/wordprocessingShape" mc:Ignorable="w14 wp14">
   <w:body>
     <w:p>
       <w:pPr>
@@ -318,7 +318,7 @@
                 <w:lang w:eastAsia="id-ID"/>
               </w:rPr>
               <w:drawing>
-                <wp:anchor distT="0" distB="0" distL="114300" distR="114300" simplePos="0" relativeHeight="251636736" behindDoc="0" locked="0" layoutInCell="1" allowOverlap="1" wp14:anchorId="7407500B" wp14:editId="5796B573">
+                <wp:anchor distT="0" distB="0" distL="114300" distR="114300" simplePos="0" relativeHeight="251646464" behindDoc="0" locked="0" layoutInCell="1" allowOverlap="1" wp14:anchorId="7407500B" wp14:editId="5796B573">
                   <wp:simplePos x="0" y="0"/>
                   <wp:positionH relativeFrom="column">
                     <wp:posOffset>189865</wp:posOffset>
@@ -343,7 +343,7 @@
                           </pic:cNvPicPr>
                         </pic:nvPicPr>
                         <pic:blipFill>
-                          <a:blip r:embed="rId7">
+                          <a:blip r:embed="rId8">
                             <a:extLst>
                               <a:ext uri="{28A0092B-C50C-407E-A947-70E740481C1C}">
                                 <a14:useLocalDpi xmlns:a14="http://schemas.microsoft.com/office/drawing/2010/main" val="0"/>
@@ -1206,7 +1206,7 @@
                 <w:lang w:eastAsia="id-ID"/>
               </w:rPr>
               <w:drawing>
-                <wp:anchor distT="0" distB="0" distL="114300" distR="114300" simplePos="0" relativeHeight="251646976" behindDoc="0" locked="0" layoutInCell="1" allowOverlap="1" wp14:anchorId="61F06E7A" wp14:editId="5FCB2BB7">
+                <wp:anchor distT="0" distB="0" distL="114300" distR="114300" simplePos="0" relativeHeight="251650560" behindDoc="0" locked="0" layoutInCell="1" allowOverlap="1" wp14:anchorId="61F06E7A" wp14:editId="5FCB2BB7">
                   <wp:simplePos x="0" y="0"/>
                   <wp:positionH relativeFrom="column">
                     <wp:posOffset>60325</wp:posOffset>
@@ -1231,7 +1231,7 @@
                           </pic:cNvPicPr>
                         </pic:nvPicPr>
                         <pic:blipFill>
-                          <a:blip r:embed="rId8">
+                          <a:blip r:embed="rId9">
                             <a:extLst>
                               <a:ext uri="{28A0092B-C50C-407E-A947-70E740481C1C}">
                                 <a14:useLocalDpi xmlns:a14="http://schemas.microsoft.com/office/drawing/2010/main" val="0"/>
@@ -1755,7 +1755,7 @@
                 <w:lang w:eastAsia="id-ID"/>
               </w:rPr>
               <w:drawing>
-                <wp:anchor distT="0" distB="0" distL="114300" distR="114300" simplePos="0" relativeHeight="251650048" behindDoc="0" locked="0" layoutInCell="1" allowOverlap="1" wp14:anchorId="3FBE9C90" wp14:editId="0E891CB4">
+                <wp:anchor distT="0" distB="0" distL="114300" distR="114300" simplePos="0" relativeHeight="251651584" behindDoc="0" locked="0" layoutInCell="1" allowOverlap="1" wp14:anchorId="3FBE9C90" wp14:editId="0E891CB4">
                   <wp:simplePos x="0" y="0"/>
                   <wp:positionH relativeFrom="column">
                     <wp:posOffset>201930</wp:posOffset>
@@ -1780,7 +1780,7 @@
                           </pic:cNvPicPr>
                         </pic:nvPicPr>
                         <pic:blipFill>
-                          <a:blip r:embed="rId9">
+                          <a:blip r:embed="rId10">
                             <a:extLst>
                               <a:ext uri="{28A0092B-C50C-407E-A947-70E740481C1C}">
                                 <a14:useLocalDpi xmlns:a14="http://schemas.microsoft.com/office/drawing/2010/main" val="0"/>
@@ -2200,7 +2200,7 @@
                           <pic:cNvPicPr/>
                         </pic:nvPicPr>
                         <pic:blipFill>
-                          <a:blip r:embed="rId10">
+                          <a:blip r:embed="rId11">
                             <a:extLst>
                               <a:ext uri="{28A0092B-C50C-407E-A947-70E740481C1C}">
                                 <a14:useLocalDpi xmlns:a14="http://schemas.microsoft.com/office/drawing/2010/main" val="0"/>
@@ -2720,7 +2720,7 @@
                           <pic:cNvPicPr/>
                         </pic:nvPicPr>
                         <pic:blipFill>
-                          <a:blip r:embed="rId11">
+                          <a:blip r:embed="rId12">
                             <a:extLst>
                               <a:ext uri="{28A0092B-C50C-407E-A947-70E740481C1C}">
                                 <a14:useLocalDpi xmlns:a14="http://schemas.microsoft.com/office/drawing/2010/main" val="0"/>
@@ -3225,7 +3225,7 @@
                 <w:lang w:eastAsia="id-ID"/>
               </w:rPr>
               <w:drawing>
-                <wp:anchor distT="0" distB="0" distL="114300" distR="114300" simplePos="0" relativeHeight="251653120" behindDoc="1" locked="0" layoutInCell="1" allowOverlap="1" wp14:anchorId="4D360654" wp14:editId="2C9D937E">
+                <wp:anchor distT="0" distB="0" distL="114300" distR="114300" simplePos="0" relativeHeight="251652608" behindDoc="1" locked="0" layoutInCell="1" allowOverlap="1" wp14:anchorId="4D360654" wp14:editId="2C9D937E">
                   <wp:simplePos x="0" y="0"/>
                   <wp:positionH relativeFrom="column">
                     <wp:posOffset>-55245</wp:posOffset>
@@ -3248,7 +3248,7 @@
                           <pic:cNvPicPr/>
                         </pic:nvPicPr>
                         <pic:blipFill>
-                          <a:blip r:embed="rId12">
+                          <a:blip r:embed="rId13">
                             <a:extLst>
                               <a:ext uri="{28A0092B-C50C-407E-A947-70E740481C1C}">
                                 <a14:useLocalDpi xmlns:a14="http://schemas.microsoft.com/office/drawing/2010/main" val="0"/>
@@ -3940,7 +3940,7 @@
                 <w:lang w:eastAsia="id-ID"/>
               </w:rPr>
               <w:drawing>
-                <wp:anchor distT="0" distB="0" distL="114300" distR="114300" simplePos="0" relativeHeight="251655168" behindDoc="0" locked="0" layoutInCell="1" allowOverlap="1" wp14:anchorId="5415D256" wp14:editId="64330D27">
+                <wp:anchor distT="0" distB="0" distL="114300" distR="114300" simplePos="0" relativeHeight="251653632" behindDoc="0" locked="0" layoutInCell="1" allowOverlap="1" wp14:anchorId="5415D256" wp14:editId="64330D27">
                   <wp:simplePos x="0" y="0"/>
                   <wp:positionH relativeFrom="column">
                     <wp:posOffset>346710</wp:posOffset>
@@ -3965,7 +3965,7 @@
                           </pic:cNvPicPr>
                         </pic:nvPicPr>
                         <pic:blipFill>
-                          <a:blip r:embed="rId13">
+                          <a:blip r:embed="rId14">
                             <a:extLst>
                               <a:ext uri="{28A0092B-C50C-407E-A947-70E740481C1C}">
                                 <a14:useLocalDpi xmlns:a14="http://schemas.microsoft.com/office/drawing/2010/main" val="0"/>
@@ -4264,7 +4264,7 @@
                 <w:lang w:eastAsia="id-ID"/>
               </w:rPr>
               <w:drawing>
-                <wp:anchor distT="0" distB="0" distL="114300" distR="114300" simplePos="0" relativeHeight="251657216" behindDoc="0" locked="0" layoutInCell="1" allowOverlap="1" wp14:anchorId="18ABD216" wp14:editId="12A76352">
+                <wp:anchor distT="0" distB="0" distL="114300" distR="114300" simplePos="0" relativeHeight="251654656" behindDoc="0" locked="0" layoutInCell="1" allowOverlap="1" wp14:anchorId="18ABD216" wp14:editId="12A76352">
                   <wp:simplePos x="0" y="0"/>
                   <wp:positionH relativeFrom="column">
                     <wp:posOffset>123825</wp:posOffset>
@@ -4289,7 +4289,7 @@
                           </pic:cNvPicPr>
                         </pic:nvPicPr>
                         <pic:blipFill>
-                          <a:blip r:embed="rId14">
+                          <a:blip r:embed="rId15">
                             <a:extLst>
                               <a:ext uri="{28A0092B-C50C-407E-A947-70E740481C1C}">
                                 <a14:useLocalDpi xmlns:a14="http://schemas.microsoft.com/office/drawing/2010/main" val="0"/>
@@ -4479,7 +4479,7 @@
               <mc:AlternateContent>
                 <mc:Choice Requires="wps">
                   <w:drawing>
-                    <wp:anchor distT="0" distB="0" distL="114300" distR="114300" simplePos="0" relativeHeight="251661312" behindDoc="0" locked="0" layoutInCell="1" allowOverlap="1" wp14:anchorId="1429AA41" wp14:editId="1D7546DF">
+                    <wp:anchor distT="0" distB="0" distL="114300" distR="114300" simplePos="0" relativeHeight="251656704" behindDoc="0" locked="0" layoutInCell="1" allowOverlap="1" wp14:anchorId="1429AA41" wp14:editId="1D7546DF">
                       <wp:simplePos x="0" y="0"/>
                       <wp:positionH relativeFrom="column">
                         <wp:posOffset>139065</wp:posOffset>
@@ -4535,7 +4535,7 @@
                     </wp:anchor>
                   </w:drawing>
                 </mc:Choice>
-                <mc:Fallback>
+                <mc:Fallback xmlns:w15="http://schemas.microsoft.com/office/word/2012/wordml">
                   <w:pict>
                     <v:shapetype w14:anchorId="36951A4B" id="_x0000_t4" coordsize="21600,21600" o:spt="4" path="m10800,l,10800,10800,21600,21600,10800xe">
                       <v:stroke joinstyle="miter"/>
@@ -4683,7 +4683,7 @@
                 <w:lang w:eastAsia="id-ID"/>
               </w:rPr>
               <w:drawing>
-                <wp:anchor distT="0" distB="0" distL="114300" distR="114300" simplePos="0" relativeHeight="251663360" behindDoc="0" locked="0" layoutInCell="1" allowOverlap="1" wp14:anchorId="1220DE45" wp14:editId="11FBCB12">
+                <wp:anchor distT="0" distB="0" distL="114300" distR="114300" simplePos="0" relativeHeight="251657728" behindDoc="0" locked="0" layoutInCell="1" allowOverlap="1" wp14:anchorId="1220DE45" wp14:editId="11FBCB12">
                   <wp:simplePos x="0" y="0"/>
                   <wp:positionH relativeFrom="column">
                     <wp:posOffset>44450</wp:posOffset>
@@ -4708,7 +4708,7 @@
                           </pic:cNvPicPr>
                         </pic:nvPicPr>
                         <pic:blipFill>
-                          <a:blip r:embed="rId15">
+                          <a:blip r:embed="rId16">
                             <a:extLst>
                               <a:ext uri="{28A0092B-C50C-407E-A947-70E740481C1C}">
                                 <a14:useLocalDpi xmlns:a14="http://schemas.microsoft.com/office/drawing/2010/main" val="0"/>
@@ -4879,7 +4879,7 @@
                 <w:lang w:eastAsia="id-ID"/>
               </w:rPr>
               <w:drawing>
-                <wp:anchor distT="0" distB="0" distL="114300" distR="114300" simplePos="0" relativeHeight="251659264" behindDoc="0" locked="0" layoutInCell="1" allowOverlap="1" wp14:anchorId="1BC0EC80" wp14:editId="533DAC96">
+                <wp:anchor distT="0" distB="0" distL="114300" distR="114300" simplePos="0" relativeHeight="251655680" behindDoc="0" locked="0" layoutInCell="1" allowOverlap="1" wp14:anchorId="1BC0EC80" wp14:editId="533DAC96">
                   <wp:simplePos x="0" y="0"/>
                   <wp:positionH relativeFrom="column">
                     <wp:posOffset>343535</wp:posOffset>
@@ -4904,7 +4904,7 @@
                           </pic:cNvPicPr>
                         </pic:nvPicPr>
                         <pic:blipFill>
-                          <a:blip r:embed="rId16">
+                          <a:blip r:embed="rId17">
                             <a:extLst>
                               <a:ext uri="{28A0092B-C50C-407E-A947-70E740481C1C}">
                                 <a14:useLocalDpi xmlns:a14="http://schemas.microsoft.com/office/drawing/2010/main" val="0"/>
@@ -5075,7 +5075,7 @@
                 <w:lang w:eastAsia="id-ID"/>
               </w:rPr>
               <w:drawing>
-                <wp:anchor distT="0" distB="0" distL="114300" distR="114300" simplePos="0" relativeHeight="251665408" behindDoc="1" locked="0" layoutInCell="1" allowOverlap="1" wp14:anchorId="413C5606" wp14:editId="42BD0DC1">
+                <wp:anchor distT="0" distB="0" distL="114300" distR="114300" simplePos="0" relativeHeight="251658752" behindDoc="1" locked="0" layoutInCell="1" allowOverlap="1" wp14:anchorId="413C5606" wp14:editId="42BD0DC1">
                   <wp:simplePos x="0" y="0"/>
                   <wp:positionH relativeFrom="column">
                     <wp:posOffset>46990</wp:posOffset>
@@ -5098,7 +5098,7 @@
                           <pic:cNvPicPr/>
                         </pic:nvPicPr>
                         <pic:blipFill>
-                          <a:blip r:embed="rId17">
+                          <a:blip r:embed="rId18">
                             <a:extLst>
                               <a:ext uri="{28A0092B-C50C-407E-A947-70E740481C1C}">
                                 <a14:useLocalDpi xmlns:a14="http://schemas.microsoft.com/office/drawing/2010/main" val="0"/>
@@ -5479,7 +5479,7 @@
               <mc:AlternateContent>
                 <mc:Choice Requires="wpg">
                   <w:drawing>
-                    <wp:anchor distT="0" distB="0" distL="114300" distR="114300" simplePos="0" relativeHeight="251639808" behindDoc="1" locked="0" layoutInCell="1" allowOverlap="1" wp14:anchorId="13B59D1F" wp14:editId="395976B8">
+                    <wp:anchor distT="0" distB="0" distL="114300" distR="114300" simplePos="0" relativeHeight="251647488" behindDoc="1" locked="0" layoutInCell="1" allowOverlap="1" wp14:anchorId="13B59D1F" wp14:editId="395976B8">
                       <wp:simplePos x="0" y="0"/>
                       <wp:positionH relativeFrom="column">
                         <wp:posOffset>195580</wp:posOffset>
@@ -5578,7 +5578,7 @@
                     </wp:anchor>
                   </w:drawing>
                 </mc:Choice>
-                <mc:Fallback>
+                <mc:Fallback xmlns:w15="http://schemas.microsoft.com/office/word/2012/wordml">
                   <w:pict>
                     <v:group w14:anchorId="47E06944" id="Group 29" o:spid="_x0000_s1026" style="position:absolute;margin-left:15.4pt;margin-top:-9.75pt;width:57.7pt;height:41.4pt;z-index:-251676672" coordorigin="3313,4340" coordsize="1154,828" o:gfxdata="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">
                       <v:rect id="Rectangle 3" o:spid="_x0000_s1027" style="position:absolute;left:3313;top:4506;width:1154;height:662;visibility:visible;mso-wrap-style:square;v-text-anchor:top" o:gfxdata="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"/>
@@ -5870,7 +5870,7 @@
               <mc:AlternateContent>
                 <mc:Choice Requires="wps">
                   <w:drawing>
-                    <wp:anchor distT="0" distB="0" distL="114300" distR="114300" simplePos="0" relativeHeight="251668480" behindDoc="0" locked="0" layoutInCell="1" allowOverlap="1" wp14:anchorId="382C3D1F" wp14:editId="1431A4A8">
+                    <wp:anchor distT="0" distB="0" distL="114300" distR="114300" simplePos="0" relativeHeight="251659776" behindDoc="0" locked="0" layoutInCell="1" allowOverlap="1" wp14:anchorId="382C3D1F" wp14:editId="1431A4A8">
                       <wp:simplePos x="0" y="0"/>
                       <wp:positionH relativeFrom="column">
                         <wp:posOffset>168275</wp:posOffset>
@@ -5928,7 +5928,7 @@
                     </wp:anchor>
                   </w:drawing>
                 </mc:Choice>
-                <mc:Fallback>
+                <mc:Fallback xmlns:w15="http://schemas.microsoft.com/office/word/2012/wordml">
                   <w:pict>
                     <v:shapetype w14:anchorId="26A3571E" id="_x0000_t16" coordsize="21600,21600" o:spt="16" adj="5400" path="m@0,l0@0,,21600@1,21600,21600@2,21600,xem0@0nfl@1@0,21600,em@1@0nfl@1,21600e">
                       <v:stroke joinstyle="miter"/>
@@ -6112,7 +6112,7 @@
                 <w:lang w:eastAsia="id-ID"/>
               </w:rPr>
               <w:drawing>
-                <wp:anchor distT="0" distB="0" distL="114300" distR="114300" simplePos="0" relativeHeight="251671552" behindDoc="1" locked="0" layoutInCell="1" allowOverlap="1" wp14:anchorId="4F868511" wp14:editId="76ABB450">
+                <wp:anchor distT="0" distB="0" distL="114300" distR="114300" simplePos="0" relativeHeight="251660800" behindDoc="1" locked="0" layoutInCell="1" allowOverlap="1" wp14:anchorId="4F868511" wp14:editId="76ABB450">
                   <wp:simplePos x="0" y="0"/>
                   <wp:positionH relativeFrom="column">
                     <wp:posOffset>24765</wp:posOffset>
@@ -6137,7 +6137,7 @@
                           </pic:cNvPicPr>
                         </pic:nvPicPr>
                         <pic:blipFill>
-                          <a:blip r:embed="rId18">
+                          <a:blip r:embed="rId19">
                             <a:extLst>
                               <a:ext uri="{28A0092B-C50C-407E-A947-70E740481C1C}">
                                 <a14:useLocalDpi xmlns:a14="http://schemas.microsoft.com/office/drawing/2010/main" val="0"/>
@@ -6201,7 +6201,18 @@
                 <w:sz w:val="24"/>
                 <w:szCs w:val="24"/>
               </w:rPr>
-              <w:t>Dependency</w:t>
+              <w:t>D</w:t>
+            </w:r>
+            <w:bookmarkStart w:id="0" w:name="_GoBack"/>
+            <w:bookmarkEnd w:id="0"/>
+            <w:r>
+              <w:rPr>
+                <w:rFonts w:ascii="Times New Roman" w:hAnsi="Times New Roman" w:cs="Times New Roman"/>
+                <w:i/>
+                <w:sz w:val="24"/>
+                <w:szCs w:val="24"/>
+              </w:rPr>
+              <w:t>ependency</w:t>
             </w:r>
           </w:p>
         </w:tc>
@@ -6333,7 +6344,7 @@
               <mc:AlternateContent>
                 <mc:Choice Requires="wps">
                   <w:drawing>
-                    <wp:anchor distT="0" distB="0" distL="114300" distR="114300" simplePos="0" relativeHeight="251674624" behindDoc="0" locked="0" layoutInCell="1" allowOverlap="1" wp14:anchorId="34316AC8" wp14:editId="66DA4EF3">
+                    <wp:anchor distT="0" distB="0" distL="114300" distR="114300" simplePos="0" relativeHeight="251663872" behindDoc="0" locked="0" layoutInCell="1" allowOverlap="1" wp14:anchorId="34316AC8" wp14:editId="66DA4EF3">
                       <wp:simplePos x="0" y="0"/>
                       <wp:positionH relativeFrom="column">
                         <wp:posOffset>80010</wp:posOffset>
@@ -6392,7 +6403,7 @@
                     </wp:anchor>
                   </w:drawing>
                 </mc:Choice>
-                <mc:Fallback>
+                <mc:Fallback xmlns:w15="http://schemas.microsoft.com/office/word/2012/wordml">
                   <w:pict>
                     <v:shapetype w14:anchorId="32BDE432" id="_x0000_t32" coordsize="21600,21600" o:spt="32" o:oned="t" path="m,l21600,21600e" filled="f">
                       <v:path arrowok="t" fillok="f" o:connecttype="none"/>
@@ -6579,1757 +6590,6 @@
         <w:t>Diagram</w:t>
       </w:r>
     </w:p>
-    <w:tbl>
-      <w:tblPr>
-        <w:tblW w:w="7938" w:type="dxa"/>
-        <w:jc w:val="center"/>
-        <w:tblBorders>
-          <w:top w:val="single" w:sz="4" w:space="0" w:color="auto"/>
-          <w:left w:val="single" w:sz="4" w:space="0" w:color="auto"/>
-          <w:bottom w:val="single" w:sz="4" w:space="0" w:color="auto"/>
-          <w:right w:val="single" w:sz="4" w:space="0" w:color="auto"/>
-          <w:insideH w:val="single" w:sz="4" w:space="0" w:color="auto"/>
-          <w:insideV w:val="single" w:sz="4" w:space="0" w:color="auto"/>
-        </w:tblBorders>
-        <w:tblLook w:val="01E0" w:firstRow="1" w:lastRow="1" w:firstColumn="1" w:lastColumn="1" w:noHBand="0" w:noVBand="0"/>
-      </w:tblPr>
-      <w:tblGrid>
-        <w:gridCol w:w="676"/>
-        <w:gridCol w:w="1811"/>
-        <w:gridCol w:w="1464"/>
-        <w:gridCol w:w="3987"/>
-      </w:tblGrid>
-      <w:tr>
-        <w:trPr>
-          <w:trHeight w:val="488"/>
-          <w:jc w:val="center"/>
-        </w:trPr>
-        <w:tc>
-          <w:tcPr>
-            <w:tcW w:w="676" w:type="dxa"/>
-            <w:tcBorders>
-              <w:top w:val="single" w:sz="4" w:space="0" w:color="auto"/>
-              <w:left w:val="single" w:sz="4" w:space="0" w:color="auto"/>
-              <w:bottom w:val="single" w:sz="4" w:space="0" w:color="auto"/>
-              <w:right w:val="single" w:sz="4" w:space="0" w:color="auto"/>
-            </w:tcBorders>
-            <w:vAlign w:val="center"/>
-            <w:hideMark/>
-          </w:tcPr>
-          <w:p>
-            <w:pPr>
-              <w:spacing w:line="360" w:lineRule="auto"/>
-              <w:jc w:val="center"/>
-              <w:rPr>
-                <w:rFonts w:ascii="Times New Roman" w:hAnsi="Times New Roman" w:cs="Times New Roman"/>
-                <w:b/>
-                <w:sz w:val="24"/>
-                <w:szCs w:val="24"/>
-              </w:rPr>
-            </w:pPr>
-            <w:r>
-              <w:rPr>
-                <w:rFonts w:ascii="Times New Roman" w:hAnsi="Times New Roman" w:cs="Times New Roman"/>
-                <w:b/>
-                <w:sz w:val="24"/>
-                <w:szCs w:val="24"/>
-              </w:rPr>
-              <w:t>NO</w:t>
-            </w:r>
-          </w:p>
-        </w:tc>
-        <w:tc>
-          <w:tcPr>
-            <w:tcW w:w="1811" w:type="dxa"/>
-            <w:tcBorders>
-              <w:top w:val="single" w:sz="4" w:space="0" w:color="auto"/>
-              <w:left w:val="single" w:sz="4" w:space="0" w:color="auto"/>
-              <w:bottom w:val="single" w:sz="4" w:space="0" w:color="auto"/>
-              <w:right w:val="single" w:sz="4" w:space="0" w:color="auto"/>
-            </w:tcBorders>
-            <w:vAlign w:val="center"/>
-            <w:hideMark/>
-          </w:tcPr>
-          <w:p>
-            <w:pPr>
-              <w:spacing w:line="360" w:lineRule="auto"/>
-              <w:jc w:val="center"/>
-              <w:rPr>
-                <w:rFonts w:ascii="Times New Roman" w:hAnsi="Times New Roman" w:cs="Times New Roman"/>
-                <w:b/>
-                <w:sz w:val="24"/>
-                <w:szCs w:val="24"/>
-              </w:rPr>
-            </w:pPr>
-            <w:r>
-              <w:rPr>
-                <w:rFonts w:ascii="Times New Roman" w:hAnsi="Times New Roman" w:cs="Times New Roman"/>
-                <w:b/>
-                <w:sz w:val="24"/>
-                <w:szCs w:val="24"/>
-              </w:rPr>
-              <w:t>GAMBAR</w:t>
-            </w:r>
-          </w:p>
-        </w:tc>
-        <w:tc>
-          <w:tcPr>
-            <w:tcW w:w="1464" w:type="dxa"/>
-            <w:tcBorders>
-              <w:top w:val="single" w:sz="4" w:space="0" w:color="auto"/>
-              <w:left w:val="single" w:sz="4" w:space="0" w:color="auto"/>
-              <w:bottom w:val="single" w:sz="4" w:space="0" w:color="auto"/>
-              <w:right w:val="single" w:sz="4" w:space="0" w:color="auto"/>
-            </w:tcBorders>
-            <w:vAlign w:val="center"/>
-            <w:hideMark/>
-          </w:tcPr>
-          <w:p>
-            <w:pPr>
-              <w:spacing w:line="360" w:lineRule="auto"/>
-              <w:jc w:val="center"/>
-              <w:rPr>
-                <w:rFonts w:ascii="Times New Roman" w:hAnsi="Times New Roman" w:cs="Times New Roman"/>
-                <w:b/>
-                <w:sz w:val="24"/>
-                <w:szCs w:val="24"/>
-              </w:rPr>
-            </w:pPr>
-            <w:r>
-              <w:rPr>
-                <w:rFonts w:ascii="Times New Roman" w:hAnsi="Times New Roman" w:cs="Times New Roman"/>
-                <w:b/>
-                <w:sz w:val="24"/>
-                <w:szCs w:val="24"/>
-              </w:rPr>
-              <w:t>NAMA</w:t>
-            </w:r>
-          </w:p>
-        </w:tc>
-        <w:tc>
-          <w:tcPr>
-            <w:tcW w:w="3987" w:type="dxa"/>
-            <w:tcBorders>
-              <w:top w:val="single" w:sz="4" w:space="0" w:color="auto"/>
-              <w:left w:val="single" w:sz="4" w:space="0" w:color="auto"/>
-              <w:bottom w:val="single" w:sz="4" w:space="0" w:color="auto"/>
-              <w:right w:val="single" w:sz="4" w:space="0" w:color="auto"/>
-            </w:tcBorders>
-            <w:vAlign w:val="center"/>
-            <w:hideMark/>
-          </w:tcPr>
-          <w:p>
-            <w:pPr>
-              <w:spacing w:line="360" w:lineRule="auto"/>
-              <w:jc w:val="center"/>
-              <w:rPr>
-                <w:rFonts w:ascii="Times New Roman" w:hAnsi="Times New Roman" w:cs="Times New Roman"/>
-                <w:b/>
-                <w:sz w:val="24"/>
-                <w:szCs w:val="24"/>
-              </w:rPr>
-            </w:pPr>
-            <w:r>
-              <w:rPr>
-                <w:rFonts w:ascii="Times New Roman" w:hAnsi="Times New Roman" w:cs="Times New Roman"/>
-                <w:b/>
-                <w:sz w:val="24"/>
-                <w:szCs w:val="24"/>
-              </w:rPr>
-              <w:t>KETERANGAN</w:t>
-            </w:r>
-          </w:p>
-        </w:tc>
-      </w:tr>
-      <w:tr>
-        <w:trPr>
-          <w:trHeight w:val="994"/>
-          <w:jc w:val="center"/>
-        </w:trPr>
-        <w:tc>
-          <w:tcPr>
-            <w:tcW w:w="676" w:type="dxa"/>
-            <w:tcBorders>
-              <w:top w:val="single" w:sz="4" w:space="0" w:color="auto"/>
-              <w:left w:val="single" w:sz="4" w:space="0" w:color="auto"/>
-              <w:bottom w:val="single" w:sz="4" w:space="0" w:color="auto"/>
-              <w:right w:val="single" w:sz="4" w:space="0" w:color="auto"/>
-            </w:tcBorders>
-            <w:vAlign w:val="center"/>
-            <w:hideMark/>
-          </w:tcPr>
-          <w:p>
-            <w:pPr>
-              <w:pStyle w:val="ListParagraph"/>
-              <w:numPr>
-                <w:ilvl w:val="0"/>
-                <w:numId w:val="4"/>
-              </w:numPr>
-              <w:spacing w:line="360" w:lineRule="auto"/>
-              <w:jc w:val="center"/>
-              <w:rPr>
-                <w:rFonts w:ascii="Times New Roman" w:hAnsi="Times New Roman" w:cs="Times New Roman"/>
-                <w:b/>
-                <w:sz w:val="24"/>
-                <w:szCs w:val="24"/>
-              </w:rPr>
-            </w:pPr>
-          </w:p>
-        </w:tc>
-        <w:tc>
-          <w:tcPr>
-            <w:tcW w:w="1811" w:type="dxa"/>
-            <w:tcBorders>
-              <w:top w:val="single" w:sz="4" w:space="0" w:color="auto"/>
-              <w:left w:val="single" w:sz="4" w:space="0" w:color="auto"/>
-              <w:bottom w:val="single" w:sz="4" w:space="0" w:color="auto"/>
-              <w:right w:val="single" w:sz="4" w:space="0" w:color="auto"/>
-            </w:tcBorders>
-            <w:vAlign w:val="center"/>
-            <w:hideMark/>
-          </w:tcPr>
-          <w:p>
-            <w:pPr>
-              <w:spacing w:line="360" w:lineRule="auto"/>
-              <w:jc w:val="center"/>
-              <w:rPr>
-                <w:rFonts w:ascii="Times New Roman" w:hAnsi="Times New Roman" w:cs="Times New Roman"/>
-                <w:b/>
-                <w:sz w:val="24"/>
-                <w:szCs w:val="24"/>
-              </w:rPr>
-            </w:pPr>
-            <w:r>
-              <w:rPr>
-                <w:rFonts w:ascii="Times New Roman" w:hAnsi="Times New Roman" w:cs="Times New Roman"/>
-                <w:noProof/>
-                <w:sz w:val="24"/>
-                <w:szCs w:val="24"/>
-                <w:lang w:eastAsia="id-ID"/>
-              </w:rPr>
-              <mc:AlternateContent>
-                <mc:Choice Requires="wpg">
-                  <w:drawing>
-                    <wp:anchor distT="0" distB="0" distL="114300" distR="114300" simplePos="0" relativeHeight="251641856" behindDoc="0" locked="0" layoutInCell="1" allowOverlap="1" wp14:anchorId="44DB9A3B" wp14:editId="37B8A778">
-                      <wp:simplePos x="0" y="0"/>
-                      <wp:positionH relativeFrom="column">
-                        <wp:posOffset>175895</wp:posOffset>
-                      </wp:positionH>
-                      <wp:positionV relativeFrom="paragraph">
-                        <wp:posOffset>69850</wp:posOffset>
-                      </wp:positionV>
-                      <wp:extent cx="732790" cy="433070"/>
-                      <wp:effectExtent l="8890" t="9525" r="10795" b="5080"/>
-                      <wp:wrapNone/>
-                      <wp:docPr id="24" name="Group 24"/>
-                      <wp:cNvGraphicFramePr>
-                        <a:graphicFrameLocks xmlns:a="http://schemas.openxmlformats.org/drawingml/2006/main"/>
-                      </wp:cNvGraphicFramePr>
-                      <a:graphic xmlns:a="http://schemas.openxmlformats.org/drawingml/2006/main">
-                        <a:graphicData uri="http://schemas.microsoft.com/office/word/2010/wordprocessingGroup">
-                          <wpg:wgp>
-                            <wpg:cNvGrpSpPr>
-                              <a:grpSpLocks/>
-                            </wpg:cNvGrpSpPr>
-                            <wpg:grpSpPr bwMode="auto">
-                              <a:xfrm>
-                                <a:off x="0" y="0"/>
-                                <a:ext cx="732790" cy="433070"/>
-                                <a:chOff x="3313" y="4340"/>
-                                <a:chExt cx="1154" cy="828"/>
-                              </a:xfrm>
-                            </wpg:grpSpPr>
-                            <wps:wsp>
-                              <wps:cNvPr id="25" name="Rectangle 6"/>
-                              <wps:cNvSpPr>
-                                <a:spLocks noChangeArrowheads="1"/>
-                              </wps:cNvSpPr>
-                              <wps:spPr bwMode="auto">
-                                <a:xfrm>
-                                  <a:off x="3313" y="4506"/>
-                                  <a:ext cx="1154" cy="662"/>
-                                </a:xfrm>
-                                <a:prstGeom prst="rect">
-                                  <a:avLst/>
-                                </a:prstGeom>
-                                <a:solidFill>
-                                  <a:srgbClr val="FFFFFF"/>
-                                </a:solidFill>
-                                <a:ln w="9525">
-                                  <a:solidFill>
-                                    <a:srgbClr val="000000"/>
-                                  </a:solidFill>
-                                  <a:miter lim="800000"/>
-                                  <a:headEnd/>
-                                  <a:tailEnd/>
-                                </a:ln>
-                              </wps:spPr>
-                              <wps:bodyPr rot="0" vert="horz" wrap="square" lIns="91440" tIns="45720" rIns="91440" bIns="45720" anchor="t" anchorCtr="0" upright="1">
-                                <a:noAutofit/>
-                              </wps:bodyPr>
-                            </wps:wsp>
-                            <wps:wsp>
-                              <wps:cNvPr id="26" name="Rectangle 7"/>
-                              <wps:cNvSpPr>
-                                <a:spLocks noChangeArrowheads="1"/>
-                              </wps:cNvSpPr>
-                              <wps:spPr bwMode="auto">
-                                <a:xfrm>
-                                  <a:off x="3317" y="4340"/>
-                                  <a:ext cx="598" cy="172"/>
-                                </a:xfrm>
-                                <a:prstGeom prst="rect">
-                                  <a:avLst/>
-                                </a:prstGeom>
-                                <a:solidFill>
-                                  <a:srgbClr val="FFFFFF"/>
-                                </a:solidFill>
-                                <a:ln w="9525">
-                                  <a:solidFill>
-                                    <a:srgbClr val="000000"/>
-                                  </a:solidFill>
-                                  <a:miter lim="800000"/>
-                                  <a:headEnd/>
-                                  <a:tailEnd/>
-                                </a:ln>
-                              </wps:spPr>
-                              <wps:bodyPr rot="0" vert="horz" wrap="square" lIns="91440" tIns="45720" rIns="91440" bIns="45720" anchor="t" anchorCtr="0" upright="1">
-                                <a:noAutofit/>
-                              </wps:bodyPr>
-                            </wps:wsp>
-                          </wpg:wgp>
-                        </a:graphicData>
-                      </a:graphic>
-                      <wp14:sizeRelH relativeFrom="page">
-                        <wp14:pctWidth>0</wp14:pctWidth>
-                      </wp14:sizeRelH>
-                      <wp14:sizeRelV relativeFrom="page">
-                        <wp14:pctHeight>0</wp14:pctHeight>
-                      </wp14:sizeRelV>
-                    </wp:anchor>
-                  </w:drawing>
-                </mc:Choice>
-                <mc:Fallback>
-                  <w:pict>
-                    <v:group w14:anchorId="511D022C" id="Group 24" o:spid="_x0000_s1026" style="position:absolute;margin-left:13.85pt;margin-top:5.5pt;width:57.7pt;height:34.1pt;z-index:251641856" coordorigin="3313,4340" coordsize="1154,828" o:gfxdata="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">
-                      <v:rect id="Rectangle 6" o:spid="_x0000_s1027" style="position:absolute;left:3313;top:4506;width:1154;height:662;visibility:visible;mso-wrap-style:square;v-text-anchor:top" o:gfxdata="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"/>
-                      <v:rect id="Rectangle 7" o:spid="_x0000_s1028" style="position:absolute;left:3317;top:4340;width:598;height:172;visibility:visible;mso-wrap-style:square;v-text-anchor:top" o:gfxdata="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"/>
-                    </v:group>
-                  </w:pict>
-                </mc:Fallback>
-              </mc:AlternateContent>
-            </w:r>
-          </w:p>
-        </w:tc>
-        <w:tc>
-          <w:tcPr>
-            <w:tcW w:w="1464" w:type="dxa"/>
-            <w:tcBorders>
-              <w:top w:val="single" w:sz="4" w:space="0" w:color="auto"/>
-              <w:left w:val="single" w:sz="4" w:space="0" w:color="auto"/>
-              <w:bottom w:val="single" w:sz="4" w:space="0" w:color="auto"/>
-              <w:right w:val="single" w:sz="4" w:space="0" w:color="auto"/>
-            </w:tcBorders>
-            <w:vAlign w:val="center"/>
-            <w:hideMark/>
-          </w:tcPr>
-          <w:p>
-            <w:pPr>
-              <w:spacing w:line="360" w:lineRule="auto"/>
-              <w:jc w:val="center"/>
-              <w:rPr>
-                <w:rFonts w:ascii="Times New Roman" w:hAnsi="Times New Roman" w:cs="Times New Roman"/>
-                <w:b/>
-                <w:sz w:val="24"/>
-                <w:szCs w:val="24"/>
-              </w:rPr>
-            </w:pPr>
-            <w:r>
-              <w:rPr>
-                <w:rFonts w:ascii="Times New Roman" w:hAnsi="Times New Roman" w:cs="Times New Roman"/>
-                <w:i/>
-                <w:sz w:val="24"/>
-                <w:szCs w:val="24"/>
-              </w:rPr>
-              <w:t>Package</w:t>
-            </w:r>
-          </w:p>
-        </w:tc>
-        <w:tc>
-          <w:tcPr>
-            <w:tcW w:w="3987" w:type="dxa"/>
-            <w:tcBorders>
-              <w:top w:val="single" w:sz="4" w:space="0" w:color="auto"/>
-              <w:left w:val="single" w:sz="4" w:space="0" w:color="auto"/>
-              <w:bottom w:val="single" w:sz="4" w:space="0" w:color="auto"/>
-              <w:right w:val="single" w:sz="4" w:space="0" w:color="auto"/>
-            </w:tcBorders>
-            <w:vAlign w:val="center"/>
-          </w:tcPr>
-          <w:p>
-            <w:pPr>
-              <w:spacing w:after="120" w:line="360" w:lineRule="auto"/>
-              <w:jc w:val="both"/>
-              <w:rPr>
-                <w:rFonts w:ascii="Times New Roman" w:hAnsi="Times New Roman" w:cs="Times New Roman"/>
-                <w:b/>
-                <w:sz w:val="24"/>
-                <w:szCs w:val="24"/>
-              </w:rPr>
-            </w:pPr>
-            <w:r>
-              <w:rPr>
-                <w:rFonts w:ascii="Times New Roman" w:hAnsi="Times New Roman" w:cs="Times New Roman"/>
-                <w:i/>
-                <w:sz w:val="24"/>
-                <w:szCs w:val="24"/>
-                <w:lang w:val="en-ID"/>
-              </w:rPr>
-              <w:t xml:space="preserve">Package </w:t>
-            </w:r>
-            <w:proofErr w:type="spellStart"/>
-            <w:r>
-              <w:rPr>
-                <w:rFonts w:ascii="Times New Roman" w:hAnsi="Times New Roman" w:cs="Times New Roman"/>
-                <w:sz w:val="24"/>
-                <w:szCs w:val="24"/>
-                <w:lang w:val="en-ID"/>
-              </w:rPr>
-              <w:t>merupakan</w:t>
-            </w:r>
-            <w:proofErr w:type="spellEnd"/>
-            <w:r>
-              <w:rPr>
-                <w:rFonts w:ascii="Times New Roman" w:hAnsi="Times New Roman" w:cs="Times New Roman"/>
-                <w:sz w:val="24"/>
-                <w:szCs w:val="24"/>
-                <w:lang w:val="en-ID"/>
-              </w:rPr>
-              <w:t xml:space="preserve"> </w:t>
-            </w:r>
-            <w:proofErr w:type="spellStart"/>
-            <w:r>
-              <w:rPr>
-                <w:rFonts w:ascii="Times New Roman" w:hAnsi="Times New Roman" w:cs="Times New Roman"/>
-                <w:sz w:val="24"/>
-                <w:szCs w:val="24"/>
-                <w:lang w:val="en-ID"/>
-              </w:rPr>
-              <w:t>sebuah</w:t>
-            </w:r>
-            <w:proofErr w:type="spellEnd"/>
-            <w:r>
-              <w:rPr>
-                <w:rFonts w:ascii="Times New Roman" w:hAnsi="Times New Roman" w:cs="Times New Roman"/>
-                <w:sz w:val="24"/>
-                <w:szCs w:val="24"/>
-                <w:lang w:val="en-ID"/>
-              </w:rPr>
-              <w:t xml:space="preserve"> b</w:t>
-            </w:r>
-            <w:r>
-              <w:rPr>
-                <w:rFonts w:ascii="Times New Roman" w:hAnsi="Times New Roman" w:cs="Times New Roman"/>
-                <w:sz w:val="24"/>
-                <w:szCs w:val="24"/>
-              </w:rPr>
-              <w:t xml:space="preserve">ungkusan dari satu atau lebih </w:t>
-            </w:r>
-            <w:proofErr w:type="spellStart"/>
-            <w:r>
-              <w:rPr>
-                <w:rFonts w:ascii="Times New Roman" w:hAnsi="Times New Roman" w:cs="Times New Roman"/>
-                <w:sz w:val="24"/>
-                <w:szCs w:val="24"/>
-                <w:lang w:val="en-ID"/>
-              </w:rPr>
-              <w:t>komponen</w:t>
-            </w:r>
-            <w:proofErr w:type="spellEnd"/>
-          </w:p>
-        </w:tc>
-      </w:tr>
-      <w:tr>
-        <w:trPr>
-          <w:trHeight w:val="994"/>
-          <w:jc w:val="center"/>
-        </w:trPr>
-        <w:tc>
-          <w:tcPr>
-            <w:tcW w:w="676" w:type="dxa"/>
-            <w:tcBorders>
-              <w:top w:val="single" w:sz="4" w:space="0" w:color="auto"/>
-              <w:left w:val="single" w:sz="4" w:space="0" w:color="auto"/>
-              <w:bottom w:val="single" w:sz="4" w:space="0" w:color="auto"/>
-              <w:right w:val="single" w:sz="4" w:space="0" w:color="auto"/>
-            </w:tcBorders>
-            <w:vAlign w:val="center"/>
-          </w:tcPr>
-          <w:p>
-            <w:pPr>
-              <w:pStyle w:val="ListParagraph"/>
-              <w:numPr>
-                <w:ilvl w:val="0"/>
-                <w:numId w:val="4"/>
-              </w:numPr>
-              <w:spacing w:line="360" w:lineRule="auto"/>
-              <w:jc w:val="center"/>
-              <w:rPr>
-                <w:rFonts w:ascii="Times New Roman" w:hAnsi="Times New Roman" w:cs="Times New Roman"/>
-                <w:b/>
-                <w:sz w:val="24"/>
-                <w:szCs w:val="24"/>
-              </w:rPr>
-            </w:pPr>
-          </w:p>
-        </w:tc>
-        <w:tc>
-          <w:tcPr>
-            <w:tcW w:w="1811" w:type="dxa"/>
-            <w:tcBorders>
-              <w:top w:val="single" w:sz="4" w:space="0" w:color="auto"/>
-              <w:left w:val="single" w:sz="4" w:space="0" w:color="auto"/>
-              <w:bottom w:val="single" w:sz="4" w:space="0" w:color="auto"/>
-              <w:right w:val="single" w:sz="4" w:space="0" w:color="auto"/>
-            </w:tcBorders>
-            <w:vAlign w:val="center"/>
-          </w:tcPr>
-          <w:p>
-            <w:pPr>
-              <w:spacing w:line="360" w:lineRule="auto"/>
-              <w:jc w:val="center"/>
-              <w:rPr>
-                <w:rFonts w:ascii="Times New Roman" w:hAnsi="Times New Roman" w:cs="Times New Roman"/>
-                <w:sz w:val="24"/>
-                <w:szCs w:val="24"/>
-              </w:rPr>
-            </w:pPr>
-            <w:r>
-              <w:rPr>
-                <w:rFonts w:ascii="Times New Roman" w:hAnsi="Times New Roman" w:cs="Times New Roman"/>
-                <w:noProof/>
-                <w:sz w:val="24"/>
-                <w:szCs w:val="24"/>
-                <w:lang w:eastAsia="id-ID"/>
-              </w:rPr>
-              <mc:AlternateContent>
-                <mc:Choice Requires="wpg">
-                  <w:drawing>
-                    <wp:anchor distT="0" distB="0" distL="114300" distR="114300" simplePos="0" relativeHeight="251643904" behindDoc="0" locked="0" layoutInCell="1" allowOverlap="1" wp14:anchorId="41FD7EDC" wp14:editId="34F896B7">
-                      <wp:simplePos x="0" y="0"/>
-                      <wp:positionH relativeFrom="column">
-                        <wp:posOffset>71755</wp:posOffset>
-                      </wp:positionH>
-                      <wp:positionV relativeFrom="paragraph">
-                        <wp:posOffset>39370</wp:posOffset>
-                      </wp:positionV>
-                      <wp:extent cx="861695" cy="469900"/>
-                      <wp:effectExtent l="9525" t="6985" r="5080" b="8890"/>
-                      <wp:wrapNone/>
-                      <wp:docPr id="15" name="Group 15"/>
-                      <wp:cNvGraphicFramePr>
-                        <a:graphicFrameLocks xmlns:a="http://schemas.openxmlformats.org/drawingml/2006/main"/>
-                      </wp:cNvGraphicFramePr>
-                      <a:graphic xmlns:a="http://schemas.openxmlformats.org/drawingml/2006/main">
-                        <a:graphicData uri="http://schemas.microsoft.com/office/word/2010/wordprocessingGroup">
-                          <wpg:wgp>
-                            <wpg:cNvGrpSpPr>
-                              <a:grpSpLocks/>
-                            </wpg:cNvGrpSpPr>
-                            <wpg:grpSpPr bwMode="auto">
-                              <a:xfrm>
-                                <a:off x="0" y="0"/>
-                                <a:ext cx="861695" cy="469900"/>
-                                <a:chOff x="3118" y="2434"/>
-                                <a:chExt cx="1481" cy="895"/>
-                              </a:xfrm>
-                            </wpg:grpSpPr>
-                            <wps:wsp>
-                              <wps:cNvPr id="17" name="Rectangle 9"/>
-                              <wps:cNvSpPr>
-                                <a:spLocks noChangeArrowheads="1"/>
-                              </wps:cNvSpPr>
-                              <wps:spPr bwMode="auto">
-                                <a:xfrm>
-                                  <a:off x="3308" y="2434"/>
-                                  <a:ext cx="1291" cy="895"/>
-                                </a:xfrm>
-                                <a:prstGeom prst="rect">
-                                  <a:avLst/>
-                                </a:prstGeom>
-                                <a:solidFill>
-                                  <a:srgbClr val="FFFFFF"/>
-                                </a:solidFill>
-                                <a:ln w="9525">
-                                  <a:solidFill>
-                                    <a:srgbClr val="000000"/>
-                                  </a:solidFill>
-                                  <a:miter lim="800000"/>
-                                  <a:headEnd/>
-                                  <a:tailEnd/>
-                                </a:ln>
-                              </wps:spPr>
-                              <wps:bodyPr rot="0" vert="horz" wrap="square" lIns="91440" tIns="45720" rIns="91440" bIns="45720" anchor="t" anchorCtr="0" upright="1">
-                                <a:noAutofit/>
-                              </wps:bodyPr>
-                            </wps:wsp>
-                            <wps:wsp>
-                              <wps:cNvPr id="18" name="Rectangle 10"/>
-                              <wps:cNvSpPr>
-                                <a:spLocks noChangeArrowheads="1"/>
-                              </wps:cNvSpPr>
-                              <wps:spPr bwMode="auto">
-                                <a:xfrm>
-                                  <a:off x="3118" y="2589"/>
-                                  <a:ext cx="513" cy="161"/>
-                                </a:xfrm>
-                                <a:prstGeom prst="rect">
-                                  <a:avLst/>
-                                </a:prstGeom>
-                                <a:solidFill>
-                                  <a:srgbClr val="FFFFFF"/>
-                                </a:solidFill>
-                                <a:ln w="9525">
-                                  <a:solidFill>
-                                    <a:srgbClr val="000000"/>
-                                  </a:solidFill>
-                                  <a:miter lim="800000"/>
-                                  <a:headEnd/>
-                                  <a:tailEnd/>
-                                </a:ln>
-                              </wps:spPr>
-                              <wps:bodyPr rot="0" vert="horz" wrap="square" lIns="91440" tIns="45720" rIns="91440" bIns="45720" anchor="t" anchorCtr="0" upright="1">
-                                <a:noAutofit/>
-                              </wps:bodyPr>
-                            </wps:wsp>
-                            <wps:wsp>
-                              <wps:cNvPr id="23" name="Rectangle 11"/>
-                              <wps:cNvSpPr>
-                                <a:spLocks noChangeArrowheads="1"/>
-                              </wps:cNvSpPr>
-                              <wps:spPr bwMode="auto">
-                                <a:xfrm>
-                                  <a:off x="3120" y="2994"/>
-                                  <a:ext cx="513" cy="161"/>
-                                </a:xfrm>
-                                <a:prstGeom prst="rect">
-                                  <a:avLst/>
-                                </a:prstGeom>
-                                <a:solidFill>
-                                  <a:srgbClr val="FFFFFF"/>
-                                </a:solidFill>
-                                <a:ln w="9525">
-                                  <a:solidFill>
-                                    <a:srgbClr val="000000"/>
-                                  </a:solidFill>
-                                  <a:miter lim="800000"/>
-                                  <a:headEnd/>
-                                  <a:tailEnd/>
-                                </a:ln>
-                              </wps:spPr>
-                              <wps:bodyPr rot="0" vert="horz" wrap="square" lIns="91440" tIns="45720" rIns="91440" bIns="45720" anchor="t" anchorCtr="0" upright="1">
-                                <a:noAutofit/>
-                              </wps:bodyPr>
-                            </wps:wsp>
-                          </wpg:wgp>
-                        </a:graphicData>
-                      </a:graphic>
-                      <wp14:sizeRelH relativeFrom="page">
-                        <wp14:pctWidth>0</wp14:pctWidth>
-                      </wp14:sizeRelH>
-                      <wp14:sizeRelV relativeFrom="page">
-                        <wp14:pctHeight>0</wp14:pctHeight>
-                      </wp14:sizeRelV>
-                    </wp:anchor>
-                  </w:drawing>
-                </mc:Choice>
-                <mc:Fallback>
-                  <w:pict>
-                    <v:group w14:anchorId="71166012" id="Group 15" o:spid="_x0000_s1026" style="position:absolute;margin-left:5.65pt;margin-top:3.1pt;width:67.85pt;height:37pt;z-index:251643904" coordorigin="3118,2434" coordsize="1481,895" o:gfxdata="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">
-                      <v:rect id="Rectangle 9" o:spid="_x0000_s1027" style="position:absolute;left:3308;top:2434;width:1291;height:895;visibility:visible;mso-wrap-style:square;v-text-anchor:top" o:gfxdata="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"/>
-                      <v:rect id="Rectangle 10" o:spid="_x0000_s1028" style="position:absolute;left:3118;top:2589;width:513;height:161;visibility:visible;mso-wrap-style:square;v-text-anchor:top" o:gfxdata="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"/>
-                      <v:rect id="Rectangle 11" o:spid="_x0000_s1029" style="position:absolute;left:3120;top:2994;width:513;height:161;visibility:visible;mso-wrap-style:square;v-text-anchor:top" o:gfxdata="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"/>
-                    </v:group>
-                  </w:pict>
-                </mc:Fallback>
-              </mc:AlternateContent>
-            </w:r>
-          </w:p>
-        </w:tc>
-        <w:tc>
-          <w:tcPr>
-            <w:tcW w:w="1464" w:type="dxa"/>
-            <w:tcBorders>
-              <w:top w:val="single" w:sz="4" w:space="0" w:color="auto"/>
-              <w:left w:val="single" w:sz="4" w:space="0" w:color="auto"/>
-              <w:bottom w:val="single" w:sz="4" w:space="0" w:color="auto"/>
-              <w:right w:val="single" w:sz="4" w:space="0" w:color="auto"/>
-            </w:tcBorders>
-            <w:vAlign w:val="center"/>
-          </w:tcPr>
-          <w:p>
-            <w:pPr>
-              <w:spacing w:line="360" w:lineRule="auto"/>
-              <w:jc w:val="center"/>
-              <w:rPr>
-                <w:rFonts w:ascii="Times New Roman" w:hAnsi="Times New Roman" w:cs="Times New Roman"/>
-                <w:i/>
-                <w:sz w:val="24"/>
-                <w:szCs w:val="24"/>
-              </w:rPr>
-            </w:pPr>
-            <w:r>
-              <w:rPr>
-                <w:rFonts w:ascii="Times New Roman" w:hAnsi="Times New Roman" w:cs="Times New Roman"/>
-                <w:i/>
-                <w:sz w:val="24"/>
-                <w:szCs w:val="24"/>
-              </w:rPr>
-              <w:t>Component</w:t>
-            </w:r>
-          </w:p>
-        </w:tc>
-        <w:tc>
-          <w:tcPr>
-            <w:tcW w:w="3987" w:type="dxa"/>
-            <w:tcBorders>
-              <w:top w:val="single" w:sz="4" w:space="0" w:color="auto"/>
-              <w:left w:val="single" w:sz="4" w:space="0" w:color="auto"/>
-              <w:bottom w:val="single" w:sz="4" w:space="0" w:color="auto"/>
-              <w:right w:val="single" w:sz="4" w:space="0" w:color="auto"/>
-            </w:tcBorders>
-            <w:vAlign w:val="center"/>
-          </w:tcPr>
-          <w:p>
-            <w:pPr>
-              <w:spacing w:after="120" w:line="360" w:lineRule="auto"/>
-              <w:jc w:val="both"/>
-              <w:rPr>
-                <w:rFonts w:ascii="Times New Roman" w:hAnsi="Times New Roman" w:cs="Times New Roman"/>
-                <w:sz w:val="24"/>
-                <w:szCs w:val="24"/>
-                <w:lang w:val="en-ID"/>
-              </w:rPr>
-            </w:pPr>
-            <w:proofErr w:type="spellStart"/>
-            <w:r>
-              <w:rPr>
-                <w:rFonts w:ascii="Times New Roman" w:hAnsi="Times New Roman" w:cs="Times New Roman"/>
-                <w:sz w:val="24"/>
-                <w:szCs w:val="24"/>
-                <w:lang w:val="en-ID"/>
-              </w:rPr>
-              <w:t>Komponen</w:t>
-            </w:r>
-            <w:proofErr w:type="spellEnd"/>
-            <w:r>
-              <w:rPr>
-                <w:rFonts w:ascii="Times New Roman" w:hAnsi="Times New Roman" w:cs="Times New Roman"/>
-                <w:sz w:val="24"/>
-                <w:szCs w:val="24"/>
-                <w:lang w:val="en-ID"/>
-              </w:rPr>
-              <w:t xml:space="preserve"> </w:t>
-            </w:r>
-            <w:proofErr w:type="spellStart"/>
-            <w:r>
-              <w:rPr>
-                <w:rFonts w:ascii="Times New Roman" w:hAnsi="Times New Roman" w:cs="Times New Roman"/>
-                <w:sz w:val="24"/>
-                <w:szCs w:val="24"/>
-                <w:lang w:val="en-ID"/>
-              </w:rPr>
-              <w:t>dari</w:t>
-            </w:r>
-            <w:proofErr w:type="spellEnd"/>
-            <w:r>
-              <w:rPr>
-                <w:rFonts w:ascii="Times New Roman" w:hAnsi="Times New Roman" w:cs="Times New Roman"/>
-                <w:sz w:val="24"/>
-                <w:szCs w:val="24"/>
-                <w:lang w:val="en-ID"/>
-              </w:rPr>
-              <w:t xml:space="preserve"> system</w:t>
-            </w:r>
-          </w:p>
-        </w:tc>
-      </w:tr>
-      <w:tr>
-        <w:trPr>
-          <w:trHeight w:val="994"/>
-          <w:jc w:val="center"/>
-        </w:trPr>
-        <w:tc>
-          <w:tcPr>
-            <w:tcW w:w="676" w:type="dxa"/>
-            <w:tcBorders>
-              <w:top w:val="single" w:sz="4" w:space="0" w:color="auto"/>
-              <w:left w:val="single" w:sz="4" w:space="0" w:color="auto"/>
-              <w:bottom w:val="single" w:sz="4" w:space="0" w:color="auto"/>
-              <w:right w:val="single" w:sz="4" w:space="0" w:color="auto"/>
-            </w:tcBorders>
-            <w:vAlign w:val="center"/>
-          </w:tcPr>
-          <w:p>
-            <w:pPr>
-              <w:pStyle w:val="ListParagraph"/>
-              <w:numPr>
-                <w:ilvl w:val="0"/>
-                <w:numId w:val="4"/>
-              </w:numPr>
-              <w:spacing w:line="360" w:lineRule="auto"/>
-              <w:jc w:val="center"/>
-              <w:rPr>
-                <w:rFonts w:ascii="Times New Roman" w:hAnsi="Times New Roman" w:cs="Times New Roman"/>
-                <w:b/>
-                <w:sz w:val="24"/>
-                <w:szCs w:val="24"/>
-              </w:rPr>
-            </w:pPr>
-          </w:p>
-        </w:tc>
-        <w:tc>
-          <w:tcPr>
-            <w:tcW w:w="1811" w:type="dxa"/>
-            <w:tcBorders>
-              <w:top w:val="single" w:sz="4" w:space="0" w:color="auto"/>
-              <w:left w:val="single" w:sz="4" w:space="0" w:color="auto"/>
-              <w:bottom w:val="single" w:sz="4" w:space="0" w:color="auto"/>
-              <w:right w:val="single" w:sz="4" w:space="0" w:color="auto"/>
-            </w:tcBorders>
-            <w:vAlign w:val="center"/>
-          </w:tcPr>
-          <w:p>
-            <w:pPr>
-              <w:spacing w:line="360" w:lineRule="auto"/>
-              <w:jc w:val="center"/>
-              <w:rPr>
-                <w:rFonts w:ascii="Times New Roman" w:hAnsi="Times New Roman" w:cs="Times New Roman"/>
-                <w:sz w:val="24"/>
-                <w:szCs w:val="24"/>
-              </w:rPr>
-            </w:pPr>
-            <w:r>
-              <w:rPr>
-                <w:rFonts w:ascii="Times New Roman" w:hAnsi="Times New Roman" w:cs="Times New Roman"/>
-                <w:noProof/>
-                <w:sz w:val="24"/>
-                <w:szCs w:val="24"/>
-                <w:lang w:eastAsia="id-ID"/>
-              </w:rPr>
-              <w:drawing>
-                <wp:anchor distT="0" distB="0" distL="114300" distR="114300" simplePos="0" relativeHeight="251676672" behindDoc="0" locked="0" layoutInCell="1" allowOverlap="1" wp14:anchorId="3FBAA753" wp14:editId="76B1E182">
-                  <wp:simplePos x="0" y="0"/>
-                  <wp:positionH relativeFrom="column">
-                    <wp:posOffset>95885</wp:posOffset>
-                  </wp:positionH>
-                  <wp:positionV relativeFrom="paragraph">
-                    <wp:posOffset>21590</wp:posOffset>
-                  </wp:positionV>
-                  <wp:extent cx="822325" cy="269875"/>
-                  <wp:effectExtent l="0" t="0" r="0" b="0"/>
-                  <wp:wrapNone/>
-                  <wp:docPr id="1" name="Picture 1"/>
-                  <wp:cNvGraphicFramePr>
-                    <a:graphicFrameLocks xmlns:a="http://schemas.openxmlformats.org/drawingml/2006/main" noChangeAspect="1"/>
-                  </wp:cNvGraphicFramePr>
-                  <a:graphic xmlns:a="http://schemas.openxmlformats.org/drawingml/2006/main">
-                    <a:graphicData uri="http://schemas.openxmlformats.org/drawingml/2006/picture">
-                      <pic:pic xmlns:pic="http://schemas.openxmlformats.org/drawingml/2006/picture">
-                        <pic:nvPicPr>
-                          <pic:cNvPr id="0" name="Picture 44"/>
-                          <pic:cNvPicPr>
-                            <a:picLocks noChangeAspect="1" noChangeArrowheads="1"/>
-                          </pic:cNvPicPr>
-                        </pic:nvPicPr>
-                        <pic:blipFill>
-                          <a:blip r:embed="rId18">
-                            <a:extLst>
-                              <a:ext uri="{28A0092B-C50C-407E-A947-70E740481C1C}">
-                                <a14:useLocalDpi xmlns:a14="http://schemas.microsoft.com/office/drawing/2010/main" val="0"/>
-                              </a:ext>
-                            </a:extLst>
-                          </a:blip>
-                          <a:srcRect/>
-                          <a:stretch>
-                            <a:fillRect/>
-                          </a:stretch>
-                        </pic:blipFill>
-                        <pic:spPr bwMode="auto">
-                          <a:xfrm>
-                            <a:off x="0" y="0"/>
-                            <a:ext cx="822325" cy="269875"/>
-                          </a:xfrm>
-                          <a:prstGeom prst="rect">
-                            <a:avLst/>
-                          </a:prstGeom>
-                          <a:noFill/>
-                        </pic:spPr>
-                      </pic:pic>
-                    </a:graphicData>
-                  </a:graphic>
-                  <wp14:sizeRelH relativeFrom="page">
-                    <wp14:pctWidth>0</wp14:pctWidth>
-                  </wp14:sizeRelH>
-                  <wp14:sizeRelV relativeFrom="page">
-                    <wp14:pctHeight>0</wp14:pctHeight>
-                  </wp14:sizeRelV>
-                </wp:anchor>
-              </w:drawing>
-            </w:r>
-          </w:p>
-        </w:tc>
-        <w:tc>
-          <w:tcPr>
-            <w:tcW w:w="1464" w:type="dxa"/>
-            <w:tcBorders>
-              <w:top w:val="single" w:sz="4" w:space="0" w:color="auto"/>
-              <w:left w:val="single" w:sz="4" w:space="0" w:color="auto"/>
-              <w:bottom w:val="single" w:sz="4" w:space="0" w:color="auto"/>
-              <w:right w:val="single" w:sz="4" w:space="0" w:color="auto"/>
-            </w:tcBorders>
-            <w:vAlign w:val="center"/>
-          </w:tcPr>
-          <w:p>
-            <w:pPr>
-              <w:spacing w:line="360" w:lineRule="auto"/>
-              <w:jc w:val="center"/>
-              <w:rPr>
-                <w:rFonts w:ascii="Times New Roman" w:hAnsi="Times New Roman" w:cs="Times New Roman"/>
-                <w:b/>
-                <w:sz w:val="24"/>
-                <w:szCs w:val="24"/>
-              </w:rPr>
-            </w:pPr>
-            <w:r>
-              <w:rPr>
-                <w:rFonts w:ascii="Times New Roman" w:hAnsi="Times New Roman" w:cs="Times New Roman"/>
-                <w:i/>
-                <w:sz w:val="24"/>
-                <w:szCs w:val="24"/>
-              </w:rPr>
-              <w:t>Dependency</w:t>
-            </w:r>
-          </w:p>
-        </w:tc>
-        <w:tc>
-          <w:tcPr>
-            <w:tcW w:w="3987" w:type="dxa"/>
-            <w:tcBorders>
-              <w:top w:val="single" w:sz="4" w:space="0" w:color="auto"/>
-              <w:left w:val="single" w:sz="4" w:space="0" w:color="auto"/>
-              <w:bottom w:val="single" w:sz="4" w:space="0" w:color="auto"/>
-              <w:right w:val="single" w:sz="4" w:space="0" w:color="auto"/>
-            </w:tcBorders>
-            <w:vAlign w:val="center"/>
-          </w:tcPr>
-          <w:p>
-            <w:pPr>
-              <w:spacing w:after="120" w:line="360" w:lineRule="auto"/>
-              <w:jc w:val="both"/>
-              <w:rPr>
-                <w:rFonts w:ascii="Times New Roman" w:hAnsi="Times New Roman" w:cs="Times New Roman"/>
-                <w:sz w:val="24"/>
-                <w:szCs w:val="24"/>
-                <w:lang w:val="en-ID"/>
-              </w:rPr>
-            </w:pPr>
-            <w:r>
-              <w:rPr>
-                <w:rFonts w:ascii="Times New Roman" w:hAnsi="Times New Roman" w:cs="Times New Roman"/>
-                <w:sz w:val="24"/>
-                <w:szCs w:val="24"/>
-              </w:rPr>
-              <w:t xml:space="preserve">Kebergantuangan antar </w:t>
-            </w:r>
-            <w:proofErr w:type="spellStart"/>
-            <w:r>
-              <w:rPr>
-                <w:rFonts w:ascii="Times New Roman" w:hAnsi="Times New Roman" w:cs="Times New Roman"/>
-                <w:sz w:val="24"/>
-                <w:szCs w:val="24"/>
-                <w:lang w:val="en-ID"/>
-              </w:rPr>
-              <w:t>komponen</w:t>
-            </w:r>
-            <w:proofErr w:type="spellEnd"/>
-            <w:r>
-              <w:rPr>
-                <w:rFonts w:ascii="Times New Roman" w:hAnsi="Times New Roman" w:cs="Times New Roman"/>
-                <w:sz w:val="24"/>
-                <w:szCs w:val="24"/>
-                <w:lang w:val="en-ID"/>
-              </w:rPr>
-              <w:t xml:space="preserve">, </w:t>
-            </w:r>
-            <w:r>
-              <w:rPr>
-                <w:rFonts w:ascii="Times New Roman" w:hAnsi="Times New Roman" w:cs="Times New Roman"/>
-                <w:sz w:val="24"/>
-                <w:szCs w:val="24"/>
-              </w:rPr>
-              <w:t xml:space="preserve">arah panah mengarah kepada </w:t>
-            </w:r>
-            <w:proofErr w:type="spellStart"/>
-            <w:r>
-              <w:rPr>
-                <w:rFonts w:ascii="Times New Roman" w:hAnsi="Times New Roman" w:cs="Times New Roman"/>
-                <w:sz w:val="24"/>
-                <w:szCs w:val="24"/>
-                <w:lang w:val="en-ID"/>
-              </w:rPr>
-              <w:t>komponen</w:t>
-            </w:r>
-            <w:proofErr w:type="spellEnd"/>
-            <w:r>
-              <w:rPr>
-                <w:rFonts w:ascii="Times New Roman" w:hAnsi="Times New Roman" w:cs="Times New Roman"/>
-                <w:sz w:val="24"/>
-                <w:szCs w:val="24"/>
-              </w:rPr>
-              <w:t xml:space="preserve"> yang dipakai</w:t>
-            </w:r>
-          </w:p>
-        </w:tc>
-      </w:tr>
-      <w:tr>
-        <w:trPr>
-          <w:trHeight w:val="994"/>
-          <w:jc w:val="center"/>
-        </w:trPr>
-        <w:tc>
-          <w:tcPr>
-            <w:tcW w:w="676" w:type="dxa"/>
-            <w:tcBorders>
-              <w:top w:val="single" w:sz="4" w:space="0" w:color="auto"/>
-              <w:left w:val="single" w:sz="4" w:space="0" w:color="auto"/>
-              <w:bottom w:val="single" w:sz="4" w:space="0" w:color="auto"/>
-              <w:right w:val="single" w:sz="4" w:space="0" w:color="auto"/>
-            </w:tcBorders>
-            <w:vAlign w:val="center"/>
-          </w:tcPr>
-          <w:p>
-            <w:pPr>
-              <w:pStyle w:val="ListParagraph"/>
-              <w:numPr>
-                <w:ilvl w:val="0"/>
-                <w:numId w:val="4"/>
-              </w:numPr>
-              <w:spacing w:line="360" w:lineRule="auto"/>
-              <w:jc w:val="center"/>
-              <w:rPr>
-                <w:rFonts w:ascii="Times New Roman" w:hAnsi="Times New Roman" w:cs="Times New Roman"/>
-                <w:b/>
-                <w:sz w:val="24"/>
-                <w:szCs w:val="24"/>
-              </w:rPr>
-            </w:pPr>
-          </w:p>
-        </w:tc>
-        <w:tc>
-          <w:tcPr>
-            <w:tcW w:w="1811" w:type="dxa"/>
-            <w:tcBorders>
-              <w:top w:val="single" w:sz="4" w:space="0" w:color="auto"/>
-              <w:left w:val="single" w:sz="4" w:space="0" w:color="auto"/>
-              <w:bottom w:val="single" w:sz="4" w:space="0" w:color="auto"/>
-              <w:right w:val="single" w:sz="4" w:space="0" w:color="auto"/>
-            </w:tcBorders>
-            <w:vAlign w:val="center"/>
-          </w:tcPr>
-          <w:p>
-            <w:pPr>
-              <w:spacing w:line="360" w:lineRule="auto"/>
-              <w:jc w:val="center"/>
-              <w:rPr>
-                <w:rFonts w:ascii="Times New Roman" w:hAnsi="Times New Roman" w:cs="Times New Roman"/>
-                <w:noProof/>
-                <w:sz w:val="24"/>
-                <w:szCs w:val="24"/>
-                <w:lang w:val="en-US"/>
-              </w:rPr>
-            </w:pPr>
-            <w:r>
-              <w:rPr>
-                <w:rFonts w:ascii="Times New Roman" w:hAnsi="Times New Roman" w:cs="Times New Roman"/>
-                <w:noProof/>
-                <w:sz w:val="24"/>
-                <w:szCs w:val="24"/>
-                <w:lang w:eastAsia="id-ID"/>
-              </w:rPr>
-              <mc:AlternateContent>
-                <mc:Choice Requires="wps">
-                  <w:drawing>
-                    <wp:anchor distT="0" distB="0" distL="114300" distR="114300" simplePos="0" relativeHeight="251678720" behindDoc="0" locked="0" layoutInCell="1" allowOverlap="1" wp14:anchorId="21252792" wp14:editId="296BE2BC">
-                      <wp:simplePos x="0" y="0"/>
-                      <wp:positionH relativeFrom="column">
-                        <wp:posOffset>71120</wp:posOffset>
-                      </wp:positionH>
-                      <wp:positionV relativeFrom="paragraph">
-                        <wp:posOffset>196850</wp:posOffset>
-                      </wp:positionV>
-                      <wp:extent cx="900430" cy="0"/>
-                      <wp:effectExtent l="8890" t="11430" r="5080" b="7620"/>
-                      <wp:wrapNone/>
-                      <wp:docPr id="14" name="Straight Arrow Connector 14"/>
-                      <wp:cNvGraphicFramePr>
-                        <a:graphicFrameLocks xmlns:a="http://schemas.openxmlformats.org/drawingml/2006/main"/>
-                      </wp:cNvGraphicFramePr>
-                      <a:graphic xmlns:a="http://schemas.openxmlformats.org/drawingml/2006/main">
-                        <a:graphicData uri="http://schemas.microsoft.com/office/word/2010/wordprocessingShape">
-                          <wps:wsp>
-                            <wps:cNvCnPr>
-                              <a:cxnSpLocks noChangeShapeType="1"/>
-                            </wps:cNvCnPr>
-                            <wps:spPr bwMode="auto">
-                              <a:xfrm>
-                                <a:off x="0" y="0"/>
-                                <a:ext cx="900430" cy="0"/>
-                              </a:xfrm>
-                              <a:prstGeom prst="straightConnector1">
-                                <a:avLst/>
-                              </a:prstGeom>
-                              <a:noFill/>
-                              <a:ln w="9525">
-                                <a:solidFill>
-                                  <a:srgbClr val="000000"/>
-                                </a:solidFill>
-                                <a:round/>
-                                <a:headEnd/>
-                                <a:tailEnd/>
-                              </a:ln>
-                              <a:extLst>
-                                <a:ext uri="{909E8E84-426E-40DD-AFC4-6F175D3DCCD1}">
-                                  <a14:hiddenFill xmlns:a14="http://schemas.microsoft.com/office/drawing/2010/main">
-                                    <a:noFill/>
-                                  </a14:hiddenFill>
-                                </a:ext>
-                              </a:extLst>
-                            </wps:spPr>
-                            <wps:bodyPr/>
-                          </wps:wsp>
-                        </a:graphicData>
-                      </a:graphic>
-                      <wp14:sizeRelH relativeFrom="page">
-                        <wp14:pctWidth>0</wp14:pctWidth>
-                      </wp14:sizeRelH>
-                      <wp14:sizeRelV relativeFrom="page">
-                        <wp14:pctHeight>0</wp14:pctHeight>
-                      </wp14:sizeRelV>
-                    </wp:anchor>
-                  </w:drawing>
-                </mc:Choice>
-                <mc:Fallback>
-                  <w:pict>
-                    <v:shape w14:anchorId="4744D331" id="Straight Arrow Connector 14" o:spid="_x0000_s1026" type="#_x0000_t32" style="position:absolute;margin-left:5.6pt;margin-top:15.5pt;width:70.9pt;height:0;z-index:251678720;visibility:visible;mso-wrap-style:square;mso-width-percent:0;mso-height-percent:0;mso-wrap-distance-left:9pt;mso-wrap-distance-top:0;mso-wrap-distance-right:9pt;mso-wrap-distance-bottom:0;mso-position-horizontal:absolute;mso-position-horizontal-relative:text;mso-position-vertical:absolute;mso-position-vertical-relative:text;mso-width-percent:0;mso-height-percent:0;mso-width-relative:page;mso-height-relative:page" o:gfxdata="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"/>
-                  </w:pict>
-                </mc:Fallback>
-              </mc:AlternateContent>
-            </w:r>
-          </w:p>
-        </w:tc>
-        <w:tc>
-          <w:tcPr>
-            <w:tcW w:w="1464" w:type="dxa"/>
-            <w:tcBorders>
-              <w:top w:val="single" w:sz="4" w:space="0" w:color="auto"/>
-              <w:left w:val="single" w:sz="4" w:space="0" w:color="auto"/>
-              <w:bottom w:val="single" w:sz="4" w:space="0" w:color="auto"/>
-              <w:right w:val="single" w:sz="4" w:space="0" w:color="auto"/>
-            </w:tcBorders>
-            <w:vAlign w:val="center"/>
-          </w:tcPr>
-          <w:p>
-            <w:pPr>
-              <w:spacing w:line="360" w:lineRule="auto"/>
-              <w:jc w:val="center"/>
-              <w:rPr>
-                <w:rFonts w:ascii="Times New Roman" w:hAnsi="Times New Roman" w:cs="Times New Roman"/>
-                <w:i/>
-                <w:sz w:val="24"/>
-                <w:szCs w:val="24"/>
-              </w:rPr>
-            </w:pPr>
-            <w:r>
-              <w:rPr>
-                <w:rFonts w:ascii="Times New Roman" w:hAnsi="Times New Roman" w:cs="Times New Roman"/>
-                <w:i/>
-                <w:sz w:val="24"/>
-                <w:szCs w:val="24"/>
-              </w:rPr>
-              <w:t>Link</w:t>
-            </w:r>
-          </w:p>
-        </w:tc>
-        <w:tc>
-          <w:tcPr>
-            <w:tcW w:w="3987" w:type="dxa"/>
-            <w:tcBorders>
-              <w:top w:val="single" w:sz="4" w:space="0" w:color="auto"/>
-              <w:left w:val="single" w:sz="4" w:space="0" w:color="auto"/>
-              <w:bottom w:val="single" w:sz="4" w:space="0" w:color="auto"/>
-              <w:right w:val="single" w:sz="4" w:space="0" w:color="auto"/>
-            </w:tcBorders>
-            <w:vAlign w:val="center"/>
-          </w:tcPr>
-          <w:p>
-            <w:pPr>
-              <w:spacing w:after="120" w:line="360" w:lineRule="auto"/>
-              <w:jc w:val="both"/>
-              <w:rPr>
-                <w:rFonts w:ascii="Times New Roman" w:hAnsi="Times New Roman" w:cs="Times New Roman"/>
-                <w:sz w:val="24"/>
-                <w:szCs w:val="24"/>
-                <w:lang w:val="en-ID"/>
-              </w:rPr>
-            </w:pPr>
-            <w:proofErr w:type="spellStart"/>
-            <w:r>
-              <w:rPr>
-                <w:rFonts w:ascii="Times New Roman" w:hAnsi="Times New Roman" w:cs="Times New Roman"/>
-                <w:sz w:val="24"/>
-                <w:szCs w:val="24"/>
-                <w:lang w:val="en-ID"/>
-              </w:rPr>
-              <w:t>Relasi</w:t>
-            </w:r>
-            <w:proofErr w:type="spellEnd"/>
-            <w:r>
-              <w:rPr>
-                <w:rFonts w:ascii="Times New Roman" w:hAnsi="Times New Roman" w:cs="Times New Roman"/>
-                <w:sz w:val="24"/>
-                <w:szCs w:val="24"/>
-                <w:lang w:val="en-ID"/>
-              </w:rPr>
-              <w:t xml:space="preserve"> </w:t>
-            </w:r>
-            <w:proofErr w:type="spellStart"/>
-            <w:r>
-              <w:rPr>
-                <w:rFonts w:ascii="Times New Roman" w:hAnsi="Times New Roman" w:cs="Times New Roman"/>
-                <w:sz w:val="24"/>
-                <w:szCs w:val="24"/>
-                <w:lang w:val="en-ID"/>
-              </w:rPr>
-              <w:t>antar</w:t>
-            </w:r>
-            <w:proofErr w:type="spellEnd"/>
-            <w:r>
-              <w:rPr>
-                <w:rFonts w:ascii="Times New Roman" w:hAnsi="Times New Roman" w:cs="Times New Roman"/>
-                <w:sz w:val="24"/>
-                <w:szCs w:val="24"/>
-                <w:lang w:val="en-ID"/>
-              </w:rPr>
-              <w:t xml:space="preserve"> </w:t>
-            </w:r>
-            <w:proofErr w:type="spellStart"/>
-            <w:r>
-              <w:rPr>
-                <w:rFonts w:ascii="Times New Roman" w:hAnsi="Times New Roman" w:cs="Times New Roman"/>
-                <w:sz w:val="24"/>
-                <w:szCs w:val="24"/>
-                <w:lang w:val="en-ID"/>
-              </w:rPr>
-              <w:t>komponen</w:t>
-            </w:r>
-            <w:proofErr w:type="spellEnd"/>
-          </w:p>
-        </w:tc>
-      </w:tr>
-      <w:tr>
-        <w:trPr>
-          <w:trHeight w:val="994"/>
-          <w:jc w:val="center"/>
-        </w:trPr>
-        <w:tc>
-          <w:tcPr>
-            <w:tcW w:w="676" w:type="dxa"/>
-            <w:tcBorders>
-              <w:top w:val="single" w:sz="4" w:space="0" w:color="auto"/>
-              <w:left w:val="single" w:sz="4" w:space="0" w:color="auto"/>
-              <w:bottom w:val="single" w:sz="4" w:space="0" w:color="auto"/>
-              <w:right w:val="single" w:sz="4" w:space="0" w:color="auto"/>
-            </w:tcBorders>
-            <w:vAlign w:val="center"/>
-          </w:tcPr>
-          <w:p>
-            <w:pPr>
-              <w:pStyle w:val="ListParagraph"/>
-              <w:numPr>
-                <w:ilvl w:val="0"/>
-                <w:numId w:val="4"/>
-              </w:numPr>
-              <w:spacing w:line="360" w:lineRule="auto"/>
-              <w:jc w:val="center"/>
-              <w:rPr>
-                <w:rFonts w:ascii="Times New Roman" w:hAnsi="Times New Roman" w:cs="Times New Roman"/>
-                <w:b/>
-                <w:sz w:val="24"/>
-                <w:szCs w:val="24"/>
-              </w:rPr>
-            </w:pPr>
-          </w:p>
-        </w:tc>
-        <w:tc>
-          <w:tcPr>
-            <w:tcW w:w="1811" w:type="dxa"/>
-            <w:tcBorders>
-              <w:top w:val="single" w:sz="4" w:space="0" w:color="auto"/>
-              <w:left w:val="single" w:sz="4" w:space="0" w:color="auto"/>
-              <w:bottom w:val="single" w:sz="4" w:space="0" w:color="auto"/>
-              <w:right w:val="single" w:sz="4" w:space="0" w:color="auto"/>
-            </w:tcBorders>
-            <w:vAlign w:val="center"/>
-          </w:tcPr>
-          <w:p>
-            <w:pPr>
-              <w:spacing w:line="360" w:lineRule="auto"/>
-              <w:jc w:val="center"/>
-              <w:rPr>
-                <w:rFonts w:ascii="Times New Roman" w:hAnsi="Times New Roman" w:cs="Times New Roman"/>
-                <w:sz w:val="24"/>
-                <w:szCs w:val="24"/>
-              </w:rPr>
-            </w:pPr>
-            <w:r>
-              <w:rPr>
-                <w:rFonts w:ascii="Times New Roman" w:hAnsi="Times New Roman" w:cs="Times New Roman"/>
-                <w:noProof/>
-                <w:sz w:val="24"/>
-                <w:szCs w:val="24"/>
-                <w:lang w:eastAsia="id-ID"/>
-              </w:rPr>
-              <mc:AlternateContent>
-                <mc:Choice Requires="wps">
-                  <w:drawing>
-                    <wp:anchor distT="0" distB="0" distL="114300" distR="114300" simplePos="0" relativeHeight="251680768" behindDoc="0" locked="0" layoutInCell="1" allowOverlap="1" wp14:anchorId="2AE5FFD8" wp14:editId="5494C820">
-                      <wp:simplePos x="0" y="0"/>
-                      <wp:positionH relativeFrom="column">
-                        <wp:posOffset>297815</wp:posOffset>
-                      </wp:positionH>
-                      <wp:positionV relativeFrom="paragraph">
-                        <wp:posOffset>33020</wp:posOffset>
-                      </wp:positionV>
-                      <wp:extent cx="323850" cy="313055"/>
-                      <wp:effectExtent l="6985" t="9525" r="12065" b="10795"/>
-                      <wp:wrapNone/>
-                      <wp:docPr id="13" name="Oval 13"/>
-                      <wp:cNvGraphicFramePr>
-                        <a:graphicFrameLocks xmlns:a="http://schemas.openxmlformats.org/drawingml/2006/main"/>
-                      </wp:cNvGraphicFramePr>
-                      <a:graphic xmlns:a="http://schemas.openxmlformats.org/drawingml/2006/main">
-                        <a:graphicData uri="http://schemas.microsoft.com/office/word/2010/wordprocessingShape">
-                          <wps:wsp>
-                            <wps:cNvSpPr>
-                              <a:spLocks noChangeArrowheads="1"/>
-                            </wps:cNvSpPr>
-                            <wps:spPr bwMode="auto">
-                              <a:xfrm>
-                                <a:off x="0" y="0"/>
-                                <a:ext cx="323850" cy="313055"/>
-                              </a:xfrm>
-                              <a:prstGeom prst="ellipse">
-                                <a:avLst/>
-                              </a:prstGeom>
-                              <a:solidFill>
-                                <a:srgbClr val="FFFFFF"/>
-                              </a:solidFill>
-                              <a:ln w="9525">
-                                <a:solidFill>
-                                  <a:srgbClr val="000000"/>
-                                </a:solidFill>
-                                <a:round/>
-                                <a:headEnd/>
-                                <a:tailEnd/>
-                              </a:ln>
-                            </wps:spPr>
-                            <wps:bodyPr rot="0" vert="horz" wrap="square" lIns="91440" tIns="45720" rIns="91440" bIns="45720" anchor="t" anchorCtr="0" upright="1">
-                              <a:noAutofit/>
-                            </wps:bodyPr>
-                          </wps:wsp>
-                        </a:graphicData>
-                      </a:graphic>
-                      <wp14:sizeRelH relativeFrom="page">
-                        <wp14:pctWidth>0</wp14:pctWidth>
-                      </wp14:sizeRelH>
-                      <wp14:sizeRelV relativeFrom="page">
-                        <wp14:pctHeight>0</wp14:pctHeight>
-                      </wp14:sizeRelV>
-                    </wp:anchor>
-                  </w:drawing>
-                </mc:Choice>
-                <mc:Fallback>
-                  <w:pict>
-                    <v:oval w14:anchorId="0E270969" id="Oval 13" o:spid="_x0000_s1026" style="position:absolute;margin-left:23.45pt;margin-top:2.6pt;width:25.5pt;height:24.65pt;z-index:251680768;visibility:visible;mso-wrap-style:square;mso-width-percent:0;mso-height-percent:0;mso-wrap-distance-left:9pt;mso-wrap-distance-top:0;mso-wrap-distance-right:9pt;mso-wrap-distance-bottom:0;mso-position-horizontal:absolute;mso-position-horizontal-relative:text;mso-position-vertical:absolute;mso-position-vertical-relative:text;mso-width-percent:0;mso-height-percent:0;mso-width-relative:page;mso-height-relative:page;v-text-anchor:top" o:gfxdata="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"/>
-                  </w:pict>
-                </mc:Fallback>
-              </mc:AlternateContent>
-            </w:r>
-          </w:p>
-        </w:tc>
-        <w:tc>
-          <w:tcPr>
-            <w:tcW w:w="1464" w:type="dxa"/>
-            <w:tcBorders>
-              <w:top w:val="single" w:sz="4" w:space="0" w:color="auto"/>
-              <w:left w:val="single" w:sz="4" w:space="0" w:color="auto"/>
-              <w:bottom w:val="single" w:sz="4" w:space="0" w:color="auto"/>
-              <w:right w:val="single" w:sz="4" w:space="0" w:color="auto"/>
-            </w:tcBorders>
-            <w:vAlign w:val="center"/>
-          </w:tcPr>
-          <w:p>
-            <w:pPr>
-              <w:spacing w:line="360" w:lineRule="auto"/>
-              <w:jc w:val="center"/>
-              <w:rPr>
-                <w:rFonts w:ascii="Times New Roman" w:hAnsi="Times New Roman" w:cs="Times New Roman"/>
-                <w:i/>
-                <w:sz w:val="24"/>
-                <w:szCs w:val="24"/>
-                <w:lang w:val="en-ID"/>
-              </w:rPr>
-            </w:pPr>
-            <w:r>
-              <w:rPr>
-                <w:rFonts w:ascii="Times New Roman" w:hAnsi="Times New Roman" w:cs="Times New Roman"/>
-                <w:i/>
-                <w:sz w:val="24"/>
-                <w:szCs w:val="24"/>
-                <w:lang w:val="en-ID"/>
-              </w:rPr>
-              <w:t>Interface</w:t>
-            </w:r>
-          </w:p>
-        </w:tc>
-        <w:tc>
-          <w:tcPr>
-            <w:tcW w:w="3987" w:type="dxa"/>
-            <w:tcBorders>
-              <w:top w:val="single" w:sz="4" w:space="0" w:color="auto"/>
-              <w:left w:val="single" w:sz="4" w:space="0" w:color="auto"/>
-              <w:bottom w:val="single" w:sz="4" w:space="0" w:color="auto"/>
-              <w:right w:val="single" w:sz="4" w:space="0" w:color="auto"/>
-            </w:tcBorders>
-            <w:vAlign w:val="center"/>
-          </w:tcPr>
-          <w:p>
-            <w:pPr>
-              <w:spacing w:after="120" w:line="360" w:lineRule="auto"/>
-              <w:jc w:val="both"/>
-              <w:rPr>
-                <w:rFonts w:ascii="Times New Roman" w:hAnsi="Times New Roman" w:cs="Times New Roman"/>
-                <w:sz w:val="24"/>
-                <w:szCs w:val="24"/>
-                <w:lang w:val="en-ID"/>
-              </w:rPr>
-            </w:pPr>
-            <w:proofErr w:type="spellStart"/>
-            <w:r>
-              <w:rPr>
-                <w:rFonts w:ascii="Times New Roman" w:hAnsi="Times New Roman" w:cs="Times New Roman"/>
-                <w:sz w:val="24"/>
-                <w:szCs w:val="24"/>
-                <w:lang w:val="en-ID"/>
-              </w:rPr>
-              <w:t>Sama</w:t>
-            </w:r>
-            <w:proofErr w:type="spellEnd"/>
-            <w:r>
-              <w:rPr>
-                <w:rFonts w:ascii="Times New Roman" w:hAnsi="Times New Roman" w:cs="Times New Roman"/>
-                <w:sz w:val="24"/>
-                <w:szCs w:val="24"/>
-                <w:lang w:val="en-ID"/>
-              </w:rPr>
-              <w:t xml:space="preserve"> </w:t>
-            </w:r>
-            <w:proofErr w:type="spellStart"/>
-            <w:r>
-              <w:rPr>
-                <w:rFonts w:ascii="Times New Roman" w:hAnsi="Times New Roman" w:cs="Times New Roman"/>
-                <w:sz w:val="24"/>
-                <w:szCs w:val="24"/>
-                <w:lang w:val="en-ID"/>
-              </w:rPr>
-              <w:t>dengan</w:t>
-            </w:r>
-            <w:proofErr w:type="spellEnd"/>
-            <w:r>
-              <w:rPr>
-                <w:rFonts w:ascii="Times New Roman" w:hAnsi="Times New Roman" w:cs="Times New Roman"/>
-                <w:sz w:val="24"/>
-                <w:szCs w:val="24"/>
-                <w:lang w:val="en-ID"/>
-              </w:rPr>
-              <w:t xml:space="preserve"> </w:t>
-            </w:r>
-            <w:proofErr w:type="spellStart"/>
-            <w:r>
-              <w:rPr>
-                <w:rFonts w:ascii="Times New Roman" w:hAnsi="Times New Roman" w:cs="Times New Roman"/>
-                <w:sz w:val="24"/>
-                <w:szCs w:val="24"/>
-                <w:lang w:val="en-ID"/>
-              </w:rPr>
-              <w:t>konsep</w:t>
-            </w:r>
-            <w:proofErr w:type="spellEnd"/>
-            <w:r>
-              <w:rPr>
-                <w:rFonts w:ascii="Times New Roman" w:hAnsi="Times New Roman" w:cs="Times New Roman"/>
-                <w:sz w:val="24"/>
-                <w:szCs w:val="24"/>
-                <w:lang w:val="en-ID"/>
-              </w:rPr>
-              <w:t xml:space="preserve"> </w:t>
-            </w:r>
-            <w:r>
-              <w:rPr>
-                <w:rFonts w:ascii="Times New Roman" w:hAnsi="Times New Roman" w:cs="Times New Roman"/>
-                <w:i/>
-                <w:sz w:val="24"/>
-                <w:szCs w:val="24"/>
-                <w:lang w:val="en-ID"/>
-              </w:rPr>
-              <w:t xml:space="preserve">interface </w:t>
-            </w:r>
-            <w:proofErr w:type="spellStart"/>
-            <w:r>
-              <w:rPr>
-                <w:rFonts w:ascii="Times New Roman" w:hAnsi="Times New Roman" w:cs="Times New Roman"/>
-                <w:sz w:val="24"/>
-                <w:szCs w:val="24"/>
-                <w:lang w:val="en-ID"/>
-              </w:rPr>
-              <w:t>pada</w:t>
-            </w:r>
-            <w:proofErr w:type="spellEnd"/>
-            <w:r>
-              <w:rPr>
-                <w:rFonts w:ascii="Times New Roman" w:hAnsi="Times New Roman" w:cs="Times New Roman"/>
-                <w:sz w:val="24"/>
-                <w:szCs w:val="24"/>
-                <w:lang w:val="en-ID"/>
-              </w:rPr>
-              <w:t xml:space="preserve"> </w:t>
-            </w:r>
-            <w:proofErr w:type="spellStart"/>
-            <w:r>
-              <w:rPr>
-                <w:rFonts w:ascii="Times New Roman" w:hAnsi="Times New Roman" w:cs="Times New Roman"/>
-                <w:sz w:val="24"/>
-                <w:szCs w:val="24"/>
-                <w:lang w:val="en-ID"/>
-              </w:rPr>
-              <w:t>pemrograman</w:t>
-            </w:r>
-            <w:proofErr w:type="spellEnd"/>
-            <w:r>
-              <w:rPr>
-                <w:rFonts w:ascii="Times New Roman" w:hAnsi="Times New Roman" w:cs="Times New Roman"/>
-                <w:sz w:val="24"/>
-                <w:szCs w:val="24"/>
-                <w:lang w:val="en-ID"/>
-              </w:rPr>
-              <w:t xml:space="preserve"> </w:t>
-            </w:r>
-            <w:proofErr w:type="spellStart"/>
-            <w:r>
-              <w:rPr>
-                <w:rFonts w:ascii="Times New Roman" w:hAnsi="Times New Roman" w:cs="Times New Roman"/>
-                <w:sz w:val="24"/>
-                <w:szCs w:val="24"/>
-                <w:lang w:val="en-ID"/>
-              </w:rPr>
-              <w:t>beriorentasi</w:t>
-            </w:r>
-            <w:proofErr w:type="spellEnd"/>
-            <w:r>
-              <w:rPr>
-                <w:rFonts w:ascii="Times New Roman" w:hAnsi="Times New Roman" w:cs="Times New Roman"/>
-                <w:sz w:val="24"/>
-                <w:szCs w:val="24"/>
-                <w:lang w:val="en-ID"/>
-              </w:rPr>
-              <w:t xml:space="preserve"> </w:t>
-            </w:r>
-            <w:proofErr w:type="spellStart"/>
-            <w:r>
-              <w:rPr>
-                <w:rFonts w:ascii="Times New Roman" w:hAnsi="Times New Roman" w:cs="Times New Roman"/>
-                <w:sz w:val="24"/>
-                <w:szCs w:val="24"/>
-                <w:lang w:val="en-ID"/>
-              </w:rPr>
-              <w:t>objek</w:t>
-            </w:r>
-            <w:proofErr w:type="spellEnd"/>
-            <w:r>
-              <w:rPr>
-                <w:rFonts w:ascii="Times New Roman" w:hAnsi="Times New Roman" w:cs="Times New Roman"/>
-                <w:sz w:val="24"/>
-                <w:szCs w:val="24"/>
-                <w:lang w:val="en-ID"/>
-              </w:rPr>
-              <w:t xml:space="preserve">, </w:t>
-            </w:r>
-            <w:proofErr w:type="spellStart"/>
-            <w:r>
-              <w:rPr>
-                <w:rFonts w:ascii="Times New Roman" w:hAnsi="Times New Roman" w:cs="Times New Roman"/>
-                <w:sz w:val="24"/>
-                <w:szCs w:val="24"/>
-                <w:lang w:val="en-ID"/>
-              </w:rPr>
-              <w:t>yaitu</w:t>
-            </w:r>
-            <w:proofErr w:type="spellEnd"/>
-            <w:r>
-              <w:rPr>
-                <w:rFonts w:ascii="Times New Roman" w:hAnsi="Times New Roman" w:cs="Times New Roman"/>
-                <w:sz w:val="24"/>
-                <w:szCs w:val="24"/>
-                <w:lang w:val="en-ID"/>
-              </w:rPr>
-              <w:t xml:space="preserve"> </w:t>
-            </w:r>
-            <w:proofErr w:type="spellStart"/>
-            <w:r>
-              <w:rPr>
-                <w:rFonts w:ascii="Times New Roman" w:hAnsi="Times New Roman" w:cs="Times New Roman"/>
-                <w:sz w:val="24"/>
-                <w:szCs w:val="24"/>
-                <w:lang w:val="en-ID"/>
-              </w:rPr>
-              <w:t>sebagai</w:t>
-            </w:r>
-            <w:proofErr w:type="spellEnd"/>
-            <w:r>
-              <w:rPr>
-                <w:rFonts w:ascii="Times New Roman" w:hAnsi="Times New Roman" w:cs="Times New Roman"/>
-                <w:sz w:val="24"/>
-                <w:szCs w:val="24"/>
-                <w:lang w:val="en-ID"/>
-              </w:rPr>
-              <w:t xml:space="preserve"> </w:t>
-            </w:r>
-            <w:proofErr w:type="spellStart"/>
-            <w:r>
-              <w:rPr>
-                <w:rFonts w:ascii="Times New Roman" w:hAnsi="Times New Roman" w:cs="Times New Roman"/>
-                <w:sz w:val="24"/>
-                <w:szCs w:val="24"/>
-                <w:lang w:val="en-ID"/>
-              </w:rPr>
-              <w:t>antarmuka</w:t>
-            </w:r>
-            <w:proofErr w:type="spellEnd"/>
-            <w:r>
-              <w:rPr>
-                <w:rFonts w:ascii="Times New Roman" w:hAnsi="Times New Roman" w:cs="Times New Roman"/>
-                <w:sz w:val="24"/>
-                <w:szCs w:val="24"/>
-                <w:lang w:val="en-ID"/>
-              </w:rPr>
-              <w:t xml:space="preserve"> </w:t>
-            </w:r>
-            <w:proofErr w:type="spellStart"/>
-            <w:r>
-              <w:rPr>
-                <w:rFonts w:ascii="Times New Roman" w:hAnsi="Times New Roman" w:cs="Times New Roman"/>
-                <w:sz w:val="24"/>
-                <w:szCs w:val="24"/>
-                <w:lang w:val="en-ID"/>
-              </w:rPr>
-              <w:t>komponen</w:t>
-            </w:r>
-            <w:proofErr w:type="spellEnd"/>
-            <w:r>
-              <w:rPr>
-                <w:rFonts w:ascii="Times New Roman" w:hAnsi="Times New Roman" w:cs="Times New Roman"/>
-                <w:sz w:val="24"/>
-                <w:szCs w:val="24"/>
-                <w:lang w:val="en-ID"/>
-              </w:rPr>
-              <w:t xml:space="preserve"> agar </w:t>
-            </w:r>
-            <w:proofErr w:type="spellStart"/>
-            <w:r>
-              <w:rPr>
-                <w:rFonts w:ascii="Times New Roman" w:hAnsi="Times New Roman" w:cs="Times New Roman"/>
-                <w:sz w:val="24"/>
-                <w:szCs w:val="24"/>
-                <w:lang w:val="en-ID"/>
-              </w:rPr>
-              <w:t>tidak</w:t>
-            </w:r>
-            <w:proofErr w:type="spellEnd"/>
-            <w:r>
-              <w:rPr>
-                <w:rFonts w:ascii="Times New Roman" w:hAnsi="Times New Roman" w:cs="Times New Roman"/>
-                <w:sz w:val="24"/>
-                <w:szCs w:val="24"/>
-                <w:lang w:val="en-ID"/>
-              </w:rPr>
-              <w:t xml:space="preserve"> </w:t>
-            </w:r>
-            <w:proofErr w:type="spellStart"/>
-            <w:r>
-              <w:rPr>
-                <w:rFonts w:ascii="Times New Roman" w:hAnsi="Times New Roman" w:cs="Times New Roman"/>
-                <w:sz w:val="24"/>
-                <w:szCs w:val="24"/>
-                <w:lang w:val="en-ID"/>
-              </w:rPr>
-              <w:t>mengakses</w:t>
-            </w:r>
-            <w:proofErr w:type="spellEnd"/>
-            <w:r>
-              <w:rPr>
-                <w:rFonts w:ascii="Times New Roman" w:hAnsi="Times New Roman" w:cs="Times New Roman"/>
-                <w:sz w:val="24"/>
-                <w:szCs w:val="24"/>
-                <w:lang w:val="en-ID"/>
-              </w:rPr>
-              <w:t xml:space="preserve"> </w:t>
-            </w:r>
-            <w:proofErr w:type="spellStart"/>
-            <w:r>
-              <w:rPr>
-                <w:rFonts w:ascii="Times New Roman" w:hAnsi="Times New Roman" w:cs="Times New Roman"/>
-                <w:sz w:val="24"/>
-                <w:szCs w:val="24"/>
-                <w:lang w:val="en-ID"/>
-              </w:rPr>
-              <w:t>langsung</w:t>
-            </w:r>
-            <w:proofErr w:type="spellEnd"/>
-            <w:r>
-              <w:rPr>
-                <w:rFonts w:ascii="Times New Roman" w:hAnsi="Times New Roman" w:cs="Times New Roman"/>
-                <w:sz w:val="24"/>
-                <w:szCs w:val="24"/>
-                <w:lang w:val="en-ID"/>
-              </w:rPr>
-              <w:t xml:space="preserve"> </w:t>
-            </w:r>
-            <w:proofErr w:type="spellStart"/>
-            <w:r>
-              <w:rPr>
-                <w:rFonts w:ascii="Times New Roman" w:hAnsi="Times New Roman" w:cs="Times New Roman"/>
-                <w:sz w:val="24"/>
-                <w:szCs w:val="24"/>
-                <w:lang w:val="en-ID"/>
-              </w:rPr>
-              <w:t>komponen</w:t>
-            </w:r>
-            <w:proofErr w:type="spellEnd"/>
-          </w:p>
-        </w:tc>
-      </w:tr>
-    </w:tbl>
     <w:p>
       <w:pPr>
         <w:rPr>
@@ -8338,6 +6598,81 @@
           <w:szCs w:val="24"/>
         </w:rPr>
       </w:pPr>
+      <w:r>
+        <w:rPr>
+          <w:rFonts w:ascii="Times New Roman" w:hAnsi="Times New Roman" w:cs="Times New Roman"/>
+          <w:b/>
+          <w:noProof/>
+          <w:sz w:val="24"/>
+          <w:szCs w:val="24"/>
+          <w:lang w:eastAsia="id-ID"/>
+        </w:rPr>
+        <w:drawing>
+          <wp:inline distT="0" distB="0" distL="0" distR="0" wp14:anchorId="0BC7D76A" wp14:editId="0C9FAD8A">
+            <wp:extent cx="3514725" cy="2705100"/>
+            <wp:effectExtent l="0" t="0" r="0" b="0"/>
+            <wp:docPr id="33" name="Picture 33" descr="E:\component.jpg"/>
+            <wp:cNvGraphicFramePr>
+              <a:graphicFrameLocks xmlns:a="http://schemas.openxmlformats.org/drawingml/2006/main" noChangeAspect="1"/>
+            </wp:cNvGraphicFramePr>
+            <a:graphic xmlns:a="http://schemas.openxmlformats.org/drawingml/2006/main">
+              <a:graphicData uri="http://schemas.openxmlformats.org/drawingml/2006/picture">
+                <pic:pic xmlns:pic="http://schemas.openxmlformats.org/drawingml/2006/picture">
+                  <pic:nvPicPr>
+                    <pic:cNvPr id="0" name="Picture 2" descr="E:\component.jpg"/>
+                    <pic:cNvPicPr>
+                      <a:picLocks noChangeAspect="1" noChangeArrowheads="1"/>
+                    </pic:cNvPicPr>
+                  </pic:nvPicPr>
+                  <pic:blipFill>
+                    <a:blip r:embed="rId20">
+                      <a:extLst>
+                        <a:ext uri="{28A0092B-C50C-407E-A947-70E740481C1C}">
+                          <a14:useLocalDpi xmlns:a14="http://schemas.microsoft.com/office/drawing/2010/main" val="0"/>
+                        </a:ext>
+                      </a:extLst>
+                    </a:blip>
+                    <a:srcRect/>
+                    <a:stretch>
+                      <a:fillRect/>
+                    </a:stretch>
+                  </pic:blipFill>
+                  <pic:spPr bwMode="auto">
+                    <a:xfrm>
+                      <a:off x="0" y="0"/>
+                      <a:ext cx="3514725" cy="2705100"/>
+                    </a:xfrm>
+                    <a:prstGeom prst="rect">
+                      <a:avLst/>
+                    </a:prstGeom>
+                    <a:noFill/>
+                    <a:ln>
+                      <a:noFill/>
+                    </a:ln>
+                  </pic:spPr>
+                </pic:pic>
+              </a:graphicData>
+            </a:graphic>
+          </wp:inline>
+        </w:drawing>
+      </w:r>
+    </w:p>
+    <w:p>
+      <w:pPr>
+        <w:rPr>
+          <w:rFonts w:ascii="Times New Roman" w:hAnsi="Times New Roman" w:cs="Times New Roman"/>
+          <w:sz w:val="24"/>
+          <w:szCs w:val="24"/>
+        </w:rPr>
+      </w:pPr>
+      <w:r>
+        <w:rPr>
+          <w:rFonts w:ascii="Times New Roman" w:hAnsi="Times New Roman" w:cs="Times New Roman"/>
+          <w:sz w:val="24"/>
+          <w:szCs w:val="24"/>
+        </w:rPr>
+        <w:br w:type="page"/>
+      </w:r>
     </w:p>
     <w:p>
       <w:pPr>
@@ -8359,6 +6694,7 @@
           <w:sz w:val="24"/>
           <w:szCs w:val="24"/>
         </w:rPr>
+        <w:lastRenderedPageBreak/>
         <w:t xml:space="preserve">Simbol </w:t>
       </w:r>
       <w:r>
@@ -8394,10 +6730,10 @@
         <w:tblLook w:val="01E0" w:firstRow="1" w:lastRow="1" w:firstColumn="1" w:lastColumn="1" w:noHBand="0" w:noVBand="0"/>
       </w:tblPr>
       <w:tblGrid>
-        <w:gridCol w:w="673"/>
-        <w:gridCol w:w="1797"/>
-        <w:gridCol w:w="1458"/>
-        <w:gridCol w:w="3892"/>
+        <w:gridCol w:w="676"/>
+        <w:gridCol w:w="1811"/>
+        <w:gridCol w:w="1464"/>
+        <w:gridCol w:w="3946"/>
       </w:tblGrid>
       <w:tr>
         <w:trPr>
@@ -8608,7 +6944,7 @@
               <mc:AlternateContent>
                 <mc:Choice Requires="wps">
                   <w:drawing>
-                    <wp:anchor distT="0" distB="0" distL="114300" distR="114300" simplePos="0" relativeHeight="251672576" behindDoc="0" locked="0" layoutInCell="1" allowOverlap="1" wp14:anchorId="4A3B126B" wp14:editId="573E7CD2">
+                    <wp:anchor distT="0" distB="0" distL="114300" distR="114300" simplePos="0" relativeHeight="251661824" behindDoc="0" locked="0" layoutInCell="1" allowOverlap="1" wp14:anchorId="4A3B126B" wp14:editId="573E7CD2">
                       <wp:simplePos x="0" y="0"/>
                       <wp:positionH relativeFrom="column">
                         <wp:posOffset>111125</wp:posOffset>
@@ -8664,7 +7000,7 @@
                     </wp:anchor>
                   </w:drawing>
                 </mc:Choice>
-                <mc:Fallback>
+                <mc:Fallback xmlns:w15="http://schemas.microsoft.com/office/word/2012/wordml">
                   <w:pict>
                     <v:oval w14:anchorId="6839DB86" id="Oval 12" o:spid="_x0000_s1026" style="position:absolute;margin-left:8.75pt;margin-top:-5.75pt;width:57pt;height:25.9pt;z-index:251672576;visibility:visible;mso-wrap-style:square;mso-width-percent:0;mso-height-percent:0;mso-wrap-distance-left:9pt;mso-wrap-distance-top:0;mso-wrap-distance-right:9pt;mso-wrap-distance-bottom:0;mso-position-horizontal:absolute;mso-position-horizontal-relative:text;mso-position-vertical:absolute;mso-position-vertical-relative:text;mso-width-percent:0;mso-height-percent:0;mso-width-relative:page;mso-height-relative:page;v-text-anchor:top" o:gfxdata="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"/>
                   </w:pict>
@@ -8805,7 +7141,7 @@
               <mc:AlternateContent>
                 <mc:Choice Requires="wps">
                   <w:drawing>
-                    <wp:anchor distT="0" distB="0" distL="114300" distR="114300" simplePos="0" relativeHeight="251673600" behindDoc="0" locked="0" layoutInCell="1" allowOverlap="1" wp14:anchorId="134757FD" wp14:editId="33073444">
+                    <wp:anchor distT="0" distB="0" distL="114300" distR="114300" simplePos="0" relativeHeight="251662848" behindDoc="0" locked="0" layoutInCell="1" allowOverlap="1" wp14:anchorId="134757FD" wp14:editId="33073444">
                       <wp:simplePos x="0" y="0"/>
                       <wp:positionH relativeFrom="column">
                         <wp:posOffset>20955</wp:posOffset>
@@ -8861,7 +7197,7 @@
                     </wp:anchor>
                   </w:drawing>
                 </mc:Choice>
-                <mc:Fallback>
+                <mc:Fallback xmlns:w15="http://schemas.microsoft.com/office/word/2012/wordml">
                   <w:pict>
                     <v:rect w14:anchorId="18414739" id="Rectangle 9" o:spid="_x0000_s1026" style="position:absolute;margin-left:1.65pt;margin-top:-.5pt;width:75.65pt;height:35pt;z-index:251673600;visibility:visible;mso-wrap-style:square;mso-width-percent:0;mso-height-percent:0;mso-wrap-distance-left:9pt;mso-wrap-distance-top:0;mso-wrap-distance-right:9pt;mso-wrap-distance-bottom:0;mso-position-horizontal:absolute;mso-position-horizontal-relative:text;mso-position-vertical:absolute;mso-position-vertical-relative:text;mso-width-percent:0;mso-height-percent:0;mso-width-relative:page;mso-height-relative:page;v-text-anchor:top" o:gfxdata="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"/>
                   </w:pict>
@@ -9001,7 +7337,7 @@
               <mc:AlternateContent>
                 <mc:Choice Requires="wps">
                   <w:drawing>
-                    <wp:anchor distT="0" distB="0" distL="114300" distR="114300" simplePos="0" relativeHeight="251674624" behindDoc="0" locked="0" layoutInCell="1" allowOverlap="1" wp14:anchorId="366CE6C0" wp14:editId="0ADD299F">
+                    <wp:anchor distT="0" distB="0" distL="114300" distR="114300" simplePos="0" relativeHeight="251664896" behindDoc="0" locked="0" layoutInCell="1" allowOverlap="1" wp14:anchorId="366CE6C0" wp14:editId="0ADD299F">
                       <wp:simplePos x="0" y="0"/>
                       <wp:positionH relativeFrom="column">
                         <wp:posOffset>149860</wp:posOffset>
@@ -9057,7 +7393,7 @@
                     </wp:anchor>
                   </w:drawing>
                 </mc:Choice>
-                <mc:Fallback>
+                <mc:Fallback xmlns:w15="http://schemas.microsoft.com/office/word/2012/wordml">
                   <w:pict>
                     <v:shape w14:anchorId="6200FA67" id="Diamond 8" o:spid="_x0000_s1026" type="#_x0000_t4" style="position:absolute;margin-left:11.8pt;margin-top:3.9pt;width:47.7pt;height:30.9pt;z-index:251674624;visibility:visible;mso-wrap-style:square;mso-width-percent:0;mso-height-percent:0;mso-wrap-distance-left:9pt;mso-wrap-distance-top:0;mso-wrap-distance-right:9pt;mso-wrap-distance-bottom:0;mso-position-horizontal:absolute;mso-position-horizontal-relative:text;mso-position-vertical:absolute;mso-position-vertical-relative:text;mso-width-percent:0;mso-height-percent:0;mso-width-relative:page;mso-height-relative:page;v-text-anchor:top" o:gfxdata="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"/>
                   </w:pict>
@@ -9197,7 +7533,7 @@
               <mc:AlternateContent>
                 <mc:Choice Requires="wps">
                   <w:drawing>
-                    <wp:anchor distT="0" distB="0" distL="114300" distR="114300" simplePos="0" relativeHeight="251675648" behindDoc="0" locked="0" layoutInCell="1" allowOverlap="1" wp14:anchorId="61927261" wp14:editId="4A3AE73A">
+                    <wp:anchor distT="0" distB="0" distL="114300" distR="114300" simplePos="0" relativeHeight="251665920" behindDoc="0" locked="0" layoutInCell="1" allowOverlap="1" wp14:anchorId="61927261" wp14:editId="4A3AE73A">
                       <wp:simplePos x="0" y="0"/>
                       <wp:positionH relativeFrom="column">
                         <wp:posOffset>26035</wp:posOffset>
@@ -9256,7 +7592,7 @@
                     </wp:anchor>
                   </w:drawing>
                 </mc:Choice>
-                <mc:Fallback>
+                <mc:Fallback xmlns:w15="http://schemas.microsoft.com/office/word/2012/wordml">
                   <w:pict>
                     <v:shape w14:anchorId="43ECC5ED" id="Straight Arrow Connector 6" o:spid="_x0000_s1026" type="#_x0000_t32" style="position:absolute;margin-left:2.05pt;margin-top:14.4pt;width:76.45pt;height:0;z-index:251675648;visibility:visible;mso-wrap-style:square;mso-width-percent:0;mso-height-percent:0;mso-wrap-distance-left:9pt;mso-wrap-distance-top:0;mso-wrap-distance-right:9pt;mso-wrap-distance-bottom:0;mso-position-horizontal:absolute;mso-position-horizontal-relative:text;mso-position-vertical:absolute;mso-position-vertical-relative:text;mso-width-percent:0;mso-height-percent:0;mso-width-relative:page;mso-height-relative:page" o:gfxdata="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"/>
                   </w:pict>
@@ -9341,11 +7677,9 @@
           <w:szCs w:val="24"/>
         </w:rPr>
       </w:pPr>
-      <w:bookmarkStart w:id="0" w:name="_GoBack"/>
-      <w:bookmarkEnd w:id="0"/>
     </w:p>
     <w:sectPr>
-      <w:footerReference w:type="default" r:id="rId19"/>
+      <w:footerReference w:type="default" r:id="rId21"/>
       <w:pgSz w:w="11907" w:h="16839" w:code="9"/>
       <w:pgMar w:top="1701" w:right="1701" w:bottom="1701" w:left="2268" w:header="708" w:footer="708" w:gutter="0"/>
       <w:pgNumType w:fmt="lowerRoman" w:start="14"/>
@@ -9357,7 +7691,7 @@
 </file>
 
 <file path=word/endnotes.xml><?xml version="1.0" encoding="utf-8"?>
-<w:endnotes xmlns:wpc="http://schemas.microsoft.com/office/word/2010/wordprocessingCanvas" xmlns:mc="http://schemas.openxmlformats.org/markup-compatibility/2006" xmlns:o="urn:schemas-microsoft-com:office:office" xmlns:r="http://schemas.openxmlformats.org/officeDocument/2006/relationships" xmlns:m="http://schemas.openxmlformats.org/officeDocument/2006/math" xmlns:v="urn:schemas-microsoft-com:vml" xmlns:wp14="http://schemas.microsoft.com/office/word/2010/wordprocessingDrawing" xmlns:wp="http://schemas.openxmlformats.org/drawingml/2006/wordprocessingDrawing" xmlns:w10="urn:schemas-microsoft-com:office:word" xmlns:w="http://schemas.openxmlformats.org/wordprocessingml/2006/main" xmlns:w14="http://schemas.microsoft.com/office/word/2010/wordml" xmlns:w15="http://schemas.microsoft.com/office/word/2012/wordml" xmlns:wpg="http://schemas.microsoft.com/office/word/2010/wordprocessingGroup" xmlns:wpi="http://schemas.microsoft.com/office/word/2010/wordprocessingInk" xmlns:wne="http://schemas.microsoft.com/office/word/2006/wordml" xmlns:wps="http://schemas.microsoft.com/office/word/2010/wordprocessingShape" mc:Ignorable="w14 w15 wp14">
+<w:endnotes xmlns:wpc="http://schemas.microsoft.com/office/word/2010/wordprocessingCanvas" xmlns:mc="http://schemas.openxmlformats.org/markup-compatibility/2006" xmlns:o="urn:schemas-microsoft-com:office:office" xmlns:r="http://schemas.openxmlformats.org/officeDocument/2006/relationships" xmlns:m="http://schemas.openxmlformats.org/officeDocument/2006/math" xmlns:v="urn:schemas-microsoft-com:vml" xmlns:wp14="http://schemas.microsoft.com/office/word/2010/wordprocessingDrawing" xmlns:wp="http://schemas.openxmlformats.org/drawingml/2006/wordprocessingDrawing" xmlns:w10="urn:schemas-microsoft-com:office:word" xmlns:w="http://schemas.openxmlformats.org/wordprocessingml/2006/main" xmlns:w14="http://schemas.microsoft.com/office/word/2010/wordml" xmlns:wpg="http://schemas.microsoft.com/office/word/2010/wordprocessingGroup" xmlns:wpi="http://schemas.microsoft.com/office/word/2010/wordprocessingInk" xmlns:wne="http://schemas.microsoft.com/office/word/2006/wordml" xmlns:wps="http://schemas.microsoft.com/office/word/2010/wordprocessingShape" mc:Ignorable="w14 wp14">
   <w:endnote w:type="separator" w:id="-1">
     <w:p>
       <w:pPr>
@@ -9382,7 +7716,7 @@
 </file>
 
 <file path=word/footer1.xml><?xml version="1.0" encoding="utf-8"?>
-<w:ftr xmlns:wpc="http://schemas.microsoft.com/office/word/2010/wordprocessingCanvas" xmlns:mc="http://schemas.openxmlformats.org/markup-compatibility/2006" xmlns:o="urn:schemas-microsoft-com:office:office" xmlns:r="http://schemas.openxmlformats.org/officeDocument/2006/relationships" xmlns:m="http://schemas.openxmlformats.org/officeDocument/2006/math" xmlns:v="urn:schemas-microsoft-com:vml" xmlns:wp14="http://schemas.microsoft.com/office/word/2010/wordprocessingDrawing" xmlns:wp="http://schemas.openxmlformats.org/drawingml/2006/wordprocessingDrawing" xmlns:w10="urn:schemas-microsoft-com:office:word" xmlns:w="http://schemas.openxmlformats.org/wordprocessingml/2006/main" xmlns:w14="http://schemas.microsoft.com/office/word/2010/wordml" xmlns:w15="http://schemas.microsoft.com/office/word/2012/wordml" xmlns:wpg="http://schemas.microsoft.com/office/word/2010/wordprocessingGroup" xmlns:wpi="http://schemas.microsoft.com/office/word/2010/wordprocessingInk" xmlns:wne="http://schemas.microsoft.com/office/word/2006/wordml" xmlns:wps="http://schemas.microsoft.com/office/word/2010/wordprocessingShape" mc:Ignorable="w14 w15 wp14">
+<w:ftr xmlns:wpc="http://schemas.microsoft.com/office/word/2010/wordprocessingCanvas" xmlns:mc="http://schemas.openxmlformats.org/markup-compatibility/2006" xmlns:o="urn:schemas-microsoft-com:office:office" xmlns:r="http://schemas.openxmlformats.org/officeDocument/2006/relationships" xmlns:m="http://schemas.openxmlformats.org/officeDocument/2006/math" xmlns:v="urn:schemas-microsoft-com:vml" xmlns:wp14="http://schemas.microsoft.com/office/word/2010/wordprocessingDrawing" xmlns:wp="http://schemas.openxmlformats.org/drawingml/2006/wordprocessingDrawing" xmlns:w10="urn:schemas-microsoft-com:office:word" xmlns:w="http://schemas.openxmlformats.org/wordprocessingml/2006/main" xmlns:w14="http://schemas.microsoft.com/office/word/2010/wordml" xmlns:wpg="http://schemas.microsoft.com/office/word/2010/wordprocessingGroup" xmlns:wpi="http://schemas.microsoft.com/office/word/2010/wordprocessingInk" xmlns:wne="http://schemas.microsoft.com/office/word/2006/wordml" xmlns:wps="http://schemas.microsoft.com/office/word/2010/wordprocessingShape" mc:Ignorable="w14 wp14">
   <w:sdt>
     <w:sdtPr>
       <w:id w:val="554517907"/>
@@ -9441,7 +7775,7 @@
             <w:sz w:val="24"/>
             <w:szCs w:val="24"/>
           </w:rPr>
-          <w:t>xvii</w:t>
+          <w:t>xvi</w:t>
         </w:r>
         <w:r>
           <w:rPr>
@@ -9464,7 +7798,7 @@
 </file>
 
 <file path=word/footnotes.xml><?xml version="1.0" encoding="utf-8"?>
-<w:footnotes xmlns:wpc="http://schemas.microsoft.com/office/word/2010/wordprocessingCanvas" xmlns:mc="http://schemas.openxmlformats.org/markup-compatibility/2006" xmlns:o="urn:schemas-microsoft-com:office:office" xmlns:r="http://schemas.openxmlformats.org/officeDocument/2006/relationships" xmlns:m="http://schemas.openxmlformats.org/officeDocument/2006/math" xmlns:v="urn:schemas-microsoft-com:vml" xmlns:wp14="http://schemas.microsoft.com/office/word/2010/wordprocessingDrawing" xmlns:wp="http://schemas.openxmlformats.org/drawingml/2006/wordprocessingDrawing" xmlns:w10="urn:schemas-microsoft-com:office:word" xmlns:w="http://schemas.openxmlformats.org/wordprocessingml/2006/main" xmlns:w14="http://schemas.microsoft.com/office/word/2010/wordml" xmlns:w15="http://schemas.microsoft.com/office/word/2012/wordml" xmlns:wpg="http://schemas.microsoft.com/office/word/2010/wordprocessingGroup" xmlns:wpi="http://schemas.microsoft.com/office/word/2010/wordprocessingInk" xmlns:wne="http://schemas.microsoft.com/office/word/2006/wordml" xmlns:wps="http://schemas.microsoft.com/office/word/2010/wordprocessingShape" mc:Ignorable="w14 w15 wp14">
+<w:footnotes xmlns:wpc="http://schemas.microsoft.com/office/word/2010/wordprocessingCanvas" xmlns:mc="http://schemas.openxmlformats.org/markup-compatibility/2006" xmlns:o="urn:schemas-microsoft-com:office:office" xmlns:r="http://schemas.openxmlformats.org/officeDocument/2006/relationships" xmlns:m="http://schemas.openxmlformats.org/officeDocument/2006/math" xmlns:v="urn:schemas-microsoft-com:vml" xmlns:wp14="http://schemas.microsoft.com/office/word/2010/wordprocessingDrawing" xmlns:wp="http://schemas.openxmlformats.org/drawingml/2006/wordprocessingDrawing" xmlns:w10="urn:schemas-microsoft-com:office:word" xmlns:w="http://schemas.openxmlformats.org/wordprocessingml/2006/main" xmlns:w14="http://schemas.microsoft.com/office/word/2010/wordml" xmlns:wpg="http://schemas.microsoft.com/office/word/2010/wordprocessingGroup" xmlns:wpi="http://schemas.microsoft.com/office/word/2010/wordprocessingInk" xmlns:wne="http://schemas.microsoft.com/office/word/2006/wordml" xmlns:wps="http://schemas.microsoft.com/office/word/2010/wordprocessingShape" mc:Ignorable="w14 wp14">
   <w:footnote w:type="separator" w:id="-1">
     <w:p>
       <w:pPr>
@@ -9489,7 +7823,7 @@
 </file>
 
 <file path=word/numbering.xml><?xml version="1.0" encoding="utf-8"?>
-<w:numbering xmlns:wpc="http://schemas.microsoft.com/office/word/2010/wordprocessingCanvas" xmlns:mc="http://schemas.openxmlformats.org/markup-compatibility/2006" xmlns:o="urn:schemas-microsoft-com:office:office" xmlns:r="http://schemas.openxmlformats.org/officeDocument/2006/relationships" xmlns:m="http://schemas.openxmlformats.org/officeDocument/2006/math" xmlns:v="urn:schemas-microsoft-com:vml" xmlns:wp14="http://schemas.microsoft.com/office/word/2010/wordprocessingDrawing" xmlns:wp="http://schemas.openxmlformats.org/drawingml/2006/wordprocessingDrawing" xmlns:w10="urn:schemas-microsoft-com:office:word" xmlns:w="http://schemas.openxmlformats.org/wordprocessingml/2006/main" xmlns:w14="http://schemas.microsoft.com/office/word/2010/wordml" xmlns:w15="http://schemas.microsoft.com/office/word/2012/wordml" xmlns:wpg="http://schemas.microsoft.com/office/word/2010/wordprocessingGroup" xmlns:wpi="http://schemas.microsoft.com/office/word/2010/wordprocessingInk" xmlns:wne="http://schemas.microsoft.com/office/word/2006/wordml" xmlns:wps="http://schemas.microsoft.com/office/word/2010/wordprocessingShape" mc:Ignorable="w14 w15 wp14">
+<w:numbering xmlns:wpc="http://schemas.microsoft.com/office/word/2010/wordprocessingCanvas" xmlns:mc="http://schemas.openxmlformats.org/markup-compatibility/2006" xmlns:o="urn:schemas-microsoft-com:office:office" xmlns:r="http://schemas.openxmlformats.org/officeDocument/2006/relationships" xmlns:m="http://schemas.openxmlformats.org/officeDocument/2006/math" xmlns:v="urn:schemas-microsoft-com:vml" xmlns:wp14="http://schemas.microsoft.com/office/word/2010/wordprocessingDrawing" xmlns:wp="http://schemas.openxmlformats.org/drawingml/2006/wordprocessingDrawing" xmlns:w10="urn:schemas-microsoft-com:office:word" xmlns:w="http://schemas.openxmlformats.org/wordprocessingml/2006/main" xmlns:w14="http://schemas.microsoft.com/office/word/2010/wordml" xmlns:wpg="http://schemas.microsoft.com/office/word/2010/wordprocessingGroup" xmlns:wpi="http://schemas.microsoft.com/office/word/2010/wordprocessingInk" xmlns:wne="http://schemas.microsoft.com/office/word/2006/wordml" xmlns:wps="http://schemas.microsoft.com/office/word/2010/wordprocessingShape" mc:Ignorable="w14 wp14">
   <w:abstractNum w:abstractNumId="0">
     <w:nsid w:val="20C72AC7"/>
     <w:multiLevelType w:val="hybridMultilevel"/>
@@ -9955,7 +8289,7 @@
 </file>
 
 <file path=word/styles.xml><?xml version="1.0" encoding="utf-8"?>
-<w:styles xmlns:mc="http://schemas.openxmlformats.org/markup-compatibility/2006" xmlns:r="http://schemas.openxmlformats.org/officeDocument/2006/relationships" xmlns:w="http://schemas.openxmlformats.org/wordprocessingml/2006/main" xmlns:w14="http://schemas.microsoft.com/office/word/2010/wordml" xmlns:w15="http://schemas.microsoft.com/office/word/2012/wordml" mc:Ignorable="w14 w15">
+<w:styles xmlns:mc="http://schemas.openxmlformats.org/markup-compatibility/2006" xmlns:r="http://schemas.openxmlformats.org/officeDocument/2006/relationships" xmlns:w="http://schemas.openxmlformats.org/wordprocessingml/2006/main" xmlns:w14="http://schemas.microsoft.com/office/word/2010/wordml" mc:Ignorable="w14">
   <w:docDefaults>
     <w:rPrDefault>
       <w:rPr>
@@ -9971,378 +8305,430 @@
       </w:pPr>
     </w:pPrDefault>
   </w:docDefaults>
-  <w:latentStyles w:defLockedState="0" w:defUIPriority="99" w:defSemiHidden="0" w:defUnhideWhenUsed="0" w:defQFormat="0" w:count="371">
-    <w:lsdException w:name="Normal" w:uiPriority="0" w:qFormat="1"/>
-    <w:lsdException w:name="heading 1" w:uiPriority="9" w:qFormat="1"/>
-    <w:lsdException w:name="heading 2" w:semiHidden="1" w:uiPriority="9" w:unhideWhenUsed="1" w:qFormat="1"/>
-    <w:lsdException w:name="heading 3" w:semiHidden="1" w:uiPriority="9" w:unhideWhenUsed="1" w:qFormat="1"/>
-    <w:lsdException w:name="heading 4" w:semiHidden="1" w:uiPriority="9" w:unhideWhenUsed="1" w:qFormat="1"/>
-    <w:lsdException w:name="heading 5" w:semiHidden="1" w:uiPriority="9" w:unhideWhenUsed="1" w:qFormat="1"/>
-    <w:lsdException w:name="heading 6" w:semiHidden="1" w:uiPriority="9" w:unhideWhenUsed="1" w:qFormat="1"/>
-    <w:lsdException w:name="heading 7" w:semiHidden="1" w:uiPriority="9" w:unhideWhenUsed="1" w:qFormat="1"/>
-    <w:lsdException w:name="heading 8" w:semiHidden="1" w:uiPriority="9" w:unhideWhenUsed="1" w:qFormat="1"/>
-    <w:lsdException w:name="heading 9" w:semiHidden="1" w:uiPriority="9" w:unhideWhenUsed="1" w:qFormat="1"/>
-    <w:lsdException w:name="index 1" w:semiHidden="1" w:unhideWhenUsed="1"/>
-    <w:lsdException w:name="index 2" w:semiHidden="1" w:unhideWhenUsed="1"/>
-    <w:lsdException w:name="index 3" w:semiHidden="1" w:unhideWhenUsed="1"/>
-    <w:lsdException w:name="index 4" w:semiHidden="1" w:unhideWhenUsed="1"/>
-    <w:lsdException w:name="index 5" w:semiHidden="1" w:unhideWhenUsed="1"/>
-    <w:lsdException w:name="index 6" w:semiHidden="1" w:unhideWhenUsed="1"/>
-    <w:lsdException w:name="index 7" w:semiHidden="1" w:unhideWhenUsed="1"/>
-    <w:lsdException w:name="index 8" w:semiHidden="1" w:unhideWhenUsed="1"/>
-    <w:lsdException w:name="index 9" w:semiHidden="1" w:unhideWhenUsed="1"/>
-    <w:lsdException w:name="toc 1" w:semiHidden="1" w:uiPriority="39" w:unhideWhenUsed="1"/>
-    <w:lsdException w:name="toc 2" w:semiHidden="1" w:uiPriority="39" w:unhideWhenUsed="1"/>
-    <w:lsdException w:name="toc 3" w:semiHidden="1" w:uiPriority="39" w:unhideWhenUsed="1"/>
-    <w:lsdException w:name="toc 4" w:semiHidden="1" w:uiPriority="39" w:unhideWhenUsed="1"/>
-    <w:lsdException w:name="toc 5" w:semiHidden="1" w:uiPriority="39" w:unhideWhenUsed="1"/>
-    <w:lsdException w:name="toc 6" w:semiHidden="1" w:uiPriority="39" w:unhideWhenUsed="1"/>
-    <w:lsdException w:name="toc 7" w:semiHidden="1" w:uiPriority="39" w:unhideWhenUsed="1"/>
-    <w:lsdException w:name="toc 8" w:semiHidden="1" w:uiPriority="39" w:unhideWhenUsed="1"/>
-    <w:lsdException w:name="toc 9" w:semiHidden="1" w:uiPriority="39" w:unhideWhenUsed="1"/>
-    <w:lsdException w:name="Normal Indent" w:semiHidden="1" w:unhideWhenUsed="1"/>
-    <w:lsdException w:name="footnote text" w:semiHidden="1" w:unhideWhenUsed="1"/>
-    <w:lsdException w:name="annotation text" w:semiHidden="1" w:unhideWhenUsed="1"/>
-    <w:lsdException w:name="header" w:semiHidden="1" w:unhideWhenUsed="1"/>
-    <w:lsdException w:name="footer" w:semiHidden="1" w:unhideWhenUsed="1"/>
-    <w:lsdException w:name="index heading" w:semiHidden="1" w:unhideWhenUsed="1"/>
-    <w:lsdException w:name="caption" w:semiHidden="1" w:uiPriority="35" w:unhideWhenUsed="1" w:qFormat="1"/>
-    <w:lsdException w:name="table of figures" w:semiHidden="1" w:unhideWhenUsed="1"/>
-    <w:lsdException w:name="envelope address" w:semiHidden="1" w:unhideWhenUsed="1"/>
-    <w:lsdException w:name="envelope return" w:semiHidden="1" w:unhideWhenUsed="1"/>
-    <w:lsdException w:name="footnote reference" w:semiHidden="1" w:unhideWhenUsed="1"/>
-    <w:lsdException w:name="annotation reference" w:semiHidden="1" w:unhideWhenUsed="1"/>
-    <w:lsdException w:name="line number" w:semiHidden="1" w:unhideWhenUsed="1"/>
-    <w:lsdException w:name="page number" w:semiHidden="1" w:unhideWhenUsed="1"/>
-    <w:lsdException w:name="endnote reference" w:semiHidden="1" w:unhideWhenUsed="1"/>
-    <w:lsdException w:name="endnote text" w:semiHidden="1" w:unhideWhenUsed="1"/>
-    <w:lsdException w:name="table of authorities" w:semiHidden="1" w:unhideWhenUsed="1"/>
-    <w:lsdException w:name="macro" w:semiHidden="1" w:unhideWhenUsed="1"/>
-    <w:lsdException w:name="toa heading" w:semiHidden="1" w:unhideWhenUsed="1"/>
-    <w:lsdException w:name="List" w:semiHidden="1" w:unhideWhenUsed="1"/>
-    <w:lsdException w:name="List Bullet" w:semiHidden="1" w:unhideWhenUsed="1"/>
-    <w:lsdException w:name="List Number" w:semiHidden="1" w:unhideWhenUsed="1"/>
-    <w:lsdException w:name="List 2" w:semiHidden="1" w:unhideWhenUsed="1"/>
-    <w:lsdException w:name="List 3" w:semiHidden="1" w:unhideWhenUsed="1"/>
-    <w:lsdException w:name="List 4" w:semiHidden="1" w:unhideWhenUsed="1"/>
-    <w:lsdException w:name="List 5" w:semiHidden="1" w:unhideWhenUsed="1"/>
-    <w:lsdException w:name="List Bullet 2" w:semiHidden="1" w:unhideWhenUsed="1"/>
-    <w:lsdException w:name="List Bullet 3" w:semiHidden="1" w:unhideWhenUsed="1"/>
-    <w:lsdException w:name="List Bullet 4" w:semiHidden="1" w:unhideWhenUsed="1"/>
-    <w:lsdException w:name="List Bullet 5" w:semiHidden="1" w:unhideWhenUsed="1"/>
-    <w:lsdException w:name="List Number 2" w:semiHidden="1" w:unhideWhenUsed="1"/>
-    <w:lsdException w:name="List Number 3" w:semiHidden="1" w:unhideWhenUsed="1"/>
-    <w:lsdException w:name="List Number 4" w:semiHidden="1" w:unhideWhenUsed="1"/>
-    <w:lsdException w:name="List Number 5" w:semiHidden="1" w:unhideWhenUsed="1"/>
-    <w:lsdException w:name="Title" w:uiPriority="10" w:qFormat="1"/>
-    <w:lsdException w:name="Closing" w:semiHidden="1" w:unhideWhenUsed="1"/>
-    <w:lsdException w:name="Signature" w:semiHidden="1" w:unhideWhenUsed="1"/>
-    <w:lsdException w:name="Default Paragraph Font" w:semiHidden="1" w:uiPriority="1" w:unhideWhenUsed="1"/>
-    <w:lsdException w:name="Body Text" w:semiHidden="1" w:unhideWhenUsed="1"/>
-    <w:lsdException w:name="Body Text Indent" w:semiHidden="1" w:unhideWhenUsed="1"/>
-    <w:lsdException w:name="List Continue" w:semiHidden="1" w:unhideWhenUsed="1"/>
-    <w:lsdException w:name="List Continue 2" w:semiHidden="1" w:unhideWhenUsed="1"/>
-    <w:lsdException w:name="List Continue 3" w:semiHidden="1" w:unhideWhenUsed="1"/>
-    <w:lsdException w:name="List Continue 4" w:semiHidden="1" w:unhideWhenUsed="1"/>
-    <w:lsdException w:name="List Continue 5" w:semiHidden="1" w:unhideWhenUsed="1"/>
-    <w:lsdException w:name="Message Header" w:semiHidden="1" w:unhideWhenUsed="1"/>
-    <w:lsdException w:name="Subtitle" w:uiPriority="11" w:qFormat="1"/>
-    <w:lsdException w:name="Salutation" w:semiHidden="1" w:unhideWhenUsed="1"/>
-    <w:lsdException w:name="Date" w:semiHidden="1" w:unhideWhenUsed="1"/>
-    <w:lsdException w:name="Body Text First Indent" w:semiHidden="1" w:unhideWhenUsed="1"/>
-    <w:lsdException w:name="Body Text First Indent 2" w:semiHidden="1" w:unhideWhenUsed="1"/>
-    <w:lsdException w:name="Note Heading" w:semiHidden="1" w:unhideWhenUsed="1"/>
-    <w:lsdException w:name="Body Text 2" w:semiHidden="1" w:unhideWhenUsed="1"/>
-    <w:lsdException w:name="Body Text 3" w:semiHidden="1" w:unhideWhenUsed="1"/>
-    <w:lsdException w:name="Body Text Indent 2" w:semiHidden="1" w:unhideWhenUsed="1"/>
-    <w:lsdException w:name="Body Text Indent 3" w:semiHidden="1" w:unhideWhenUsed="1"/>
-    <w:lsdException w:name="Block Text" w:semiHidden="1" w:unhideWhenUsed="1"/>
-    <w:lsdException w:name="Hyperlink" w:semiHidden="1" w:unhideWhenUsed="1"/>
-    <w:lsdException w:name="FollowedHyperlink" w:semiHidden="1" w:unhideWhenUsed="1"/>
-    <w:lsdException w:name="Strong" w:uiPriority="22" w:qFormat="1"/>
-    <w:lsdException w:name="Emphasis" w:uiPriority="20" w:qFormat="1"/>
-    <w:lsdException w:name="Document Map" w:semiHidden="1" w:unhideWhenUsed="1"/>
-    <w:lsdException w:name="Plain Text" w:semiHidden="1" w:unhideWhenUsed="1"/>
-    <w:lsdException w:name="E-mail Signature" w:semiHidden="1" w:unhideWhenUsed="1"/>
-    <w:lsdException w:name="HTML Top of Form" w:semiHidden="1" w:unhideWhenUsed="1"/>
-    <w:lsdException w:name="HTML Bottom of Form" w:semiHidden="1" w:unhideWhenUsed="1"/>
-    <w:lsdException w:name="Normal (Web)" w:semiHidden="1" w:unhideWhenUsed="1"/>
-    <w:lsdException w:name="HTML Acronym" w:semiHidden="1" w:unhideWhenUsed="1"/>
-    <w:lsdException w:name="HTML Address" w:semiHidden="1" w:unhideWhenUsed="1"/>
-    <w:lsdException w:name="HTML Cite" w:semiHidden="1" w:unhideWhenUsed="1"/>
-    <w:lsdException w:name="HTML Code" w:semiHidden="1" w:unhideWhenUsed="1"/>
-    <w:lsdException w:name="HTML Definition" w:semiHidden="1" w:unhideWhenUsed="1"/>
-    <w:lsdException w:name="HTML Keyboard" w:semiHidden="1" w:unhideWhenUsed="1"/>
-    <w:lsdException w:name="HTML Preformatted" w:semiHidden="1" w:unhideWhenUsed="1"/>
-    <w:lsdException w:name="HTML Sample" w:semiHidden="1" w:unhideWhenUsed="1"/>
-    <w:lsdException w:name="HTML Typewriter" w:semiHidden="1" w:unhideWhenUsed="1"/>
-    <w:lsdException w:name="HTML Variable" w:semiHidden="1" w:unhideWhenUsed="1"/>
-    <w:lsdException w:name="Normal Table" w:semiHidden="1" w:unhideWhenUsed="1"/>
-    <w:lsdException w:name="annotation subject" w:semiHidden="1" w:unhideWhenUsed="1"/>
-    <w:lsdException w:name="No List" w:semiHidden="1" w:unhideWhenUsed="1"/>
-    <w:lsdException w:name="Outline List 1" w:semiHidden="1" w:unhideWhenUsed="1"/>
-    <w:lsdException w:name="Outline List 2" w:semiHidden="1" w:unhideWhenUsed="1"/>
-    <w:lsdException w:name="Outline List 3" w:semiHidden="1" w:unhideWhenUsed="1"/>
-    <w:lsdException w:name="Table Simple 1" w:semiHidden="1" w:unhideWhenUsed="1"/>
-    <w:lsdException w:name="Table Simple 2" w:semiHidden="1" w:unhideWhenUsed="1"/>
-    <w:lsdException w:name="Table Simple 3" w:semiHidden="1" w:unhideWhenUsed="1"/>
-    <w:lsdException w:name="Table Classic 1" w:semiHidden="1" w:unhideWhenUsed="1"/>
-    <w:lsdException w:name="Table Classic 2" w:semiHidden="1" w:unhideWhenUsed="1"/>
-    <w:lsdException w:name="Table Classic 3" w:semiHidden="1" w:unhideWhenUsed="1"/>
-    <w:lsdException w:name="Table Classic 4" w:semiHidden="1" w:unhideWhenUsed="1"/>
-    <w:lsdException w:name="Table Colorful 1" w:semiHidden="1" w:unhideWhenUsed="1"/>
-    <w:lsdException w:name="Table Colorful 2" w:semiHidden="1" w:unhideWhenUsed="1"/>
-    <w:lsdException w:name="Table Colorful 3" w:semiHidden="1" w:unhideWhenUsed="1"/>
-    <w:lsdException w:name="Table Columns 1" w:semiHidden="1" w:unhideWhenUsed="1"/>
-    <w:lsdException w:name="Table Columns 2" w:semiHidden="1" w:unhideWhenUsed="1"/>
-    <w:lsdException w:name="Table Columns 3" w:semiHidden="1" w:unhideWhenUsed="1"/>
-    <w:lsdException w:name="Table Columns 4" w:semiHidden="1" w:unhideWhenUsed="1"/>
-    <w:lsdException w:name="Table Columns 5" w:semiHidden="1" w:unhideWhenUsed="1"/>
-    <w:lsdException w:name="Table Grid 1" w:semiHidden="1" w:unhideWhenUsed="1"/>
-    <w:lsdException w:name="Table Grid 2" w:semiHidden="1" w:unhideWhenUsed="1"/>
-    <w:lsdException w:name="Table Grid 3" w:semiHidden="1" w:unhideWhenUsed="1"/>
-    <w:lsdException w:name="Table Grid 4" w:semiHidden="1" w:unhideWhenUsed="1"/>
-    <w:lsdException w:name="Table Grid 5" w:semiHidden="1" w:unhideWhenUsed="1"/>
-    <w:lsdException w:name="Table Grid 6" w:semiHidden="1" w:unhideWhenUsed="1"/>
-    <w:lsdException w:name="Table Grid 7" w:semiHidden="1" w:unhideWhenUsed="1"/>
-    <w:lsdException w:name="Table Grid 8" w:semiHidden="1" w:unhideWhenUsed="1"/>
-    <w:lsdException w:name="Table List 1" w:semiHidden="1" w:unhideWhenUsed="1"/>
-    <w:lsdException w:name="Table List 2" w:semiHidden="1" w:unhideWhenUsed="1"/>
-    <w:lsdException w:name="Table List 3" w:semiHidden="1" w:unhideWhenUsed="1"/>
-    <w:lsdException w:name="Table List 4" w:semiHidden="1" w:unhideWhenUsed="1"/>
-    <w:lsdException w:name="Table List 5" w:semiHidden="1" w:unhideWhenUsed="1"/>
-    <w:lsdException w:name="Table List 6" w:semiHidden="1" w:unhideWhenUsed="1"/>
-    <w:lsdException w:name="Table List 7" w:semiHidden="1" w:unhideWhenUsed="1"/>
-    <w:lsdException w:name="Table List 8" w:semiHidden="1" w:unhideWhenUsed="1"/>
-    <w:lsdException w:name="Table 3D effects 1" w:semiHidden="1" w:unhideWhenUsed="1"/>
-    <w:lsdException w:name="Table 3D effects 2" w:semiHidden="1" w:unhideWhenUsed="1"/>
-    <w:lsdException w:name="Table 3D effects 3" w:semiHidden="1" w:unhideWhenUsed="1"/>
-    <w:lsdException w:name="Table Contemporary" w:semiHidden="1" w:unhideWhenUsed="1"/>
-    <w:lsdException w:name="Table Elegant" w:semiHidden="1" w:unhideWhenUsed="1"/>
-    <w:lsdException w:name="Table Professional" w:semiHidden="1" w:unhideWhenUsed="1"/>
-    <w:lsdException w:name="Table Subtle 1" w:semiHidden="1" w:unhideWhenUsed="1"/>
-    <w:lsdException w:name="Table Subtle 2" w:semiHidden="1" w:unhideWhenUsed="1"/>
-    <w:lsdException w:name="Table Web 1" w:semiHidden="1" w:unhideWhenUsed="1"/>
-    <w:lsdException w:name="Table Web 2" w:semiHidden="1" w:unhideWhenUsed="1"/>
-    <w:lsdException w:name="Table Web 3" w:semiHidden="1" w:unhideWhenUsed="1"/>
-    <w:lsdException w:name="Balloon Text" w:semiHidden="1" w:unhideWhenUsed="1"/>
-    <w:lsdException w:name="Table Grid" w:uiPriority="59"/>
-    <w:lsdException w:name="Table Theme" w:semiHidden="1" w:unhideWhenUsed="1"/>
-    <w:lsdException w:name="Placeholder Text" w:semiHidden="1"/>
-    <w:lsdException w:name="No Spacing" w:uiPriority="1" w:qFormat="1"/>
-    <w:lsdException w:name="Light Shading" w:uiPriority="60"/>
-    <w:lsdException w:name="Light List" w:uiPriority="61"/>
-    <w:lsdException w:name="Light Grid" w:uiPriority="62"/>
-    <w:lsdException w:name="Medium Shading 1" w:uiPriority="63"/>
-    <w:lsdException w:name="Medium Shading 2" w:uiPriority="64"/>
-    <w:lsdException w:name="Medium List 1" w:uiPriority="65"/>
-    <w:lsdException w:name="Medium List 2" w:uiPriority="66"/>
-    <w:lsdException w:name="Medium Grid 1" w:uiPriority="67"/>
-    <w:lsdException w:name="Medium Grid 2" w:uiPriority="68"/>
-    <w:lsdException w:name="Medium Grid 3" w:uiPriority="69"/>
-    <w:lsdException w:name="Dark List" w:uiPriority="70"/>
-    <w:lsdException w:name="Colorful Shading" w:uiPriority="71"/>
-    <w:lsdException w:name="Colorful List" w:uiPriority="72"/>
-    <w:lsdException w:name="Colorful Grid" w:uiPriority="73"/>
-    <w:lsdException w:name="Light Shading Accent 1" w:uiPriority="60"/>
-    <w:lsdException w:name="Light List Accent 1" w:uiPriority="61"/>
-    <w:lsdException w:name="Light Grid Accent 1" w:uiPriority="62"/>
-    <w:lsdException w:name="Medium Shading 1 Accent 1" w:uiPriority="63"/>
-    <w:lsdException w:name="Medium Shading 2 Accent 1" w:uiPriority="64"/>
-    <w:lsdException w:name="Medium List 1 Accent 1" w:uiPriority="65"/>
-    <w:lsdException w:name="Revision" w:semiHidden="1"/>
-    <w:lsdException w:name="List Paragraph" w:uiPriority="34" w:qFormat="1"/>
-    <w:lsdException w:name="Quote" w:uiPriority="29" w:qFormat="1"/>
-    <w:lsdException w:name="Intense Quote" w:uiPriority="30" w:qFormat="1"/>
-    <w:lsdException w:name="Medium List 2 Accent 1" w:uiPriority="66"/>
-    <w:lsdException w:name="Medium Grid 1 Accent 1" w:uiPriority="67"/>
-    <w:lsdException w:name="Medium Grid 2 Accent 1" w:uiPriority="68"/>
-    <w:lsdException w:name="Medium Grid 3 Accent 1" w:uiPriority="69"/>
-    <w:lsdException w:name="Dark List Accent 1" w:uiPriority="70"/>
-    <w:lsdException w:name="Colorful Shading Accent 1" w:uiPriority="71"/>
-    <w:lsdException w:name="Colorful List Accent 1" w:uiPriority="72"/>
-    <w:lsdException w:name="Colorful Grid Accent 1" w:uiPriority="73"/>
-    <w:lsdException w:name="Light Shading Accent 2" w:uiPriority="60"/>
-    <w:lsdException w:name="Light List Accent 2" w:uiPriority="61"/>
-    <w:lsdException w:name="Light Grid Accent 2" w:uiPriority="62"/>
-    <w:lsdException w:name="Medium Shading 1 Accent 2" w:uiPriority="63"/>
-    <w:lsdException w:name="Medium Shading 2 Accent 2" w:uiPriority="64"/>
-    <w:lsdException w:name="Medium List 1 Accent 2" w:uiPriority="65"/>
-    <w:lsdException w:name="Medium List 2 Accent 2" w:uiPriority="66"/>
-    <w:lsdException w:name="Medium Grid 1 Accent 2" w:uiPriority="67"/>
-    <w:lsdException w:name="Medium Grid 2 Accent 2" w:uiPriority="68"/>
-    <w:lsdException w:name="Medium Grid 3 Accent 2" w:uiPriority="69"/>
-    <w:lsdException w:name="Dark List Accent 2" w:uiPriority="70"/>
-    <w:lsdException w:name="Colorful Shading Accent 2" w:uiPriority="71"/>
-    <w:lsdException w:name="Colorful List Accent 2" w:uiPriority="72"/>
-    <w:lsdException w:name="Colorful Grid Accent 2" w:uiPriority="73"/>
-    <w:lsdException w:name="Light Shading Accent 3" w:uiPriority="60"/>
-    <w:lsdException w:name="Light List Accent 3" w:uiPriority="61"/>
-    <w:lsdException w:name="Light Grid Accent 3" w:uiPriority="62"/>
-    <w:lsdException w:name="Medium Shading 1 Accent 3" w:uiPriority="63"/>
-    <w:lsdException w:name="Medium Shading 2 Accent 3" w:uiPriority="64"/>
-    <w:lsdException w:name="Medium List 1 Accent 3" w:uiPriority="65"/>
-    <w:lsdException w:name="Medium List 2 Accent 3" w:uiPriority="66"/>
-    <w:lsdException w:name="Medium Grid 1 Accent 3" w:uiPriority="67"/>
-    <w:lsdException w:name="Medium Grid 2 Accent 3" w:uiPriority="68"/>
-    <w:lsdException w:name="Medium Grid 3 Accent 3" w:uiPriority="69"/>
-    <w:lsdException w:name="Dark List Accent 3" w:uiPriority="70"/>
-    <w:lsdException w:name="Colorful Shading Accent 3" w:uiPriority="71"/>
-    <w:lsdException w:name="Colorful List Accent 3" w:uiPriority="72"/>
-    <w:lsdException w:name="Colorful Grid Accent 3" w:uiPriority="73"/>
-    <w:lsdException w:name="Light Shading Accent 4" w:uiPriority="60"/>
-    <w:lsdException w:name="Light List Accent 4" w:uiPriority="61"/>
-    <w:lsdException w:name="Light Grid Accent 4" w:uiPriority="62"/>
-    <w:lsdException w:name="Medium Shading 1 Accent 4" w:uiPriority="63"/>
-    <w:lsdException w:name="Medium Shading 2 Accent 4" w:uiPriority="64"/>
-    <w:lsdException w:name="Medium List 1 Accent 4" w:uiPriority="65"/>
-    <w:lsdException w:name="Medium List 2 Accent 4" w:uiPriority="66"/>
-    <w:lsdException w:name="Medium Grid 1 Accent 4" w:uiPriority="67"/>
-    <w:lsdException w:name="Medium Grid 2 Accent 4" w:uiPriority="68"/>
-    <w:lsdException w:name="Medium Grid 3 Accent 4" w:uiPriority="69"/>
-    <w:lsdException w:name="Dark List Accent 4" w:uiPriority="70"/>
-    <w:lsdException w:name="Colorful Shading Accent 4" w:uiPriority="71"/>
-    <w:lsdException w:name="Colorful List Accent 4" w:uiPriority="72"/>
-    <w:lsdException w:name="Colorful Grid Accent 4" w:uiPriority="73"/>
-    <w:lsdException w:name="Light Shading Accent 5" w:uiPriority="60"/>
-    <w:lsdException w:name="Light List Accent 5" w:uiPriority="61"/>
-    <w:lsdException w:name="Light Grid Accent 5" w:uiPriority="62"/>
-    <w:lsdException w:name="Medium Shading 1 Accent 5" w:uiPriority="63"/>
-    <w:lsdException w:name="Medium Shading 2 Accent 5" w:uiPriority="64"/>
-    <w:lsdException w:name="Medium List 1 Accent 5" w:uiPriority="65"/>
-    <w:lsdException w:name="Medium List 2 Accent 5" w:uiPriority="66"/>
-    <w:lsdException w:name="Medium Grid 1 Accent 5" w:uiPriority="67"/>
-    <w:lsdException w:name="Medium Grid 2 Accent 5" w:uiPriority="68"/>
-    <w:lsdException w:name="Medium Grid 3 Accent 5" w:uiPriority="69"/>
-    <w:lsdException w:name="Dark List Accent 5" w:uiPriority="70"/>
-    <w:lsdException w:name="Colorful Shading Accent 5" w:uiPriority="71"/>
-    <w:lsdException w:name="Colorful List Accent 5" w:uiPriority="72"/>
-    <w:lsdException w:name="Colorful Grid Accent 5" w:uiPriority="73"/>
-    <w:lsdException w:name="Light Shading Accent 6" w:uiPriority="60"/>
-    <w:lsdException w:name="Light List Accent 6" w:uiPriority="61"/>
-    <w:lsdException w:name="Light Grid Accent 6" w:uiPriority="62"/>
-    <w:lsdException w:name="Medium Shading 1 Accent 6" w:uiPriority="63"/>
-    <w:lsdException w:name="Medium Shading 2 Accent 6" w:uiPriority="64"/>
-    <w:lsdException w:name="Medium List 1 Accent 6" w:uiPriority="65"/>
-    <w:lsdException w:name="Medium List 2 Accent 6" w:uiPriority="66"/>
-    <w:lsdException w:name="Medium Grid 1 Accent 6" w:uiPriority="67"/>
-    <w:lsdException w:name="Medium Grid 2 Accent 6" w:uiPriority="68"/>
-    <w:lsdException w:name="Medium Grid 3 Accent 6" w:uiPriority="69"/>
-    <w:lsdException w:name="Dark List Accent 6" w:uiPriority="70"/>
-    <w:lsdException w:name="Colorful Shading Accent 6" w:uiPriority="71"/>
-    <w:lsdException w:name="Colorful List Accent 6" w:uiPriority="72"/>
-    <w:lsdException w:name="Colorful Grid Accent 6" w:uiPriority="73"/>
-    <w:lsdException w:name="Subtle Emphasis" w:uiPriority="19" w:qFormat="1"/>
-    <w:lsdException w:name="Intense Emphasis" w:uiPriority="21" w:qFormat="1"/>
-    <w:lsdException w:name="Subtle Reference" w:uiPriority="31" w:qFormat="1"/>
-    <w:lsdException w:name="Intense Reference" w:uiPriority="32" w:qFormat="1"/>
-    <w:lsdException w:name="Book Title" w:uiPriority="33" w:qFormat="1"/>
-    <w:lsdException w:name="Bibliography" w:semiHidden="1" w:uiPriority="37" w:unhideWhenUsed="1"/>
-    <w:lsdException w:name="TOC Heading" w:semiHidden="1" w:uiPriority="39" w:unhideWhenUsed="1" w:qFormat="1"/>
-    <w:lsdException w:name="Plain Table 1" w:uiPriority="41"/>
-    <w:lsdException w:name="Plain Table 2" w:uiPriority="42"/>
-    <w:lsdException w:name="Plain Table 3" w:uiPriority="43"/>
-    <w:lsdException w:name="Plain Table 4" w:uiPriority="44"/>
-    <w:lsdException w:name="Plain Table 5" w:uiPriority="45"/>
-    <w:lsdException w:name="Grid Table Light" w:uiPriority="40"/>
-    <w:lsdException w:name="Grid Table 1 Light" w:uiPriority="46"/>
-    <w:lsdException w:name="Grid Table 2" w:uiPriority="47"/>
-    <w:lsdException w:name="Grid Table 3" w:uiPriority="48"/>
-    <w:lsdException w:name="Grid Table 4" w:uiPriority="49"/>
-    <w:lsdException w:name="Grid Table 5 Dark" w:uiPriority="50"/>
-    <w:lsdException w:name="Grid Table 6 Colorful" w:uiPriority="51"/>
-    <w:lsdException w:name="Grid Table 7 Colorful" w:uiPriority="52"/>
-    <w:lsdException w:name="Grid Table 1 Light Accent 1" w:uiPriority="46"/>
-    <w:lsdException w:name="Grid Table 2 Accent 1" w:uiPriority="47"/>
-    <w:lsdException w:name="Grid Table 3 Accent 1" w:uiPriority="48"/>
-    <w:lsdException w:name="Grid Table 4 Accent 1" w:uiPriority="49"/>
-    <w:lsdException w:name="Grid Table 5 Dark Accent 1" w:uiPriority="50"/>
-    <w:lsdException w:name="Grid Table 6 Colorful Accent 1" w:uiPriority="51"/>
-    <w:lsdException w:name="Grid Table 7 Colorful Accent 1" w:uiPriority="52"/>
-    <w:lsdException w:name="Grid Table 1 Light Accent 2" w:uiPriority="46"/>
-    <w:lsdException w:name="Grid Table 2 Accent 2" w:uiPriority="47"/>
-    <w:lsdException w:name="Grid Table 3 Accent 2" w:uiPriority="48"/>
-    <w:lsdException w:name="Grid Table 4 Accent 2" w:uiPriority="49"/>
-    <w:lsdException w:name="Grid Table 5 Dark Accent 2" w:uiPriority="50"/>
-    <w:lsdException w:name="Grid Table 6 Colorful Accent 2" w:uiPriority="51"/>
-    <w:lsdException w:name="Grid Table 7 Colorful Accent 2" w:uiPriority="52"/>
-    <w:lsdException w:name="Grid Table 1 Light Accent 3" w:uiPriority="46"/>
-    <w:lsdException w:name="Grid Table 2 Accent 3" w:uiPriority="47"/>
-    <w:lsdException w:name="Grid Table 3 Accent 3" w:uiPriority="48"/>
-    <w:lsdException w:name="Grid Table 4 Accent 3" w:uiPriority="49"/>
-    <w:lsdException w:name="Grid Table 5 Dark Accent 3" w:uiPriority="50"/>
-    <w:lsdException w:name="Grid Table 6 Colorful Accent 3" w:uiPriority="51"/>
-    <w:lsdException w:name="Grid Table 7 Colorful Accent 3" w:uiPriority="52"/>
-    <w:lsdException w:name="Grid Table 1 Light Accent 4" w:uiPriority="46"/>
-    <w:lsdException w:name="Grid Table 2 Accent 4" w:uiPriority="47"/>
-    <w:lsdException w:name="Grid Table 3 Accent 4" w:uiPriority="48"/>
-    <w:lsdException w:name="Grid Table 4 Accent 4" w:uiPriority="49"/>
-    <w:lsdException w:name="Grid Table 5 Dark Accent 4" w:uiPriority="50"/>
-    <w:lsdException w:name="Grid Table 6 Colorful Accent 4" w:uiPriority="51"/>
-    <w:lsdException w:name="Grid Table 7 Colorful Accent 4" w:uiPriority="52"/>
-    <w:lsdException w:name="Grid Table 1 Light Accent 5" w:uiPriority="46"/>
-    <w:lsdException w:name="Grid Table 2 Accent 5" w:uiPriority="47"/>
-    <w:lsdException w:name="Grid Table 3 Accent 5" w:uiPriority="48"/>
-    <w:lsdException w:name="Grid Table 4 Accent 5" w:uiPriority="49"/>
-    <w:lsdException w:name="Grid Table 5 Dark Accent 5" w:uiPriority="50"/>
-    <w:lsdException w:name="Grid Table 6 Colorful Accent 5" w:uiPriority="51"/>
-    <w:lsdException w:name="Grid Table 7 Colorful Accent 5" w:uiPriority="52"/>
-    <w:lsdException w:name="Grid Table 1 Light Accent 6" w:uiPriority="46"/>
-    <w:lsdException w:name="Grid Table 2 Accent 6" w:uiPriority="47"/>
-    <w:lsdException w:name="Grid Table 3 Accent 6" w:uiPriority="48"/>
-    <w:lsdException w:name="Grid Table 4 Accent 6" w:uiPriority="49"/>
-    <w:lsdException w:name="Grid Table 5 Dark Accent 6" w:uiPriority="50"/>
-    <w:lsdException w:name="Grid Table 6 Colorful Accent 6" w:uiPriority="51"/>
-    <w:lsdException w:name="Grid Table 7 Colorful Accent 6" w:uiPriority="52"/>
-    <w:lsdException w:name="List Table 1 Light" w:uiPriority="46"/>
-    <w:lsdException w:name="List Table 2" w:uiPriority="47"/>
-    <w:lsdException w:name="List Table 3" w:uiPriority="48"/>
-    <w:lsdException w:name="List Table 4" w:uiPriority="49"/>
-    <w:lsdException w:name="List Table 5 Dark" w:uiPriority="50"/>
-    <w:lsdException w:name="List Table 6 Colorful" w:uiPriority="51"/>
-    <w:lsdException w:name="List Table 7 Colorful" w:uiPriority="52"/>
-    <w:lsdException w:name="List Table 1 Light Accent 1" w:uiPriority="46"/>
-    <w:lsdException w:name="List Table 2 Accent 1" w:uiPriority="47"/>
-    <w:lsdException w:name="List Table 3 Accent 1" w:uiPriority="48"/>
-    <w:lsdException w:name="List Table 4 Accent 1" w:uiPriority="49"/>
-    <w:lsdException w:name="List Table 5 Dark Accent 1" w:uiPriority="50"/>
-    <w:lsdException w:name="List Table 6 Colorful Accent 1" w:uiPriority="51"/>
-    <w:lsdException w:name="List Table 7 Colorful Accent 1" w:uiPriority="52"/>
-    <w:lsdException w:name="List Table 1 Light Accent 2" w:uiPriority="46"/>
-    <w:lsdException w:name="List Table 2 Accent 2" w:uiPriority="47"/>
-    <w:lsdException w:name="List Table 3 Accent 2" w:uiPriority="48"/>
-    <w:lsdException w:name="List Table 4 Accent 2" w:uiPriority="49"/>
-    <w:lsdException w:name="List Table 5 Dark Accent 2" w:uiPriority="50"/>
-    <w:lsdException w:name="List Table 6 Colorful Accent 2" w:uiPriority="51"/>
-    <w:lsdException w:name="List Table 7 Colorful Accent 2" w:uiPriority="52"/>
-    <w:lsdException w:name="List Table 1 Light Accent 3" w:uiPriority="46"/>
-    <w:lsdException w:name="List Table 2 Accent 3" w:uiPriority="47"/>
-    <w:lsdException w:name="List Table 3 Accent 3" w:uiPriority="48"/>
-    <w:lsdException w:name="List Table 4 Accent 3" w:uiPriority="49"/>
-    <w:lsdException w:name="List Table 5 Dark Accent 3" w:uiPriority="50"/>
-    <w:lsdException w:name="List Table 6 Colorful Accent 3" w:uiPriority="51"/>
-    <w:lsdException w:name="List Table 7 Colorful Accent 3" w:uiPriority="52"/>
-    <w:lsdException w:name="List Table 1 Light Accent 4" w:uiPriority="46"/>
-    <w:lsdException w:name="List Table 2 Accent 4" w:uiPriority="47"/>
-    <w:lsdException w:name="List Table 3 Accent 4" w:uiPriority="48"/>
-    <w:lsdException w:name="List Table 4 Accent 4" w:uiPriority="49"/>
-    <w:lsdException w:name="List Table 5 Dark Accent 4" w:uiPriority="50"/>
-    <w:lsdException w:name="List Table 6 Colorful Accent 4" w:uiPriority="51"/>
-    <w:lsdException w:name="List Table 7 Colorful Accent 4" w:uiPriority="52"/>
-    <w:lsdException w:name="List Table 1 Light Accent 5" w:uiPriority="46"/>
-    <w:lsdException w:name="List Table 2 Accent 5" w:uiPriority="47"/>
-    <w:lsdException w:name="List Table 3 Accent 5" w:uiPriority="48"/>
-    <w:lsdException w:name="List Table 4 Accent 5" w:uiPriority="49"/>
-    <w:lsdException w:name="List Table 5 Dark Accent 5" w:uiPriority="50"/>
-    <w:lsdException w:name="List Table 6 Colorful Accent 5" w:uiPriority="51"/>
-    <w:lsdException w:name="List Table 7 Colorful Accent 5" w:uiPriority="52"/>
-    <w:lsdException w:name="List Table 1 Light Accent 6" w:uiPriority="46"/>
-    <w:lsdException w:name="List Table 2 Accent 6" w:uiPriority="47"/>
-    <w:lsdException w:name="List Table 3 Accent 6" w:uiPriority="48"/>
-    <w:lsdException w:name="List Table 4 Accent 6" w:uiPriority="49"/>
-    <w:lsdException w:name="List Table 5 Dark Accent 6" w:uiPriority="50"/>
-    <w:lsdException w:name="List Table 6 Colorful Accent 6" w:uiPriority="51"/>
-    <w:lsdException w:name="List Table 7 Colorful Accent 6" w:uiPriority="52"/>
+  <w:latentStyles w:defLockedState="0" w:defUIPriority="99" w:defSemiHidden="1" w:defUnhideWhenUsed="1" w:defQFormat="0" w:count="267">
+    <w:lsdException w:name="Normal" w:semiHidden="0" w:uiPriority="0" w:unhideWhenUsed="0" w:qFormat="1"/>
+    <w:lsdException w:name="heading 1" w:semiHidden="0" w:uiPriority="9" w:unhideWhenUsed="0" w:qFormat="1"/>
+    <w:lsdException w:name="heading 2" w:uiPriority="9" w:qFormat="1"/>
+    <w:lsdException w:name="heading 3" w:uiPriority="9" w:qFormat="1"/>
+    <w:lsdException w:name="heading 4" w:uiPriority="9" w:qFormat="1"/>
+    <w:lsdException w:name="heading 5" w:uiPriority="9" w:qFormat="1"/>
+    <w:lsdException w:name="heading 6" w:uiPriority="9" w:qFormat="1"/>
+    <w:lsdException w:name="heading 7" w:uiPriority="9" w:qFormat="1"/>
+    <w:lsdException w:name="heading 8" w:uiPriority="9" w:qFormat="1"/>
+    <w:lsdException w:name="heading 9" w:uiPriority="9" w:qFormat="1"/>
+    <w:lsdException w:name="toc 1" w:uiPriority="39"/>
+    <w:lsdException w:name="toc 2" w:uiPriority="39"/>
+    <w:lsdException w:name="toc 3" w:uiPriority="39"/>
+    <w:lsdException w:name="toc 4" w:uiPriority="39"/>
+    <w:lsdException w:name="toc 5" w:uiPriority="39"/>
+    <w:lsdException w:name="toc 6" w:uiPriority="39"/>
+    <w:lsdException w:name="toc 7" w:uiPriority="39"/>
+    <w:lsdException w:name="toc 8" w:uiPriority="39"/>
+    <w:lsdException w:name="toc 9" w:uiPriority="39"/>
+    <w:lsdException w:name="caption" w:uiPriority="35" w:qFormat="1"/>
+    <w:lsdException w:name="Title" w:semiHidden="0" w:uiPriority="10" w:unhideWhenUsed="0" w:qFormat="1"/>
+    <w:lsdException w:name="Default Paragraph Font" w:uiPriority="1"/>
+    <w:lsdException w:name="Subtitle" w:semiHidden="0" w:uiPriority="11" w:unhideWhenUsed="0" w:qFormat="1"/>
+    <w:lsdException w:name="Strong" w:semiHidden="0" w:uiPriority="22" w:unhideWhenUsed="0" w:qFormat="1"/>
+    <w:lsdException w:name="Emphasis" w:semiHidden="0" w:uiPriority="20" w:unhideWhenUsed="0" w:qFormat="1"/>
+    <w:lsdException w:name="Table Grid" w:semiHidden="0" w:uiPriority="59" w:unhideWhenUsed="0"/>
+    <w:lsdException w:name="Placeholder Text" w:unhideWhenUsed="0"/>
+    <w:lsdException w:name="No Spacing" w:semiHidden="0" w:uiPriority="1" w:unhideWhenUsed="0" w:qFormat="1"/>
+    <w:lsdException w:name="Light Shading" w:semiHidden="0" w:uiPriority="60" w:unhideWhenUsed="0"/>
+    <w:lsdException w:name="Light List" w:semiHidden="0" w:uiPriority="61" w:unhideWhenUsed="0"/>
+    <w:lsdException w:name="Light Grid" w:semiHidden="0" w:uiPriority="62" w:unhideWhenUsed="0"/>
+    <w:lsdException w:name="Medium Shading 1" w:semiHidden="0" w:uiPriority="63" w:unhideWhenUsed="0"/>
+    <w:lsdException w:name="Medium Shading 2" w:semiHidden="0" w:uiPriority="64" w:unhideWhenUsed="0"/>
+    <w:lsdException w:name="Medium List 1" w:semiHidden="0" w:uiPriority="65" w:unhideWhenUsed="0"/>
+    <w:lsdException w:name="Medium List 2" w:semiHidden="0" w:uiPriority="66" w:unhideWhenUsed="0"/>
+    <w:lsdException w:name="Medium Grid 1" w:semiHidden="0" w:uiPriority="67" w:unhideWhenUsed="0"/>
+    <w:lsdException w:name="Medium Grid 2" w:semiHidden="0" w:uiPriority="68" w:unhideWhenUsed="0"/>
+    <w:lsdException w:name="Medium Grid 3" w:semiHidden="0" w:uiPriority="69" w:unhideWhenUsed="0"/>
+    <w:lsdException w:name="Dark List" w:semiHidden="0" w:uiPriority="70" w:unhideWhenUsed="0"/>
+    <w:lsdException w:name="Colorful Shading" w:semiHidden="0" w:uiPriority="71" w:unhideWhenUsed="0"/>
+    <w:lsdException w:name="Colorful List" w:semiHidden="0" w:uiPriority="72" w:unhideWhenUsed="0"/>
+    <w:lsdException w:name="Colorful Grid" w:semiHidden="0" w:uiPriority="73" w:unhideWhenUsed="0"/>
+    <w:lsdException w:name="Light Shading Accent 1" w:semiHidden="0" w:uiPriority="60" w:unhideWhenUsed="0"/>
+    <w:lsdException w:name="Light List Accent 1" w:semiHidden="0" w:uiPriority="61" w:unhideWhenUsed="0"/>
+    <w:lsdException w:name="Light Grid Accent 1" w:semiHidden="0" w:uiPriority="62" w:unhideWhenUsed="0"/>
+    <w:lsdException w:name="Medium Shading 1 Accent 1" w:semiHidden="0" w:uiPriority="63" w:unhideWhenUsed="0"/>
+    <w:lsdException w:name="Medium Shading 2 Accent 1" w:semiHidden="0" w:uiPriority="64" w:unhideWhenUsed="0"/>
+    <w:lsdException w:name="Medium List 1 Accent 1" w:semiHidden="0" w:uiPriority="65" w:unhideWhenUsed="0"/>
+    <w:lsdException w:name="Revision" w:unhideWhenUsed="0"/>
+    <w:lsdException w:name="List Paragraph" w:semiHidden="0" w:uiPriority="34" w:unhideWhenUsed="0" w:qFormat="1"/>
+    <w:lsdException w:name="Quote" w:semiHidden="0" w:uiPriority="29" w:unhideWhenUsed="0" w:qFormat="1"/>
+    <w:lsdException w:name="Intense Quote" w:semiHidden="0" w:uiPriority="30" w:unhideWhenUsed="0" w:qFormat="1"/>
+    <w:lsdException w:name="Medium List 2 Accent 1" w:semiHidden="0" w:uiPriority="66" w:unhideWhenUsed="0"/>
+    <w:lsdException w:name="Medium Grid 1 Accent 1" w:semiHidden="0" w:uiPriority="67" w:unhideWhenUsed="0"/>
+    <w:lsdException w:name="Medium Grid 2 Accent 1" w:semiHidden="0" w:uiPriority="68" w:unhideWhenUsed="0"/>
+    <w:lsdException w:name="Medium Grid 3 Accent 1" w:semiHidden="0" w:uiPriority="69" w:unhideWhenUsed="0"/>
+    <w:lsdException w:name="Dark List Accent 1" w:semiHidden="0" w:uiPriority="70" w:unhideWhenUsed="0"/>
+    <w:lsdException w:name="Colorful Shading Accent 1" w:semiHidden="0" w:uiPriority="71" w:unhideWhenUsed="0"/>
+    <w:lsdException w:name="Colorful List Accent 1" w:semiHidden="0" w:uiPriority="72" w:unhideWhenUsed="0"/>
+    <w:lsdException w:name="Colorful Grid Accent 1" w:semiHidden="0" w:uiPriority="73" w:unhideWhenUsed="0"/>
+    <w:lsdException w:name="Light Shading Accent 2" w:semiHidden="0" w:uiPriority="60" w:unhideWhenUsed="0"/>
+    <w:lsdException w:name="Light List Accent 2" w:semiHidden="0" w:uiPriority="61" w:unhideWhenUsed="0"/>
+    <w:lsdException w:name="Light Grid Accent 2" w:semiHidden="0" w:uiPriority="62" w:unhideWhenUsed="0"/>
+    <w:lsdException w:name="Medium Shading 1 Accent 2" w:semiHidden="0" w:uiPriority="63" w:unhideWhenUsed="0"/>
+    <w:lsdException w:name="Medium Shading 2 Accent 2" w:semiHidden="0" w:uiPriority="64" w:unhideWhenUsed="0"/>
+    <w:lsdException w:name="Medium List 1 Accent 2" w:semiHidden="0" w:uiPriority="65" w:unhideWhenUsed="0"/>
+    <w:lsdException w:name="Medium List 2 Accent 2" w:semiHidden="0" w:uiPriority="66" w:unhideWhenUsed="0"/>
+    <w:lsdException w:name="Medium Grid 1 Accent 2" w:semiHidden="0" w:uiPriority="67" w:unhideWhenUsed="0"/>
+    <w:lsdException w:name="Medium Grid 2 Accent 2" w:semiHidden="0" w:uiPriority="68" w:unhideWhenUsed="0"/>
+    <w:lsdException w:name="Medium Grid 3 Accent 2" w:semiHidden="0" w:uiPriority="69" w:unhideWhenUsed="0"/>
+    <w:lsdException w:name="Dark List Accent 2" w:semiHidden="0" w:uiPriority="70" w:unhideWhenUsed="0"/>
+    <w:lsdException w:name="Colorful Shading Accent 2" w:semiHidden="0" w:uiPriority="71" w:unhideWhenUsed="0"/>
+    <w:lsdException w:name="Colorful List Accent 2" w:semiHidden="0" w:uiPriority="72" w:unhideWhenUsed="0"/>
+    <w:lsdException w:name="Colorful Grid Accent 2" w:semiHidden="0" w:uiPriority="73" w:unhideWhenUsed="0"/>
+    <w:lsdException w:name="Light Shading Accent 3" w:semiHidden="0" w:uiPriority="60" w:unhideWhenUsed="0"/>
+    <w:lsdException w:name="Light List Accent 3" w:semiHidden="0" w:uiPriority="61" w:unhideWhenUsed="0"/>
+    <w:lsdException w:name="Light Grid Accent 3" w:semiHidden="0" w:uiPriority="62" w:unhideWhenUsed="0"/>
+    <w:lsdException w:name="Medium Shading 1 Accent 3" w:semiHidden="0" w:uiPriority="63" w:unhideWhenUsed="0"/>
+    <w:lsdException w:name="Medium Shading 2 Accent 3" w:semiHidden="0" w:uiPriority="64" w:unhideWhenUsed="0"/>
+    <w:lsdException w:name="Medium List 1 Accent 3" w:semiHidden="0" w:uiPriority="65" w:unhideWhenUsed="0"/>
+    <w:lsdException w:name="Medium List 2 Accent 3" w:semiHidden="0" w:uiPriority="66" w:unhideWhenUsed="0"/>
+    <w:lsdException w:name="Medium Grid 1 Accent 3" w:semiHidden="0" w:uiPriority="67" w:unhideWhenUsed="0"/>
+    <w:lsdException w:name="Medium Grid 2 Accent 3" w:semiHidden="0" w:uiPriority="68" w:unhideWhenUsed="0"/>
+    <w:lsdException w:name="Medium Grid 3 Accent 3" w:semiHidden="0" w:uiPriority="69" w:unhideWhenUsed="0"/>
+    <w:lsdException w:name="Dark List Accent 3" w:semiHidden="0" w:uiPriority="70" w:unhideWhenUsed="0"/>
+    <w:lsdException w:name="Colorful Shading Accent 3" w:semiHidden="0" w:uiPriority="71" w:unhideWhenUsed="0"/>
+    <w:lsdException w:name="Colorful List Accent 3" w:semiHidden="0" w:uiPriority="72" w:unhideWhenUsed="0"/>
+    <w:lsdException w:name="Colorful Grid Accent 3" w:semiHidden="0" w:uiPriority="73" w:unhideWhenUsed="0"/>
+    <w:lsdException w:name="Light Shading Accent 4" w:semiHidden="0" w:uiPriority="60" w:unhideWhenUsed="0"/>
+    <w:lsdException w:name="Light List Accent 4" w:semiHidden="0" w:uiPriority="61" w:unhideWhenUsed="0"/>
+    <w:lsdException w:name="Light Grid Accent 4" w:semiHidden="0" w:uiPriority="62" w:unhideWhenUsed="0"/>
+    <w:lsdException w:name="Medium Shading 1 Accent 4" w:semiHidden="0" w:uiPriority="63" w:unhideWhenUsed="0"/>
+    <w:lsdException w:name="Medium Shading 2 Accent 4" w:semiHidden="0" w:uiPriority="64" w:unhideWhenUsed="0"/>
+    <w:lsdException w:name="Medium List 1 Accent 4" w:semiHidden="0" w:uiPriority="65" w:unhideWhenUsed="0"/>
+    <w:lsdException w:name="Medium List 2 Accent 4" w:semiHidden="0" w:uiPriority="66" w:unhideWhenUsed="0"/>
+    <w:lsdException w:name="Medium Grid 1 Accent 4" w:semiHidden="0" w:uiPriority="67" w:unhideWhenUsed="0"/>
+    <w:lsdException w:name="Medium Grid 2 Accent 4" w:semiHidden="0" w:uiPriority="68" w:unhideWhenUsed="0"/>
+    <w:lsdException w:name="Medium Grid 3 Accent 4" w:semiHidden="0" w:uiPriority="69" w:unhideWhenUsed="0"/>
+    <w:lsdException w:name="Dark List Accent 4" w:semiHidden="0" w:uiPriority="70" w:unhideWhenUsed="0"/>
+    <w:lsdException w:name="Colorful Shading Accent 4" w:semiHidden="0" w:uiPriority="71" w:unhideWhenUsed="0"/>
+    <w:lsdException w:name="Colorful List Accent 4" w:semiHidden="0" w:uiPriority="72" w:unhideWhenUsed="0"/>
+    <w:lsdException w:name="Colorful Grid Accent 4" w:semiHidden="0" w:uiPriority="73" w:unhideWhenUsed="0"/>
+    <w:lsdException w:name="Light Shading Accent 5" w:semiHidden="0" w:uiPriority="60" w:unhideWhenUsed="0"/>
+    <w:lsdException w:name="Light List Accent 5" w:semiHidden="0" w:uiPriority="61" w:unhideWhenUsed="0"/>
+    <w:lsdException w:name="Light Grid Accent 5" w:semiHidden="0" w:uiPriority="62" w:unhideWhenUsed="0"/>
+    <w:lsdException w:name="Medium Shading 1 Accent 5" w:semiHidden="0" w:uiPriority="63" w:unhideWhenUsed="0"/>
+    <w:lsdException w:name="Medium Shading 2 Accent 5" w:semiHidden="0" w:uiPriority="64" w:unhideWhenUsed="0"/>
+    <w:lsdException w:name="Medium List 1 Accent 5" w:semiHidden="0" w:uiPriority="65" w:unhideWhenUsed="0"/>
+    <w:lsdException w:name="Medium List 2 Accent 5" w:semiHidden="0" w:uiPriority="66" w:unhideWhenUsed="0"/>
+    <w:lsdException w:name="Medium Grid 1 Accent 5" w:semiHidden="0" w:uiPriority="67" w:unhideWhenUsed="0"/>
+    <w:lsdException w:name="Medium Grid 2 Accent 5" w:semiHidden="0" w:uiPriority="68" w:unhideWhenUsed="0"/>
+    <w:lsdException w:name="Medium Grid 3 Accent 5" w:semiHidden="0" w:uiPriority="69" w:unhideWhenUsed="0"/>
+    <w:lsdException w:name="Dark List Accent 5" w:semiHidden="0" w:uiPriority="70" w:unhideWhenUsed="0"/>
+    <w:lsdException w:name="Colorful Shading Accent 5" w:semiHidden="0" w:uiPriority="71" w:unhideWhenUsed="0"/>
+    <w:lsdException w:name="Colorful List Accent 5" w:semiHidden="0" w:uiPriority="72" w:unhideWhenUsed="0"/>
+    <w:lsdException w:name="Colorful Grid Accent 5" w:semiHidden="0" w:uiPriority="73" w:unhideWhenUsed="0"/>
+    <w:lsdException w:name="Light Shading Accent 6" w:semiHidden="0" w:uiPriority="60" w:unhideWhenUsed="0"/>
+    <w:lsdException w:name="Light List Accent 6" w:semiHidden="0" w:uiPriority="61" w:unhideWhenUsed="0"/>
+    <w:lsdException w:name="Light Grid Accent 6" w:semiHidden="0" w:uiPriority="62" w:unhideWhenUsed="0"/>
+    <w:lsdException w:name="Medium Shading 1 Accent 6" w:semiHidden="0" w:uiPriority="63" w:unhideWhenUsed="0"/>
+    <w:lsdException w:name="Medium Shading 2 Accent 6" w:semiHidden="0" w:uiPriority="64" w:unhideWhenUsed="0"/>
+    <w:lsdException w:name="Medium List 1 Accent 6" w:semiHidden="0" w:uiPriority="65" w:unhideWhenUsed="0"/>
+    <w:lsdException w:name="Medium List 2 Accent 6" w:semiHidden="0" w:uiPriority="66" w:unhideWhenUsed="0"/>
+    <w:lsdException w:name="Medium Grid 1 Accent 6" w:semiHidden="0" w:uiPriority="67" w:unhideWhenUsed="0"/>
+    <w:lsdException w:name="Medium Grid 2 Accent 6" w:semiHidden="0" w:uiPriority="68" w:unhideWhenUsed="0"/>
+    <w:lsdException w:name="Medium Grid 3 Accent 6" w:semiHidden="0" w:uiPriority="69" w:unhideWhenUsed="0"/>
+    <w:lsdException w:name="Dark List Accent 6" w:semiHidden="0" w:uiPriority="70" w:unhideWhenUsed="0"/>
+    <w:lsdException w:name="Colorful Shading Accent 6" w:semiHidden="0" w:uiPriority="71" w:unhideWhenUsed="0"/>
+    <w:lsdException w:name="Colorful List Accent 6" w:semiHidden="0" w:uiPriority="72" w:unhideWhenUsed="0"/>
+    <w:lsdException w:name="Colorful Grid Accent 6" w:semiHidden="0" w:uiPriority="73" w:unhideWhenUsed="0"/>
+    <w:lsdException w:name="Subtle Emphasis" w:semiHidden="0" w:uiPriority="19" w:unhideWhenUsed="0" w:qFormat="1"/>
+    <w:lsdException w:name="Intense Emphasis" w:semiHidden="0" w:uiPriority="21" w:unhideWhenUsed="0" w:qFormat="1"/>
+    <w:lsdException w:name="Subtle Reference" w:semiHidden="0" w:uiPriority="31" w:unhideWhenUsed="0" w:qFormat="1"/>
+    <w:lsdException w:name="Intense Reference" w:semiHidden="0" w:uiPriority="32" w:unhideWhenUsed="0" w:qFormat="1"/>
+    <w:lsdException w:name="Book Title" w:semiHidden="0" w:uiPriority="33" w:unhideWhenUsed="0" w:qFormat="1"/>
+    <w:lsdException w:name="Bibliography" w:uiPriority="37"/>
+    <w:lsdException w:name="TOC Heading" w:uiPriority="39" w:qFormat="1"/>
+  </w:latentStyles>
+  <w:style w:type="paragraph" w:default="1" w:styleId="Normal">
+    <w:name w:val="Normal"/>
+    <w:qFormat/>
+    <w:rsid w:val="00F67368"/>
+    <w:rPr>
+      <w:lang w:val="id-ID"/>
+    </w:rPr>
+  </w:style>
+  <w:style w:type="character" w:default="1" w:styleId="DefaultParagraphFont">
+    <w:name w:val="Default Paragraph Font"/>
+    <w:uiPriority w:val="1"/>
+    <w:semiHidden/>
+    <w:unhideWhenUsed/>
+  </w:style>
+  <w:style w:type="table" w:default="1" w:styleId="TableNormal">
+    <w:name w:val="Normal Table"/>
+    <w:uiPriority w:val="99"/>
+    <w:semiHidden/>
+    <w:unhideWhenUsed/>
+    <w:tblPr>
+      <w:tblInd w:w="0" w:type="dxa"/>
+      <w:tblCellMar>
+        <w:top w:w="0" w:type="dxa"/>
+        <w:left w:w="108" w:type="dxa"/>
+        <w:bottom w:w="0" w:type="dxa"/>
+        <w:right w:w="108" w:type="dxa"/>
+      </w:tblCellMar>
+    </w:tblPr>
+  </w:style>
+  <w:style w:type="numbering" w:default="1" w:styleId="NoList">
+    <w:name w:val="No List"/>
+    <w:uiPriority w:val="99"/>
+    <w:semiHidden/>
+    <w:unhideWhenUsed/>
+  </w:style>
+  <w:style w:type="paragraph" w:styleId="ListParagraph">
+    <w:name w:val="List Paragraph"/>
+    <w:basedOn w:val="Normal"/>
+    <w:uiPriority w:val="34"/>
+    <w:qFormat/>
+    <w:rsid w:val="00F67368"/>
+    <w:pPr>
+      <w:ind w:left="720"/>
+      <w:contextualSpacing/>
+    </w:pPr>
+  </w:style>
+  <w:style w:type="paragraph" w:styleId="BalloonText">
+    <w:name w:val="Balloon Text"/>
+    <w:basedOn w:val="Normal"/>
+    <w:link w:val="BalloonTextChar"/>
+    <w:uiPriority w:val="99"/>
+    <w:semiHidden/>
+    <w:unhideWhenUsed/>
+    <w:rsid w:val="00F67368"/>
+    <w:pPr>
+      <w:spacing w:after="0" w:line="240" w:lineRule="auto"/>
+    </w:pPr>
+    <w:rPr>
+      <w:rFonts w:ascii="Tahoma" w:hAnsi="Tahoma" w:cs="Tahoma"/>
+      <w:sz w:val="16"/>
+      <w:szCs w:val="16"/>
+    </w:rPr>
+  </w:style>
+  <w:style w:type="character" w:customStyle="1" w:styleId="BalloonTextChar">
+    <w:name w:val="Balloon Text Char"/>
+    <w:basedOn w:val="DefaultParagraphFont"/>
+    <w:link w:val="BalloonText"/>
+    <w:uiPriority w:val="99"/>
+    <w:semiHidden/>
+    <w:rsid w:val="00F67368"/>
+    <w:rPr>
+      <w:rFonts w:ascii="Tahoma" w:hAnsi="Tahoma" w:cs="Tahoma"/>
+      <w:sz w:val="16"/>
+      <w:szCs w:val="16"/>
+      <w:lang w:val="id-ID"/>
+    </w:rPr>
+  </w:style>
+  <w:style w:type="paragraph" w:styleId="Header">
+    <w:name w:val="header"/>
+    <w:basedOn w:val="Normal"/>
+    <w:link w:val="HeaderChar"/>
+    <w:uiPriority w:val="99"/>
+    <w:unhideWhenUsed/>
+    <w:rsid w:val="00354828"/>
+    <w:pPr>
+      <w:tabs>
+        <w:tab w:val="center" w:pos="4680"/>
+        <w:tab w:val="right" w:pos="9360"/>
+      </w:tabs>
+      <w:spacing w:after="0" w:line="240" w:lineRule="auto"/>
+    </w:pPr>
+  </w:style>
+  <w:style w:type="character" w:customStyle="1" w:styleId="HeaderChar">
+    <w:name w:val="Header Char"/>
+    <w:basedOn w:val="DefaultParagraphFont"/>
+    <w:link w:val="Header"/>
+    <w:uiPriority w:val="99"/>
+    <w:rsid w:val="00354828"/>
+    <w:rPr>
+      <w:lang w:val="id-ID"/>
+    </w:rPr>
+  </w:style>
+  <w:style w:type="paragraph" w:styleId="Footer">
+    <w:name w:val="footer"/>
+    <w:basedOn w:val="Normal"/>
+    <w:link w:val="FooterChar"/>
+    <w:uiPriority w:val="99"/>
+    <w:unhideWhenUsed/>
+    <w:rsid w:val="00354828"/>
+    <w:pPr>
+      <w:tabs>
+        <w:tab w:val="center" w:pos="4680"/>
+        <w:tab w:val="right" w:pos="9360"/>
+      </w:tabs>
+      <w:spacing w:after="0" w:line="240" w:lineRule="auto"/>
+    </w:pPr>
+  </w:style>
+  <w:style w:type="character" w:customStyle="1" w:styleId="FooterChar">
+    <w:name w:val="Footer Char"/>
+    <w:basedOn w:val="DefaultParagraphFont"/>
+    <w:link w:val="Footer"/>
+    <w:uiPriority w:val="99"/>
+    <w:rsid w:val="00354828"/>
+    <w:rPr>
+      <w:lang w:val="id-ID"/>
+    </w:rPr>
+  </w:style>
+</w:styles>
+</file>
+
+<file path=word/stylesWithEffects.xml><?xml version="1.0" encoding="utf-8"?>
+<w:styles xmlns:wpc="http://schemas.microsoft.com/office/word/2010/wordprocessingCanvas" xmlns:mc="http://schemas.openxmlformats.org/markup-compatibility/2006" xmlns:o="urn:schemas-microsoft-com:office:office" xmlns:r="http://schemas.openxmlformats.org/officeDocument/2006/relationships" xmlns:m="http://schemas.openxmlformats.org/officeDocument/2006/math" xmlns:v="urn:schemas-microsoft-com:vml" xmlns:wp14="http://schemas.microsoft.com/office/word/2010/wordprocessingDrawing" xmlns:wp="http://schemas.openxmlformats.org/drawingml/2006/wordprocessingDrawing" xmlns:w10="urn:schemas-microsoft-com:office:word" xmlns:w="http://schemas.openxmlformats.org/wordprocessingml/2006/main" xmlns:w14="http://schemas.microsoft.com/office/word/2010/wordml" xmlns:wpg="http://schemas.microsoft.com/office/word/2010/wordprocessingGroup" xmlns:wpi="http://schemas.microsoft.com/office/word/2010/wordprocessingInk" xmlns:wne="http://schemas.microsoft.com/office/word/2006/wordml" xmlns:wps="http://schemas.microsoft.com/office/word/2010/wordprocessingShape" mc:Ignorable="w14 wp14">
+  <w:docDefaults>
+    <w:rPrDefault>
+      <w:rPr>
+        <w:rFonts w:asciiTheme="minorHAnsi" w:eastAsiaTheme="minorHAnsi" w:hAnsiTheme="minorHAnsi" w:cstheme="minorBidi"/>
+        <w:sz w:val="22"/>
+        <w:szCs w:val="22"/>
+        <w:lang w:val="en-US" w:eastAsia="en-US" w:bidi="ar-SA"/>
+      </w:rPr>
+    </w:rPrDefault>
+    <w:pPrDefault>
+      <w:pPr>
+        <w:spacing w:after="200" w:line="276" w:lineRule="auto"/>
+      </w:pPr>
+    </w:pPrDefault>
+  </w:docDefaults>
+  <w:latentStyles w:defLockedState="0" w:defUIPriority="99" w:defSemiHidden="1" w:defUnhideWhenUsed="1" w:defQFormat="0" w:count="267">
+    <w:lsdException w:name="Normal" w:semiHidden="0" w:uiPriority="0" w:unhideWhenUsed="0" w:qFormat="1"/>
+    <w:lsdException w:name="heading 1" w:semiHidden="0" w:uiPriority="9" w:unhideWhenUsed="0" w:qFormat="1"/>
+    <w:lsdException w:name="heading 2" w:uiPriority="9" w:qFormat="1"/>
+    <w:lsdException w:name="heading 3" w:uiPriority="9" w:qFormat="1"/>
+    <w:lsdException w:name="heading 4" w:uiPriority="9" w:qFormat="1"/>
+    <w:lsdException w:name="heading 5" w:uiPriority="9" w:qFormat="1"/>
+    <w:lsdException w:name="heading 6" w:uiPriority="9" w:qFormat="1"/>
+    <w:lsdException w:name="heading 7" w:uiPriority="9" w:qFormat="1"/>
+    <w:lsdException w:name="heading 8" w:uiPriority="9" w:qFormat="1"/>
+    <w:lsdException w:name="heading 9" w:uiPriority="9" w:qFormat="1"/>
+    <w:lsdException w:name="toc 1" w:uiPriority="39"/>
+    <w:lsdException w:name="toc 2" w:uiPriority="39"/>
+    <w:lsdException w:name="toc 3" w:uiPriority="39"/>
+    <w:lsdException w:name="toc 4" w:uiPriority="39"/>
+    <w:lsdException w:name="toc 5" w:uiPriority="39"/>
+    <w:lsdException w:name="toc 6" w:uiPriority="39"/>
+    <w:lsdException w:name="toc 7" w:uiPriority="39"/>
+    <w:lsdException w:name="toc 8" w:uiPriority="39"/>
+    <w:lsdException w:name="toc 9" w:uiPriority="39"/>
+    <w:lsdException w:name="caption" w:uiPriority="35" w:qFormat="1"/>
+    <w:lsdException w:name="Title" w:semiHidden="0" w:uiPriority="10" w:unhideWhenUsed="0" w:qFormat="1"/>
+    <w:lsdException w:name="Default Paragraph Font" w:uiPriority="1"/>
+    <w:lsdException w:name="Subtitle" w:semiHidden="0" w:uiPriority="11" w:unhideWhenUsed="0" w:qFormat="1"/>
+    <w:lsdException w:name="Strong" w:semiHidden="0" w:uiPriority="22" w:unhideWhenUsed="0" w:qFormat="1"/>
+    <w:lsdException w:name="Emphasis" w:semiHidden="0" w:uiPriority="20" w:unhideWhenUsed="0" w:qFormat="1"/>
+    <w:lsdException w:name="Table Grid" w:semiHidden="0" w:uiPriority="59" w:unhideWhenUsed="0"/>
+    <w:lsdException w:name="Placeholder Text" w:unhideWhenUsed="0"/>
+    <w:lsdException w:name="No Spacing" w:semiHidden="0" w:uiPriority="1" w:unhideWhenUsed="0" w:qFormat="1"/>
+    <w:lsdException w:name="Light Shading" w:semiHidden="0" w:uiPriority="60" w:unhideWhenUsed="0"/>
+    <w:lsdException w:name="Light List" w:semiHidden="0" w:uiPriority="61" w:unhideWhenUsed="0"/>
+    <w:lsdException w:name="Light Grid" w:semiHidden="0" w:uiPriority="62" w:unhideWhenUsed="0"/>
+    <w:lsdException w:name="Medium Shading 1" w:semiHidden="0" w:uiPriority="63" w:unhideWhenUsed="0"/>
+    <w:lsdException w:name="Medium Shading 2" w:semiHidden="0" w:uiPriority="64" w:unhideWhenUsed="0"/>
+    <w:lsdException w:name="Medium List 1" w:semiHidden="0" w:uiPriority="65" w:unhideWhenUsed="0"/>
+    <w:lsdException w:name="Medium List 2" w:semiHidden="0" w:uiPriority="66" w:unhideWhenUsed="0"/>
+    <w:lsdException w:name="Medium Grid 1" w:semiHidden="0" w:uiPriority="67" w:unhideWhenUsed="0"/>
+    <w:lsdException w:name="Medium Grid 2" w:semiHidden="0" w:uiPriority="68" w:unhideWhenUsed="0"/>
+    <w:lsdException w:name="Medium Grid 3" w:semiHidden="0" w:uiPriority="69" w:unhideWhenUsed="0"/>
+    <w:lsdException w:name="Dark List" w:semiHidden="0" w:uiPriority="70" w:unhideWhenUsed="0"/>
+    <w:lsdException w:name="Colorful Shading" w:semiHidden="0" w:uiPriority="71" w:unhideWhenUsed="0"/>
+    <w:lsdException w:name="Colorful List" w:semiHidden="0" w:uiPriority="72" w:unhideWhenUsed="0"/>
+    <w:lsdException w:name="Colorful Grid" w:semiHidden="0" w:uiPriority="73" w:unhideWhenUsed="0"/>
+    <w:lsdException w:name="Light Shading Accent 1" w:semiHidden="0" w:uiPriority="60" w:unhideWhenUsed="0"/>
+    <w:lsdException w:name="Light List Accent 1" w:semiHidden="0" w:uiPriority="61" w:unhideWhenUsed="0"/>
+    <w:lsdException w:name="Light Grid Accent 1" w:semiHidden="0" w:uiPriority="62" w:unhideWhenUsed="0"/>
+    <w:lsdException w:name="Medium Shading 1 Accent 1" w:semiHidden="0" w:uiPriority="63" w:unhideWhenUsed="0"/>
+    <w:lsdException w:name="Medium Shading 2 Accent 1" w:semiHidden="0" w:uiPriority="64" w:unhideWhenUsed="0"/>
+    <w:lsdException w:name="Medium List 1 Accent 1" w:semiHidden="0" w:uiPriority="65" w:unhideWhenUsed="0"/>
+    <w:lsdException w:name="Revision" w:unhideWhenUsed="0"/>
+    <w:lsdException w:name="List Paragraph" w:semiHidden="0" w:uiPriority="34" w:unhideWhenUsed="0" w:qFormat="1"/>
+    <w:lsdException w:name="Quote" w:semiHidden="0" w:uiPriority="29" w:unhideWhenUsed="0" w:qFormat="1"/>
+    <w:lsdException w:name="Intense Quote" w:semiHidden="0" w:uiPriority="30" w:unhideWhenUsed="0" w:qFormat="1"/>
+    <w:lsdException w:name="Medium List 2 Accent 1" w:semiHidden="0" w:uiPriority="66" w:unhideWhenUsed="0"/>
+    <w:lsdException w:name="Medium Grid 1 Accent 1" w:semiHidden="0" w:uiPriority="67" w:unhideWhenUsed="0"/>
+    <w:lsdException w:name="Medium Grid 2 Accent 1" w:semiHidden="0" w:uiPriority="68" w:unhideWhenUsed="0"/>
+    <w:lsdException w:name="Medium Grid 3 Accent 1" w:semiHidden="0" w:uiPriority="69" w:unhideWhenUsed="0"/>
+    <w:lsdException w:name="Dark List Accent 1" w:semiHidden="0" w:uiPriority="70" w:unhideWhenUsed="0"/>
+    <w:lsdException w:name="Colorful Shading Accent 1" w:semiHidden="0" w:uiPriority="71" w:unhideWhenUsed="0"/>
+    <w:lsdException w:name="Colorful List Accent 1" w:semiHidden="0" w:uiPriority="72" w:unhideWhenUsed="0"/>
+    <w:lsdException w:name="Colorful Grid Accent 1" w:semiHidden="0" w:uiPriority="73" w:unhideWhenUsed="0"/>
+    <w:lsdException w:name="Light Shading Accent 2" w:semiHidden="0" w:uiPriority="60" w:unhideWhenUsed="0"/>
+    <w:lsdException w:name="Light List Accent 2" w:semiHidden="0" w:uiPriority="61" w:unhideWhenUsed="0"/>
+    <w:lsdException w:name="Light Grid Accent 2" w:semiHidden="0" w:uiPriority="62" w:unhideWhenUsed="0"/>
+    <w:lsdException w:name="Medium Shading 1 Accent 2" w:semiHidden="0" w:uiPriority="63" w:unhideWhenUsed="0"/>
+    <w:lsdException w:name="Medium Shading 2 Accent 2" w:semiHidden="0" w:uiPriority="64" w:unhideWhenUsed="0"/>
+    <w:lsdException w:name="Medium List 1 Accent 2" w:semiHidden="0" w:uiPriority="65" w:unhideWhenUsed="0"/>
+    <w:lsdException w:name="Medium List 2 Accent 2" w:semiHidden="0" w:uiPriority="66" w:unhideWhenUsed="0"/>
+    <w:lsdException w:name="Medium Grid 1 Accent 2" w:semiHidden="0" w:uiPriority="67" w:unhideWhenUsed="0"/>
+    <w:lsdException w:name="Medium Grid 2 Accent 2" w:semiHidden="0" w:uiPriority="68" w:unhideWhenUsed="0"/>
+    <w:lsdException w:name="Medium Grid 3 Accent 2" w:semiHidden="0" w:uiPriority="69" w:unhideWhenUsed="0"/>
+    <w:lsdException w:name="Dark List Accent 2" w:semiHidden="0" w:uiPriority="70" w:unhideWhenUsed="0"/>
+    <w:lsdException w:name="Colorful Shading Accent 2" w:semiHidden="0" w:uiPriority="71" w:unhideWhenUsed="0"/>
+    <w:lsdException w:name="Colorful List Accent 2" w:semiHidden="0" w:uiPriority="72" w:unhideWhenUsed="0"/>
+    <w:lsdException w:name="Colorful Grid Accent 2" w:semiHidden="0" w:uiPriority="73" w:unhideWhenUsed="0"/>
+    <w:lsdException w:name="Light Shading Accent 3" w:semiHidden="0" w:uiPriority="60" w:unhideWhenUsed="0"/>
+    <w:lsdException w:name="Light List Accent 3" w:semiHidden="0" w:uiPriority="61" w:unhideWhenUsed="0"/>
+    <w:lsdException w:name="Light Grid Accent 3" w:semiHidden="0" w:uiPriority="62" w:unhideWhenUsed="0"/>
+    <w:lsdException w:name="Medium Shading 1 Accent 3" w:semiHidden="0" w:uiPriority="63" w:unhideWhenUsed="0"/>
+    <w:lsdException w:name="Medium Shading 2 Accent 3" w:semiHidden="0" w:uiPriority="64" w:unhideWhenUsed="0"/>
+    <w:lsdException w:name="Medium List 1 Accent 3" w:semiHidden="0" w:uiPriority="65" w:unhideWhenUsed="0"/>
+    <w:lsdException w:name="Medium List 2 Accent 3" w:semiHidden="0" w:uiPriority="66" w:unhideWhenUsed="0"/>
+    <w:lsdException w:name="Medium Grid 1 Accent 3" w:semiHidden="0" w:uiPriority="67" w:unhideWhenUsed="0"/>
+    <w:lsdException w:name="Medium Grid 2 Accent 3" w:semiHidden="0" w:uiPriority="68" w:unhideWhenUsed="0"/>
+    <w:lsdException w:name="Medium Grid 3 Accent 3" w:semiHidden="0" w:uiPriority="69" w:unhideWhenUsed="0"/>
+    <w:lsdException w:name="Dark List Accent 3" w:semiHidden="0" w:uiPriority="70" w:unhideWhenUsed="0"/>
+    <w:lsdException w:name="Colorful Shading Accent 3" w:semiHidden="0" w:uiPriority="71" w:unhideWhenUsed="0"/>
+    <w:lsdException w:name="Colorful List Accent 3" w:semiHidden="0" w:uiPriority="72" w:unhideWhenUsed="0"/>
+    <w:lsdException w:name="Colorful Grid Accent 3" w:semiHidden="0" w:uiPriority="73" w:unhideWhenUsed="0"/>
+    <w:lsdException w:name="Light Shading Accent 4" w:semiHidden="0" w:uiPriority="60" w:unhideWhenUsed="0"/>
+    <w:lsdException w:name="Light List Accent 4" w:semiHidden="0" w:uiPriority="61" w:unhideWhenUsed="0"/>
+    <w:lsdException w:name="Light Grid Accent 4" w:semiHidden="0" w:uiPriority="62" w:unhideWhenUsed="0"/>
+    <w:lsdException w:name="Medium Shading 1 Accent 4" w:semiHidden="0" w:uiPriority="63" w:unhideWhenUsed="0"/>
+    <w:lsdException w:name="Medium Shading 2 Accent 4" w:semiHidden="0" w:uiPriority="64" w:unhideWhenUsed="0"/>
+    <w:lsdException w:name="Medium List 1 Accent 4" w:semiHidden="0" w:uiPriority="65" w:unhideWhenUsed="0"/>
+    <w:lsdException w:name="Medium List 2 Accent 4" w:semiHidden="0" w:uiPriority="66" w:unhideWhenUsed="0"/>
+    <w:lsdException w:name="Medium Grid 1 Accent 4" w:semiHidden="0" w:uiPriority="67" w:unhideWhenUsed="0"/>
+    <w:lsdException w:name="Medium Grid 2 Accent 4" w:semiHidden="0" w:uiPriority="68" w:unhideWhenUsed="0"/>
+    <w:lsdException w:name="Medium Grid 3 Accent 4" w:semiHidden="0" w:uiPriority="69" w:unhideWhenUsed="0"/>
+    <w:lsdException w:name="Dark List Accent 4" w:semiHidden="0" w:uiPriority="70" w:unhideWhenUsed="0"/>
+    <w:lsdException w:name="Colorful Shading Accent 4" w:semiHidden="0" w:uiPriority="71" w:unhideWhenUsed="0"/>
+    <w:lsdException w:name="Colorful List Accent 4" w:semiHidden="0" w:uiPriority="72" w:unhideWhenUsed="0"/>
+    <w:lsdException w:name="Colorful Grid Accent 4" w:semiHidden="0" w:uiPriority="73" w:unhideWhenUsed="0"/>
+    <w:lsdException w:name="Light Shading Accent 5" w:semiHidden="0" w:uiPriority="60" w:unhideWhenUsed="0"/>
+    <w:lsdException w:name="Light List Accent 5" w:semiHidden="0" w:uiPriority="61" w:unhideWhenUsed="0"/>
+    <w:lsdException w:name="Light Grid Accent 5" w:semiHidden="0" w:uiPriority="62" w:unhideWhenUsed="0"/>
+    <w:lsdException w:name="Medium Shading 1 Accent 5" w:semiHidden="0" w:uiPriority="63" w:unhideWhenUsed="0"/>
+    <w:lsdException w:name="Medium Shading 2 Accent 5" w:semiHidden="0" w:uiPriority="64" w:unhideWhenUsed="0"/>
+    <w:lsdException w:name="Medium List 1 Accent 5" w:semiHidden="0" w:uiPriority="65" w:unhideWhenUsed="0"/>
+    <w:lsdException w:name="Medium List 2 Accent 5" w:semiHidden="0" w:uiPriority="66" w:unhideWhenUsed="0"/>
+    <w:lsdException w:name="Medium Grid 1 Accent 5" w:semiHidden="0" w:uiPriority="67" w:unhideWhenUsed="0"/>
+    <w:lsdException w:name="Medium Grid 2 Accent 5" w:semiHidden="0" w:uiPriority="68" w:unhideWhenUsed="0"/>
+    <w:lsdException w:name="Medium Grid 3 Accent 5" w:semiHidden="0" w:uiPriority="69" w:unhideWhenUsed="0"/>
+    <w:lsdException w:name="Dark List Accent 5" w:semiHidden="0" w:uiPriority="70" w:unhideWhenUsed="0"/>
+    <w:lsdException w:name="Colorful Shading Accent 5" w:semiHidden="0" w:uiPriority="71" w:unhideWhenUsed="0"/>
+    <w:lsdException w:name="Colorful List Accent 5" w:semiHidden="0" w:uiPriority="72" w:unhideWhenUsed="0"/>
+    <w:lsdException w:name="Colorful Grid Accent 5" w:semiHidden="0" w:uiPriority="73" w:unhideWhenUsed="0"/>
+    <w:lsdException w:name="Light Shading Accent 6" w:semiHidden="0" w:uiPriority="60" w:unhideWhenUsed="0"/>
+    <w:lsdException w:name="Light List Accent 6" w:semiHidden="0" w:uiPriority="61" w:unhideWhenUsed="0"/>
+    <w:lsdException w:name="Light Grid Accent 6" w:semiHidden="0" w:uiPriority="62" w:unhideWhenUsed="0"/>
+    <w:lsdException w:name="Medium Shading 1 Accent 6" w:semiHidden="0" w:uiPriority="63" w:unhideWhenUsed="0"/>
+    <w:lsdException w:name="Medium Shading 2 Accent 6" w:semiHidden="0" w:uiPriority="64" w:unhideWhenUsed="0"/>
+    <w:lsdException w:name="Medium List 1 Accent 6" w:semiHidden="0" w:uiPriority="65" w:unhideWhenUsed="0"/>
+    <w:lsdException w:name="Medium List 2 Accent 6" w:semiHidden="0" w:uiPriority="66" w:unhideWhenUsed="0"/>
+    <w:lsdException w:name="Medium Grid 1 Accent 6" w:semiHidden="0" w:uiPriority="67" w:unhideWhenUsed="0"/>
+    <w:lsdException w:name="Medium Grid 2 Accent 6" w:semiHidden="0" w:uiPriority="68" w:unhideWhenUsed="0"/>
+    <w:lsdException w:name="Medium Grid 3 Accent 6" w:semiHidden="0" w:uiPriority="69" w:unhideWhenUsed="0"/>
+    <w:lsdException w:name="Dark List Accent 6" w:semiHidden="0" w:uiPriority="70" w:unhideWhenUsed="0"/>
+    <w:lsdException w:name="Colorful Shading Accent 6" w:semiHidden="0" w:uiPriority="71" w:unhideWhenUsed="0"/>
+    <w:lsdException w:name="Colorful List Accent 6" w:semiHidden="0" w:uiPriority="72" w:unhideWhenUsed="0"/>
+    <w:lsdException w:name="Colorful Grid Accent 6" w:semiHidden="0" w:uiPriority="73" w:unhideWhenUsed="0"/>
+    <w:lsdException w:name="Subtle Emphasis" w:semiHidden="0" w:uiPriority="19" w:unhideWhenUsed="0" w:qFormat="1"/>
+    <w:lsdException w:name="Intense Emphasis" w:semiHidden="0" w:uiPriority="21" w:unhideWhenUsed="0" w:qFormat="1"/>
+    <w:lsdException w:name="Subtle Reference" w:semiHidden="0" w:uiPriority="31" w:unhideWhenUsed="0" w:qFormat="1"/>
+    <w:lsdException w:name="Intense Reference" w:semiHidden="0" w:uiPriority="32" w:unhideWhenUsed="0" w:qFormat="1"/>
+    <w:lsdException w:name="Book Title" w:semiHidden="0" w:uiPriority="33" w:unhideWhenUsed="0" w:qFormat="1"/>
+    <w:lsdException w:name="Bibliography" w:uiPriority="37"/>
+    <w:lsdException w:name="TOC Heading" w:uiPriority="39" w:qFormat="1"/>
   </w:latentStyles>
   <w:style w:type="paragraph" w:default="1" w:styleId="Normal">
     <w:name w:val="Normal"/>

</xml_diff>